<commit_message>
Criado Requisitos Funcionais Venda Close#36
</commit_message>
<xml_diff>
--- a/Documentação/Levantamento de Requisitos/Funcionais/Requisitos funcionais - Willian.docx
+++ b/Documentação/Levantamento de Requisitos/Funcionais/Requisitos funcionais - Willian.docx
@@ -1,6 +1,6 @@
 
 <file path=word/document.xml><?xml version="1.0" encoding="utf-8"?>
-<w:document xmlns:wpc="http://schemas.microsoft.com/office/word/2010/wordprocessingCanvas" xmlns:mc="http://schemas.openxmlformats.org/markup-compatibility/2006" xmlns:o="urn:schemas-microsoft-com:office:office" xmlns:r="http://schemas.openxmlformats.org/officeDocument/2006/relationships" xmlns:m="http://schemas.openxmlformats.org/officeDocument/2006/math" xmlns:v="urn:schemas-microsoft-com:vml" xmlns:wp14="http://schemas.microsoft.com/office/word/2010/wordprocessingDrawing" xmlns:wp="http://schemas.openxmlformats.org/drawingml/2006/wordprocessingDrawing" xmlns:w10="urn:schemas-microsoft-com:office:word" xmlns:w="http://schemas.openxmlformats.org/wordprocessingml/2006/main" xmlns:w14="http://schemas.microsoft.com/office/word/2010/wordml" xmlns:w15="http://schemas.microsoft.com/office/word/2012/wordml" xmlns:wpg="http://schemas.microsoft.com/office/word/2010/wordprocessingGroup" xmlns:wpi="http://schemas.microsoft.com/office/word/2010/wordprocessingInk" xmlns:wne="http://schemas.microsoft.com/office/word/2006/wordml" xmlns:wps="http://schemas.microsoft.com/office/word/2010/wordprocessingShape" mc:Ignorable="w14 w15 wp14">
+<w:document xmlns:wpc="http://schemas.microsoft.com/office/word/2010/wordprocessingCanvas" xmlns:mc="http://schemas.openxmlformats.org/markup-compatibility/2006" xmlns:o="urn:schemas-microsoft-com:office:office" xmlns:r="http://schemas.openxmlformats.org/officeDocument/2006/relationships" xmlns:m="http://schemas.openxmlformats.org/officeDocument/2006/math" xmlns:v="urn:schemas-microsoft-com:vml" xmlns:wp14="http://schemas.microsoft.com/office/word/2010/wordprocessingDrawing" xmlns:wp="http://schemas.openxmlformats.org/drawingml/2006/wordprocessingDrawing" xmlns:w10="urn:schemas-microsoft-com:office:word" xmlns:w="http://schemas.openxmlformats.org/wordprocessingml/2006/main" xmlns:w14="http://schemas.microsoft.com/office/word/2010/wordml" xmlns:wpg="http://schemas.microsoft.com/office/word/2010/wordprocessingGroup" xmlns:wpi="http://schemas.microsoft.com/office/word/2010/wordprocessingInk" xmlns:wne="http://schemas.microsoft.com/office/word/2006/wordml" xmlns:wps="http://schemas.microsoft.com/office/word/2010/wordprocessingShape" mc:Ignorable="w14 wp14">
   <w:body>
     <w:bookmarkStart w:id="0" w:name="_Ref471361536"/>
     <w:p>
@@ -36,9 +36,9 @@
             <o:lock v:ext="edit" aspectratio="t"/>
           </v:shapetype>
           <v:shape id="_x0000_i1025" type="#_x0000_t75" style="width:29.25pt;height:37.5pt" o:ole="">
-            <v:imagedata r:id="rId8" o:title=""/>
+            <v:imagedata r:id="rId9" o:title=""/>
           </v:shape>
-          <o:OLEObject Type="Embed" ProgID="Word.Document.8" ShapeID="_x0000_i1025" DrawAspect="Content" ObjectID="_1554125831" r:id="rId9"/>
+          <o:OLEObject Type="Embed" ProgID="Word.Document.8" ShapeID="_x0000_i1025" DrawAspect="Content" ObjectID="_1554215687" r:id="rId10"/>
         </w:object>
       </w:r>
     </w:p>
@@ -126,16 +126,25 @@
     <w:p>
       <w:pPr>
         <w:pStyle w:val="Ttulo2"/>
-      </w:pPr>
-      <w:bookmarkStart w:id="8" w:name="_Toc467473450"/>
-      <w:bookmarkStart w:id="9" w:name="_Toc467473982"/>
-      <w:bookmarkStart w:id="10" w:name="_Toc467477721"/>
-      <w:bookmarkStart w:id="11" w:name="_Toc467494875"/>
-      <w:bookmarkStart w:id="12" w:name="_Toc467495245"/>
-      <w:bookmarkStart w:id="13" w:name="_Toc468086053"/>
-      <w:bookmarkStart w:id="14" w:name="_Toc490910528"/>
-      <w:r>
-        <w:t>&lt;Nome de subseção para agrupar casos de uso correlacionados&gt;</w:t>
+        <w:jc w:val="center"/>
+      </w:pPr>
+      <w:r>
+        <w:t>VENDAS</w:t>
+      </w:r>
+    </w:p>
+    <w:p>
+      <w:pPr>
+        <w:pStyle w:val="Requisito"/>
+      </w:pPr>
+      <w:bookmarkStart w:id="8" w:name="_Toc467473451"/>
+      <w:bookmarkStart w:id="9" w:name="_Toc467473983"/>
+      <w:bookmarkStart w:id="10" w:name="_Toc467477722"/>
+      <w:bookmarkStart w:id="11" w:name="_Toc467494876"/>
+      <w:bookmarkStart w:id="12" w:name="_Toc467495246"/>
+      <w:bookmarkStart w:id="13" w:name="_Toc468086054"/>
+      <w:bookmarkStart w:id="14" w:name="_Toc490910529"/>
+      <w:r>
+        <w:t xml:space="preserve">[RF001] </w:t>
       </w:r>
       <w:bookmarkEnd w:id="8"/>
       <w:bookmarkEnd w:id="9"/>
@@ -144,41 +153,22 @@
       <w:bookmarkEnd w:id="12"/>
       <w:bookmarkEnd w:id="13"/>
       <w:bookmarkEnd w:id="14"/>
-    </w:p>
-    <w:p>
-      <w:pPr>
-        <w:pStyle w:val="Requisito"/>
-      </w:pPr>
-      <w:bookmarkStart w:id="15" w:name="_Toc467473451"/>
-      <w:bookmarkStart w:id="16" w:name="_Toc467473983"/>
-      <w:bookmarkStart w:id="17" w:name="_Toc467477722"/>
-      <w:bookmarkStart w:id="18" w:name="_Toc467494876"/>
-      <w:bookmarkStart w:id="19" w:name="_Toc467495246"/>
-      <w:bookmarkStart w:id="20" w:name="_Toc468086054"/>
-      <w:bookmarkStart w:id="21" w:name="_Toc490910529"/>
-      <w:r>
-        <w:t>[RF001] &lt;Nome do caso de uso&gt;</w:t>
-      </w:r>
-      <w:bookmarkEnd w:id="15"/>
-      <w:bookmarkEnd w:id="16"/>
-      <w:bookmarkEnd w:id="17"/>
-      <w:bookmarkEnd w:id="18"/>
-      <w:bookmarkEnd w:id="19"/>
-      <w:bookmarkEnd w:id="20"/>
-      <w:bookmarkEnd w:id="21"/>
+      <w:r>
+        <w:t>Solicitação de Orçamento</w:t>
+      </w:r>
     </w:p>
     <w:p>
       <w:pPr>
         <w:pStyle w:val="TextoNormal"/>
       </w:pPr>
       <w:r>
-        <w:t xml:space="preserve">&lt;Opcional – forneça uma pequena explicação do propósito do caso de uso (útil quando o nome do caso de uso não deixa suficientemente claro qual é o seu objetivo) e o(s) seu(s) respectivo(s) ator(es). Em seguida, substitua um dos símbolos abaixo por </w:t>
-      </w:r>
-      <w:r>
-        <w:sym w:font="Wingdings" w:char="F0FE"/>
-      </w:r>
-      <w:r>
-        <w:t>, para indicar a prioridade do caso de uso.&gt;</w:t>
+        <w:t xml:space="preserve">O sistema deverá ter um ambiente para solicitação de </w:t>
+      </w:r>
+      <w:r>
+        <w:t>orçamento de produtos, onde o usuário irá dizer quais produtos ele ira orçar</w:t>
+      </w:r>
+      <w:r>
+        <w:t>.</w:t>
       </w:r>
     </w:p>
     <w:p>
@@ -192,7 +182,7 @@
         <w:t>Ator</w:t>
       </w:r>
       <w:r>
-        <w:t>: &lt;informe o(s) ator(es) do caso de uso &gt;</w:t>
+        <w:t>: Usuario</w:t>
       </w:r>
     </w:p>
     <w:tbl>
@@ -244,7 +234,7 @@
               <w:jc w:val="right"/>
             </w:pPr>
             <w:r>
-              <w:sym w:font="Wingdings" w:char="F0A8"/>
+              <w:sym w:font="Wingdings" w:char="F0FE"/>
             </w:r>
           </w:p>
         </w:tc>
@@ -329,110 +319,3066 @@
       <w:pPr>
         <w:pStyle w:val="TextoNormal"/>
       </w:pPr>
-      <w:bookmarkStart w:id="22" w:name="_Toc467473984"/>
-      <w:bookmarkStart w:id="23" w:name="_Toc467477723"/>
+      <w:bookmarkStart w:id="15" w:name="_Toc467473984"/>
+      <w:bookmarkStart w:id="16" w:name="_Toc467477723"/>
       <w:r>
         <w:rPr>
           <w:b/>
         </w:rPr>
         <w:t>Entradas e pré condições</w:t>
       </w:r>
+      <w:bookmarkEnd w:id="15"/>
+      <w:bookmarkEnd w:id="16"/>
+      <w:r>
+        <w:t xml:space="preserve">: </w:t>
+      </w:r>
+      <w:bookmarkStart w:id="17" w:name="_Toc467473985"/>
+      <w:bookmarkStart w:id="18" w:name="_Toc467477724"/>
+      <w:r>
+        <w:t>O usuario deverá estar logado no sistema para que possa solicitar um orçamento</w:t>
+      </w:r>
+    </w:p>
+    <w:p>
+      <w:pPr>
+        <w:pStyle w:val="TextoNormal"/>
+      </w:pPr>
+      <w:r>
+        <w:rPr>
+          <w:b/>
+        </w:rPr>
+        <w:t>Saídas e pós condições</w:t>
+      </w:r>
+      <w:bookmarkEnd w:id="17"/>
+      <w:bookmarkEnd w:id="18"/>
+      <w:r>
+        <w:t xml:space="preserve">: </w:t>
+      </w:r>
+      <w:r>
+        <w:t xml:space="preserve">Após o formulario de orçamento estiver totalmente preenchido, os dados deverão ser amarmazensdos no sistema, onde um vendedor ira </w:t>
+      </w:r>
+      <w:r>
+        <w:tab/>
+        <w:t>“Gerar o Orçamento” preenchendo com as informações relevantes ao cliente. Feito isso o cliente sera notificado para avaliar se o orçamento está de acordo onde ele tomará a decisão de comprar ou não os produtos.</w:t>
+      </w:r>
+    </w:p>
+    <w:p>
+      <w:pPr>
+        <w:pStyle w:val="destaque1"/>
+        <w:outlineLvl w:val="0"/>
+      </w:pPr>
+      <w:bookmarkStart w:id="19" w:name="_Toc467473986"/>
+      <w:bookmarkStart w:id="20" w:name="_Toc467477725"/>
+      <w:bookmarkStart w:id="21" w:name="_Toc467494877"/>
+      <w:bookmarkStart w:id="22" w:name="_Toc467495247"/>
+      <w:bookmarkStart w:id="23" w:name="_Toc468086055"/>
+      <w:bookmarkStart w:id="24" w:name="_Toc490910530"/>
+      <w:r>
+        <w:t>Fluxo de eventos principal</w:t>
+      </w:r>
+      <w:bookmarkEnd w:id="19"/>
+      <w:bookmarkEnd w:id="20"/>
+      <w:bookmarkEnd w:id="21"/>
       <w:bookmarkEnd w:id="22"/>
       <w:bookmarkEnd w:id="23"/>
-      <w:r>
-        <w:t>: &lt;Liste aqui todas as entradas e/ou pré condições do caso de uso. Pré condição de um caso de uso é o estado em que o sistema deve estar para realizar o caso de uso.&gt;</w:t>
-      </w:r>
-    </w:p>
-    <w:p>
-      <w:pPr>
-        <w:pStyle w:val="TextoNormal"/>
-      </w:pPr>
-      <w:bookmarkStart w:id="24" w:name="_Toc467473985"/>
-      <w:bookmarkStart w:id="25" w:name="_Toc467477724"/>
-      <w:r>
-        <w:rPr>
+      <w:bookmarkEnd w:id="24"/>
+    </w:p>
+    <w:p>
+      <w:pPr>
+        <w:pStyle w:val="Requisito"/>
+        <w:outlineLvl w:val="0"/>
+        <w:rPr>
+          <w:rFonts w:ascii="Times New Roman" w:hAnsi="Times New Roman"/>
+          <w:b w:val="0"/>
+          <w:sz w:val="22"/>
+        </w:rPr>
+      </w:pPr>
+      <w:bookmarkStart w:id="25" w:name="_Toc467473452"/>
+      <w:bookmarkStart w:id="26" w:name="_Toc467473993"/>
+      <w:bookmarkStart w:id="27" w:name="_Toc467477732"/>
+      <w:bookmarkStart w:id="28" w:name="_Toc467494885"/>
+      <w:bookmarkStart w:id="29" w:name="_Toc467495251"/>
+      <w:bookmarkStart w:id="30" w:name="_Toc468086057"/>
+      <w:bookmarkStart w:id="31" w:name="_Toc490910532"/>
+      <w:r>
+        <w:rPr>
+          <w:rFonts w:ascii="Times New Roman" w:hAnsi="Times New Roman"/>
+          <w:b w:val="0"/>
+          <w:sz w:val="22"/>
+        </w:rPr>
+        <w:t>1-</w:t>
+      </w:r>
+      <w:r>
+        <w:rPr>
+          <w:rFonts w:ascii="Times New Roman" w:hAnsi="Times New Roman"/>
+          <w:b w:val="0"/>
+          <w:sz w:val="22"/>
+        </w:rPr>
+        <w:tab/>
+        <w:t>O usuário loga no sistema;</w:t>
+      </w:r>
+    </w:p>
+    <w:p>
+      <w:pPr>
+        <w:pStyle w:val="Requisito"/>
+        <w:outlineLvl w:val="0"/>
+        <w:rPr>
+          <w:rFonts w:ascii="Times New Roman" w:hAnsi="Times New Roman"/>
+          <w:b w:val="0"/>
+          <w:sz w:val="22"/>
+        </w:rPr>
+      </w:pPr>
+      <w:r>
+        <w:rPr>
+          <w:rFonts w:ascii="Times New Roman" w:hAnsi="Times New Roman"/>
+          <w:b w:val="0"/>
+          <w:sz w:val="22"/>
+        </w:rPr>
+        <w:t>2-</w:t>
+      </w:r>
+      <w:r>
+        <w:rPr>
+          <w:rFonts w:ascii="Times New Roman" w:hAnsi="Times New Roman"/>
+          <w:b w:val="0"/>
+          <w:sz w:val="22"/>
+        </w:rPr>
+        <w:tab/>
+        <w:t xml:space="preserve">O usuário </w:t>
+      </w:r>
+      <w:r>
+        <w:rPr>
+          <w:rFonts w:ascii="Times New Roman" w:hAnsi="Times New Roman"/>
+          <w:b w:val="0"/>
+          <w:sz w:val="22"/>
+        </w:rPr>
+        <w:t>abre um novo orçamento</w:t>
+      </w:r>
+      <w:r>
+        <w:rPr>
+          <w:rFonts w:ascii="Times New Roman" w:hAnsi="Times New Roman"/>
+          <w:b w:val="0"/>
+          <w:sz w:val="22"/>
+        </w:rPr>
+        <w:t xml:space="preserve"> de produtos;</w:t>
+      </w:r>
+    </w:p>
+    <w:p>
+      <w:pPr>
+        <w:pStyle w:val="Requisito"/>
+        <w:outlineLvl w:val="0"/>
+        <w:rPr>
+          <w:rFonts w:ascii="Times New Roman" w:hAnsi="Times New Roman"/>
+          <w:b w:val="0"/>
+          <w:sz w:val="22"/>
+        </w:rPr>
+      </w:pPr>
+      <w:r>
+        <w:rPr>
+          <w:rFonts w:ascii="Times New Roman" w:hAnsi="Times New Roman"/>
+          <w:b w:val="0"/>
+          <w:sz w:val="22"/>
+        </w:rPr>
+        <w:t>3-</w:t>
+      </w:r>
+      <w:r>
+        <w:rPr>
+          <w:rFonts w:ascii="Times New Roman" w:hAnsi="Times New Roman"/>
+          <w:b w:val="0"/>
+          <w:sz w:val="22"/>
+        </w:rPr>
+        <w:tab/>
+        <w:t xml:space="preserve">O usuário preenche o formulário de </w:t>
+      </w:r>
+      <w:r>
+        <w:rPr>
+          <w:rFonts w:ascii="Times New Roman" w:hAnsi="Times New Roman"/>
+          <w:b w:val="0"/>
+          <w:sz w:val="22"/>
+        </w:rPr>
+        <w:t>orçamento</w:t>
+      </w:r>
+      <w:r>
+        <w:rPr>
+          <w:rFonts w:ascii="Times New Roman" w:hAnsi="Times New Roman"/>
+          <w:b w:val="0"/>
+          <w:sz w:val="22"/>
+        </w:rPr>
+        <w:t xml:space="preserve">, </w:t>
+      </w:r>
+      <w:r>
+        <w:rPr>
+          <w:rFonts w:ascii="Times New Roman" w:hAnsi="Times New Roman"/>
+          <w:b w:val="0"/>
+          <w:sz w:val="22"/>
+        </w:rPr>
+        <w:t>selecionando os produtos desejados  e</w:t>
+      </w:r>
+    </w:p>
+    <w:p>
+      <w:pPr>
+        <w:pStyle w:val="Requisito"/>
+        <w:outlineLvl w:val="0"/>
+        <w:rPr>
+          <w:rFonts w:ascii="Times New Roman" w:hAnsi="Times New Roman"/>
+          <w:b w:val="0"/>
+          <w:sz w:val="22"/>
+        </w:rPr>
+      </w:pPr>
+      <w:r>
+        <w:rPr>
+          <w:rFonts w:ascii="Times New Roman" w:hAnsi="Times New Roman"/>
+          <w:b w:val="0"/>
+          <w:sz w:val="22"/>
+        </w:rPr>
+        <w:t>4-</w:t>
+      </w:r>
+      <w:r>
+        <w:rPr>
+          <w:rFonts w:ascii="Times New Roman" w:hAnsi="Times New Roman"/>
+          <w:b w:val="0"/>
+          <w:sz w:val="22"/>
+        </w:rPr>
+        <w:tab/>
+        <w:t xml:space="preserve">Usuário confirma os dados do formulário preenchido e cadastra o mesmo no sistema. </w:t>
+      </w:r>
+    </w:p>
+    <w:p>
+      <w:pPr>
+        <w:rPr>
+          <w:rFonts w:ascii="Arial" w:hAnsi="Arial"/>
           <w:b/>
-        </w:rPr>
-        <w:t>Saídas e pós condições</w:t>
-      </w:r>
-      <w:bookmarkEnd w:id="24"/>
+          <w:noProof/>
+          <w:sz w:val="24"/>
+        </w:rPr>
+      </w:pPr>
+      <w:r>
+        <w:br w:type="page"/>
+      </w:r>
+    </w:p>
+    <w:p>
+      <w:pPr>
+        <w:pStyle w:val="Requisito"/>
+        <w:outlineLvl w:val="0"/>
+      </w:pPr>
+      <w:r>
+        <w:lastRenderedPageBreak/>
+        <w:t>[RF002</w:t>
+      </w:r>
+      <w:r>
+        <w:t xml:space="preserve">] </w:t>
+      </w:r>
       <w:bookmarkEnd w:id="25"/>
-      <w:r>
-        <w:t>: &lt;Liste aqui todas as saídas e/ou pós condições do caso de uso. Pós condição de um caso de uso é a lista de possíveis estados em que o sistema pode estar imediatamente após o término da realização do caso de uso.&gt;</w:t>
-      </w:r>
-    </w:p>
-    <w:p>
-      <w:pPr>
-        <w:pStyle w:val="destaque1"/>
-        <w:outlineLvl w:val="0"/>
-      </w:pPr>
-      <w:bookmarkStart w:id="26" w:name="_Toc467473986"/>
-      <w:bookmarkStart w:id="27" w:name="_Toc467477725"/>
-      <w:bookmarkStart w:id="28" w:name="_Toc467494877"/>
-      <w:bookmarkStart w:id="29" w:name="_Toc467495247"/>
-      <w:bookmarkStart w:id="30" w:name="_Toc468086055"/>
-      <w:bookmarkStart w:id="31" w:name="_Toc490910530"/>
-      <w:r>
-        <w:t>Fluxo de eventos principal</w:t>
-      </w:r>
       <w:bookmarkEnd w:id="26"/>
       <w:bookmarkEnd w:id="27"/>
       <w:bookmarkEnd w:id="28"/>
       <w:bookmarkEnd w:id="29"/>
       <w:bookmarkEnd w:id="30"/>
       <w:bookmarkEnd w:id="31"/>
+      <w:r>
+        <w:t>Geração de Orçamento</w:t>
+      </w:r>
     </w:p>
     <w:p>
       <w:pPr>
         <w:pStyle w:val="TextoNormal"/>
       </w:pPr>
       <w:r>
-        <w:t>&lt;Descreva aqui o fluxo de eventos principal que ocorre durante a execução do caso de uso.&gt;</w:t>
+        <w:t>O sistema devera conter um ambiente onde o(s)vendedor(es) verão todos os orçamentos a serem respondidos.</w:t>
+      </w:r>
+    </w:p>
+    <w:p>
+      <w:pPr>
+        <w:pStyle w:val="TextoNormal"/>
+      </w:pPr>
+      <w:r>
+        <w:rPr>
+          <w:b/>
+        </w:rPr>
+        <w:t>Ator</w:t>
+      </w:r>
+      <w:r>
+        <w:t>: Vendedor</w:t>
+      </w:r>
+    </w:p>
+    <w:tbl>
+      <w:tblPr>
+        <w:tblW w:w="0" w:type="auto"/>
+        <w:tblInd w:w="534" w:type="dxa"/>
+        <w:tblLayout w:type="fixed"/>
+        <w:tblLook w:val="0000" w:firstRow="0" w:lastRow="0" w:firstColumn="0" w:lastColumn="0" w:noHBand="0" w:noVBand="0"/>
+      </w:tblPr>
+      <w:tblGrid>
+        <w:gridCol w:w="1559"/>
+        <w:gridCol w:w="425"/>
+        <w:gridCol w:w="1701"/>
+        <w:gridCol w:w="425"/>
+        <w:gridCol w:w="1985"/>
+        <w:gridCol w:w="425"/>
+        <w:gridCol w:w="1381"/>
+      </w:tblGrid>
+      <w:tr>
+        <w:tc>
+          <w:tcPr>
+            <w:tcW w:w="1559" w:type="dxa"/>
+            <w:vAlign w:val="center"/>
+          </w:tcPr>
+          <w:p>
+            <w:pPr>
+              <w:pStyle w:val="TextoNormal"/>
+              <w:ind w:left="33"/>
+            </w:pPr>
+            <w:r>
+              <w:rPr>
+                <w:b/>
+              </w:rPr>
+              <w:t>Prioridade</w:t>
+            </w:r>
+            <w:r>
+              <w:t>:</w:t>
+            </w:r>
+          </w:p>
+        </w:tc>
+        <w:tc>
+          <w:tcPr>
+            <w:tcW w:w="425" w:type="dxa"/>
+            <w:vAlign w:val="center"/>
+          </w:tcPr>
+          <w:p>
+            <w:pPr>
+              <w:spacing w:before="240" w:after="240"/>
+              <w:jc w:val="right"/>
+            </w:pPr>
+            <w:r>
+              <w:sym w:font="Wingdings" w:char="F0FE"/>
+            </w:r>
+          </w:p>
+        </w:tc>
+        <w:tc>
+          <w:tcPr>
+            <w:tcW w:w="1701" w:type="dxa"/>
+            <w:vAlign w:val="center"/>
+          </w:tcPr>
+          <w:p>
+            <w:pPr>
+              <w:pStyle w:val="TextoNormal"/>
+              <w:ind w:left="0"/>
+            </w:pPr>
+            <w:r>
+              <w:t>Essencial</w:t>
+            </w:r>
+          </w:p>
+        </w:tc>
+        <w:tc>
+          <w:tcPr>
+            <w:tcW w:w="425" w:type="dxa"/>
+            <w:vAlign w:val="center"/>
+          </w:tcPr>
+          <w:p>
+            <w:pPr>
+              <w:spacing w:before="240" w:after="240"/>
+              <w:jc w:val="right"/>
+            </w:pPr>
+            <w:r>
+              <w:sym w:font="Wingdings" w:char="F0A8"/>
+            </w:r>
+          </w:p>
+        </w:tc>
+        <w:tc>
+          <w:tcPr>
+            <w:tcW w:w="1985" w:type="dxa"/>
+            <w:vAlign w:val="center"/>
+          </w:tcPr>
+          <w:p>
+            <w:pPr>
+              <w:pStyle w:val="TextoNormal"/>
+              <w:ind w:left="0"/>
+            </w:pPr>
+            <w:r>
+              <w:t>Importante</w:t>
+            </w:r>
+          </w:p>
+        </w:tc>
+        <w:tc>
+          <w:tcPr>
+            <w:tcW w:w="425" w:type="dxa"/>
+            <w:vAlign w:val="center"/>
+          </w:tcPr>
+          <w:p>
+            <w:pPr>
+              <w:spacing w:before="240" w:after="240"/>
+              <w:jc w:val="right"/>
+            </w:pPr>
+            <w:r>
+              <w:sym w:font="Wingdings" w:char="F0A8"/>
+            </w:r>
+          </w:p>
+        </w:tc>
+        <w:tc>
+          <w:tcPr>
+            <w:tcW w:w="1381" w:type="dxa"/>
+            <w:vAlign w:val="center"/>
+          </w:tcPr>
+          <w:p>
+            <w:pPr>
+              <w:pStyle w:val="TextoNormal"/>
+              <w:ind w:left="0"/>
+            </w:pPr>
+            <w:r>
+              <w:t>Desejável</w:t>
+            </w:r>
+          </w:p>
+        </w:tc>
+      </w:tr>
+    </w:tbl>
+    <w:p>
+      <w:pPr>
+        <w:pStyle w:val="TextoNormal"/>
+      </w:pPr>
+      <w:r>
+        <w:rPr>
+          <w:b/>
+        </w:rPr>
+        <w:t>Entradas e pré condições</w:t>
+      </w:r>
+      <w:r>
+        <w:t xml:space="preserve">: O vendedor deverá estar logado no sistema para que possa </w:t>
+      </w:r>
+      <w:r>
+        <w:t>ver e preencher os orçamentos em aberto.</w:t>
+      </w:r>
+    </w:p>
+    <w:p>
+      <w:pPr>
+        <w:pStyle w:val="TextoNormal"/>
+      </w:pPr>
+      <w:r>
+        <w:rPr>
+          <w:b/>
+        </w:rPr>
+        <w:t>Saídas e pós condições</w:t>
+      </w:r>
+      <w:r>
+        <w:t xml:space="preserve">: </w:t>
+      </w:r>
+      <w:r>
+        <w:t>Após preencher os orçamentos o vendedor deverá enviar o orçamento para o cliente avaliar o mesmo.</w:t>
+      </w:r>
+    </w:p>
+    <w:p>
+      <w:pPr>
+        <w:pStyle w:val="destaque1"/>
+        <w:outlineLvl w:val="0"/>
+      </w:pPr>
+      <w:r>
+        <w:t>Fluxo de eventos principal</w:t>
       </w:r>
     </w:p>
     <w:p>
       <w:pPr>
         <w:pStyle w:val="Requisito"/>
         <w:outlineLvl w:val="0"/>
-      </w:pPr>
-      <w:bookmarkStart w:id="32" w:name="_Toc467473452"/>
-      <w:bookmarkStart w:id="33" w:name="_Toc467473993"/>
-      <w:bookmarkStart w:id="34" w:name="_Toc467477732"/>
-      <w:bookmarkStart w:id="35" w:name="_Toc467494885"/>
-      <w:bookmarkStart w:id="36" w:name="_Toc467495251"/>
-      <w:bookmarkStart w:id="37" w:name="_Toc468086057"/>
-      <w:bookmarkStart w:id="38" w:name="_Toc490910532"/>
-      <w:bookmarkStart w:id="39" w:name="_GoBack"/>
-      <w:bookmarkEnd w:id="39"/>
-      <w:r>
-        <w:t>[RF…] &lt;Nome de outro caso de uso&gt;</w:t>
-      </w:r>
+        <w:rPr>
+          <w:rFonts w:ascii="Times New Roman" w:hAnsi="Times New Roman"/>
+          <w:b w:val="0"/>
+          <w:sz w:val="22"/>
+        </w:rPr>
+      </w:pPr>
+      <w:r>
+        <w:rPr>
+          <w:rFonts w:ascii="Times New Roman" w:hAnsi="Times New Roman"/>
+          <w:b w:val="0"/>
+          <w:sz w:val="22"/>
+        </w:rPr>
+        <w:t>1-</w:t>
+      </w:r>
+      <w:r>
+        <w:rPr>
+          <w:rFonts w:ascii="Times New Roman" w:hAnsi="Times New Roman"/>
+          <w:b w:val="0"/>
+          <w:sz w:val="22"/>
+        </w:rPr>
+        <w:tab/>
+        <w:t>O vendedor</w:t>
+      </w:r>
+      <w:r>
+        <w:rPr>
+          <w:rFonts w:ascii="Times New Roman" w:hAnsi="Times New Roman"/>
+          <w:b w:val="0"/>
+          <w:sz w:val="22"/>
+        </w:rPr>
+        <w:t xml:space="preserve"> loga no sistema;</w:t>
+      </w:r>
+    </w:p>
+    <w:p>
+      <w:pPr>
+        <w:pStyle w:val="Requisito"/>
+        <w:outlineLvl w:val="0"/>
+        <w:rPr>
+          <w:rFonts w:ascii="Times New Roman" w:hAnsi="Times New Roman"/>
+          <w:b w:val="0"/>
+          <w:sz w:val="22"/>
+        </w:rPr>
+      </w:pPr>
+      <w:r>
+        <w:rPr>
+          <w:rFonts w:ascii="Times New Roman" w:hAnsi="Times New Roman"/>
+          <w:b w:val="0"/>
+          <w:sz w:val="22"/>
+        </w:rPr>
+        <w:t>2-</w:t>
+      </w:r>
+      <w:r>
+        <w:rPr>
+          <w:rFonts w:ascii="Times New Roman" w:hAnsi="Times New Roman"/>
+          <w:b w:val="0"/>
+          <w:sz w:val="22"/>
+        </w:rPr>
+        <w:tab/>
+        <w:t>O vendedor</w:t>
+      </w:r>
+      <w:r>
+        <w:rPr>
+          <w:rFonts w:ascii="Times New Roman" w:hAnsi="Times New Roman"/>
+          <w:b w:val="0"/>
+          <w:sz w:val="22"/>
+        </w:rPr>
+        <w:t xml:space="preserve"> </w:t>
+      </w:r>
+      <w:r>
+        <w:rPr>
+          <w:rFonts w:ascii="Times New Roman" w:hAnsi="Times New Roman"/>
+          <w:b w:val="0"/>
+          <w:sz w:val="22"/>
+        </w:rPr>
+        <w:t>escolher um orçamento para responder</w:t>
+      </w:r>
+      <w:r>
+        <w:rPr>
+          <w:rFonts w:ascii="Times New Roman" w:hAnsi="Times New Roman"/>
+          <w:b w:val="0"/>
+          <w:sz w:val="22"/>
+        </w:rPr>
+        <w:t>;</w:t>
+      </w:r>
+    </w:p>
+    <w:p>
+      <w:pPr>
+        <w:pStyle w:val="Requisito"/>
+        <w:outlineLvl w:val="0"/>
+        <w:rPr>
+          <w:rFonts w:ascii="Times New Roman" w:hAnsi="Times New Roman"/>
+          <w:b w:val="0"/>
+          <w:sz w:val="22"/>
+        </w:rPr>
+      </w:pPr>
+      <w:r>
+        <w:rPr>
+          <w:rFonts w:ascii="Times New Roman" w:hAnsi="Times New Roman"/>
+          <w:b w:val="0"/>
+          <w:sz w:val="22"/>
+        </w:rPr>
+        <w:t>3-</w:t>
+      </w:r>
+      <w:r>
+        <w:rPr>
+          <w:rFonts w:ascii="Times New Roman" w:hAnsi="Times New Roman"/>
+          <w:b w:val="0"/>
+          <w:sz w:val="22"/>
+        </w:rPr>
+        <w:tab/>
+        <w:t>O vendedor</w:t>
+      </w:r>
+      <w:r>
+        <w:rPr>
+          <w:rFonts w:ascii="Times New Roman" w:hAnsi="Times New Roman"/>
+          <w:b w:val="0"/>
+          <w:sz w:val="22"/>
+        </w:rPr>
+        <w:t xml:space="preserve"> preenche o </w:t>
+      </w:r>
+      <w:r>
+        <w:rPr>
+          <w:rFonts w:ascii="Times New Roman" w:hAnsi="Times New Roman"/>
+          <w:b w:val="0"/>
+          <w:sz w:val="22"/>
+        </w:rPr>
+        <w:t>orçamento</w:t>
+      </w:r>
+      <w:r>
+        <w:rPr>
+          <w:rFonts w:ascii="Times New Roman" w:hAnsi="Times New Roman"/>
+          <w:b w:val="0"/>
+          <w:sz w:val="22"/>
+        </w:rPr>
+        <w:t xml:space="preserve">, </w:t>
+      </w:r>
+      <w:r>
+        <w:rPr>
+          <w:rFonts w:ascii="Times New Roman" w:hAnsi="Times New Roman"/>
+          <w:b w:val="0"/>
+          <w:sz w:val="22"/>
+        </w:rPr>
+        <w:t>descrevendo as informações que o cliente solicitou</w:t>
+      </w:r>
+      <w:r>
+        <w:rPr>
+          <w:rFonts w:ascii="Times New Roman" w:hAnsi="Times New Roman"/>
+          <w:b w:val="0"/>
+          <w:sz w:val="22"/>
+        </w:rPr>
+        <w:t xml:space="preserve">  e</w:t>
+      </w:r>
+    </w:p>
+    <w:p>
+      <w:pPr>
+        <w:pStyle w:val="Requisito"/>
+        <w:outlineLvl w:val="0"/>
+        <w:rPr>
+          <w:rFonts w:ascii="Times New Roman" w:hAnsi="Times New Roman"/>
+          <w:b w:val="0"/>
+          <w:sz w:val="22"/>
+        </w:rPr>
+      </w:pPr>
+      <w:r>
+        <w:rPr>
+          <w:rFonts w:ascii="Times New Roman" w:hAnsi="Times New Roman"/>
+          <w:b w:val="0"/>
+          <w:sz w:val="22"/>
+        </w:rPr>
+        <w:t>4-</w:t>
+      </w:r>
+      <w:r>
+        <w:rPr>
+          <w:rFonts w:ascii="Times New Roman" w:hAnsi="Times New Roman"/>
+          <w:b w:val="0"/>
+          <w:sz w:val="22"/>
+        </w:rPr>
+        <w:tab/>
+      </w:r>
+      <w:r>
+        <w:rPr>
+          <w:rFonts w:ascii="Times New Roman" w:hAnsi="Times New Roman"/>
+          <w:b w:val="0"/>
+          <w:sz w:val="22"/>
+        </w:rPr>
+        <w:t>O Vendedor</w:t>
+      </w:r>
+      <w:r>
+        <w:rPr>
+          <w:rFonts w:ascii="Times New Roman" w:hAnsi="Times New Roman"/>
+          <w:b w:val="0"/>
+          <w:sz w:val="22"/>
+        </w:rPr>
+        <w:t xml:space="preserve"> confirma os dados </w:t>
+      </w:r>
+      <w:r>
+        <w:rPr>
+          <w:rFonts w:ascii="Times New Roman" w:hAnsi="Times New Roman"/>
+          <w:b w:val="0"/>
+          <w:sz w:val="22"/>
+        </w:rPr>
+        <w:t xml:space="preserve">preenchidos </w:t>
+      </w:r>
+      <w:r>
+        <w:rPr>
+          <w:rFonts w:ascii="Times New Roman" w:hAnsi="Times New Roman"/>
+          <w:b w:val="0"/>
+          <w:sz w:val="22"/>
+        </w:rPr>
+        <w:t xml:space="preserve">e cadastra o mesmo no sistema. </w:t>
+      </w:r>
+    </w:p>
+    <w:p>
+      <w:pPr>
+        <w:pStyle w:val="Requisito"/>
+        <w:outlineLvl w:val="0"/>
+      </w:pPr>
+      <w:r>
+        <w:t>[RF003] Pedido</w:t>
+      </w:r>
+    </w:p>
+    <w:p>
+      <w:pPr>
+        <w:pStyle w:val="TextoNormal"/>
+      </w:pPr>
+      <w:r>
+        <w:t>O sistema deverá ter um ambiente onde o vendedor verifica os orçamentos com status “</w:t>
+      </w:r>
+      <w:r>
+        <w:t>OK,</w:t>
+      </w:r>
+      <w:r>
+        <w:t xml:space="preserve">Avaliado pelo Cliente “ onde ele ira gerar o pedido e a ordem de </w:t>
+      </w:r>
+      <w:r>
+        <w:t>cobrança</w:t>
+      </w:r>
+      <w:r>
+        <w:t>.</w:t>
+      </w:r>
+    </w:p>
+    <w:p>
+      <w:pPr>
+        <w:pStyle w:val="TextoNormal"/>
+      </w:pPr>
+      <w:r>
+        <w:rPr>
+          <w:b/>
+        </w:rPr>
+        <w:t>Ator</w:t>
+      </w:r>
+      <w:r>
+        <w:t>: Vendedor</w:t>
+      </w:r>
+    </w:p>
+    <w:tbl>
+      <w:tblPr>
+        <w:tblW w:w="0" w:type="auto"/>
+        <w:tblInd w:w="534" w:type="dxa"/>
+        <w:tblLayout w:type="fixed"/>
+        <w:tblLook w:val="0000" w:firstRow="0" w:lastRow="0" w:firstColumn="0" w:lastColumn="0" w:noHBand="0" w:noVBand="0"/>
+      </w:tblPr>
+      <w:tblGrid>
+        <w:gridCol w:w="1559"/>
+        <w:gridCol w:w="425"/>
+        <w:gridCol w:w="1701"/>
+        <w:gridCol w:w="425"/>
+        <w:gridCol w:w="1985"/>
+        <w:gridCol w:w="425"/>
+        <w:gridCol w:w="1381"/>
+      </w:tblGrid>
+      <w:tr>
+        <w:tc>
+          <w:tcPr>
+            <w:tcW w:w="1559" w:type="dxa"/>
+            <w:vAlign w:val="center"/>
+          </w:tcPr>
+          <w:p>
+            <w:pPr>
+              <w:pStyle w:val="TextoNormal"/>
+              <w:ind w:left="33"/>
+            </w:pPr>
+            <w:r>
+              <w:rPr>
+                <w:b/>
+              </w:rPr>
+              <w:t>Prioridade</w:t>
+            </w:r>
+            <w:r>
+              <w:t>:</w:t>
+            </w:r>
+          </w:p>
+        </w:tc>
+        <w:tc>
+          <w:tcPr>
+            <w:tcW w:w="425" w:type="dxa"/>
+            <w:vAlign w:val="center"/>
+          </w:tcPr>
+          <w:p>
+            <w:pPr>
+              <w:spacing w:before="240" w:after="240"/>
+              <w:jc w:val="right"/>
+            </w:pPr>
+            <w:r>
+              <w:sym w:font="Wingdings" w:char="F0FE"/>
+            </w:r>
+          </w:p>
+        </w:tc>
+        <w:tc>
+          <w:tcPr>
+            <w:tcW w:w="1701" w:type="dxa"/>
+            <w:vAlign w:val="center"/>
+          </w:tcPr>
+          <w:p>
+            <w:pPr>
+              <w:pStyle w:val="TextoNormal"/>
+              <w:ind w:left="0"/>
+            </w:pPr>
+            <w:r>
+              <w:t>Essencial</w:t>
+            </w:r>
+          </w:p>
+        </w:tc>
+        <w:tc>
+          <w:tcPr>
+            <w:tcW w:w="425" w:type="dxa"/>
+            <w:vAlign w:val="center"/>
+          </w:tcPr>
+          <w:p>
+            <w:pPr>
+              <w:spacing w:before="240" w:after="240"/>
+              <w:jc w:val="right"/>
+            </w:pPr>
+            <w:r>
+              <w:sym w:font="Wingdings" w:char="F0A8"/>
+            </w:r>
+          </w:p>
+        </w:tc>
+        <w:tc>
+          <w:tcPr>
+            <w:tcW w:w="1985" w:type="dxa"/>
+            <w:vAlign w:val="center"/>
+          </w:tcPr>
+          <w:p>
+            <w:pPr>
+              <w:pStyle w:val="TextoNormal"/>
+              <w:ind w:left="0"/>
+            </w:pPr>
+            <w:r>
+              <w:t>Importante</w:t>
+            </w:r>
+          </w:p>
+        </w:tc>
+        <w:tc>
+          <w:tcPr>
+            <w:tcW w:w="425" w:type="dxa"/>
+            <w:vAlign w:val="center"/>
+          </w:tcPr>
+          <w:p>
+            <w:pPr>
+              <w:spacing w:before="240" w:after="240"/>
+              <w:jc w:val="right"/>
+            </w:pPr>
+            <w:r>
+              <w:sym w:font="Wingdings" w:char="F0A8"/>
+            </w:r>
+          </w:p>
+        </w:tc>
+        <w:tc>
+          <w:tcPr>
+            <w:tcW w:w="1381" w:type="dxa"/>
+            <w:vAlign w:val="center"/>
+          </w:tcPr>
+          <w:p>
+            <w:pPr>
+              <w:pStyle w:val="TextoNormal"/>
+              <w:ind w:left="0"/>
+            </w:pPr>
+            <w:r>
+              <w:t>Desejável</w:t>
+            </w:r>
+          </w:p>
+        </w:tc>
+      </w:tr>
+    </w:tbl>
+    <w:p>
+      <w:pPr>
+        <w:pStyle w:val="TextoNormal"/>
+      </w:pPr>
+      <w:r>
+        <w:rPr>
+          <w:b/>
+        </w:rPr>
+        <w:t>Entradas e pré condições</w:t>
+      </w:r>
+      <w:r>
+        <w:t xml:space="preserve">: O vendedor deverá estar logado no sistema </w:t>
+      </w:r>
+      <w:r>
+        <w:t>para que ele possa ver os orçamentos aguardando geração de pedido</w:t>
+      </w:r>
+      <w:r>
+        <w:t>.</w:t>
+      </w:r>
+      <w:r>
+        <w:t>O pedido so poderá ser gerado se o orçamento estivar com status “OK,Avaliado pelo Cliente”.</w:t>
+      </w:r>
+    </w:p>
+    <w:p>
+      <w:pPr>
+        <w:pStyle w:val="TextoNormal"/>
+      </w:pPr>
+      <w:r>
+        <w:rPr>
+          <w:b/>
+        </w:rPr>
+        <w:t>Saídas e pós condições</w:t>
+      </w:r>
+      <w:r>
+        <w:t xml:space="preserve">: </w:t>
+      </w:r>
+      <w:r>
+        <w:t xml:space="preserve">Após gerar o pedido do orçamento já finalizado o vendedor ira gerar a ordem de </w:t>
+      </w:r>
+      <w:r>
+        <w:t>cobrança</w:t>
+      </w:r>
+      <w:r>
+        <w:t>.</w:t>
+      </w:r>
+    </w:p>
+    <w:p>
+      <w:pPr>
+        <w:pStyle w:val="destaque1"/>
+        <w:outlineLvl w:val="0"/>
+      </w:pPr>
+      <w:r>
+        <w:t>Fluxo de eventos principal</w:t>
+      </w:r>
+    </w:p>
+    <w:p>
+      <w:pPr>
+        <w:pStyle w:val="Requisito"/>
+        <w:outlineLvl w:val="0"/>
+        <w:rPr>
+          <w:rFonts w:ascii="Times New Roman" w:hAnsi="Times New Roman"/>
+          <w:b w:val="0"/>
+          <w:sz w:val="22"/>
+        </w:rPr>
+      </w:pPr>
+      <w:r>
+        <w:rPr>
+          <w:rFonts w:ascii="Times New Roman" w:hAnsi="Times New Roman"/>
+          <w:b w:val="0"/>
+          <w:sz w:val="22"/>
+        </w:rPr>
+        <w:t>1-</w:t>
+      </w:r>
+      <w:r>
+        <w:rPr>
+          <w:rFonts w:ascii="Times New Roman" w:hAnsi="Times New Roman"/>
+          <w:b w:val="0"/>
+          <w:sz w:val="22"/>
+        </w:rPr>
+        <w:tab/>
+        <w:t>O vendedor</w:t>
+      </w:r>
+      <w:r>
+        <w:rPr>
+          <w:rFonts w:ascii="Times New Roman" w:hAnsi="Times New Roman"/>
+          <w:b w:val="0"/>
+          <w:sz w:val="22"/>
+        </w:rPr>
+        <w:t xml:space="preserve"> loga no sistema;</w:t>
+      </w:r>
+    </w:p>
+    <w:p>
+      <w:pPr>
+        <w:pStyle w:val="Requisito"/>
+        <w:outlineLvl w:val="0"/>
+        <w:rPr>
+          <w:rFonts w:ascii="Times New Roman" w:hAnsi="Times New Roman"/>
+          <w:b w:val="0"/>
+          <w:sz w:val="22"/>
+        </w:rPr>
+      </w:pPr>
+      <w:r>
+        <w:rPr>
+          <w:rFonts w:ascii="Times New Roman" w:hAnsi="Times New Roman"/>
+          <w:b w:val="0"/>
+          <w:sz w:val="22"/>
+        </w:rPr>
+        <w:t>2-</w:t>
+      </w:r>
+      <w:r>
+        <w:rPr>
+          <w:rFonts w:ascii="Times New Roman" w:hAnsi="Times New Roman"/>
+          <w:b w:val="0"/>
+          <w:sz w:val="22"/>
+        </w:rPr>
+        <w:tab/>
+        <w:t>O vendedor</w:t>
+      </w:r>
+      <w:r>
+        <w:rPr>
+          <w:rFonts w:ascii="Times New Roman" w:hAnsi="Times New Roman"/>
+          <w:b w:val="0"/>
+          <w:sz w:val="22"/>
+        </w:rPr>
+        <w:t xml:space="preserve"> </w:t>
+      </w:r>
+      <w:r>
+        <w:rPr>
+          <w:rFonts w:ascii="Times New Roman" w:hAnsi="Times New Roman"/>
+          <w:b w:val="0"/>
+          <w:sz w:val="22"/>
+        </w:rPr>
+        <w:t xml:space="preserve">escolher um orçamento </w:t>
+      </w:r>
+      <w:r>
+        <w:rPr>
+          <w:rFonts w:ascii="Times New Roman" w:hAnsi="Times New Roman"/>
+          <w:b w:val="0"/>
+          <w:sz w:val="22"/>
+        </w:rPr>
+        <w:t>com status “OK, Avaliado pelo cliente”</w:t>
+      </w:r>
+      <w:r>
+        <w:rPr>
+          <w:rFonts w:ascii="Times New Roman" w:hAnsi="Times New Roman"/>
+          <w:b w:val="0"/>
+          <w:sz w:val="22"/>
+        </w:rPr>
+        <w:t>;</w:t>
+      </w:r>
+    </w:p>
+    <w:p>
+      <w:pPr>
+        <w:pStyle w:val="Requisito"/>
+        <w:outlineLvl w:val="0"/>
+        <w:rPr>
+          <w:rFonts w:ascii="Times New Roman" w:hAnsi="Times New Roman"/>
+          <w:b w:val="0"/>
+          <w:sz w:val="22"/>
+        </w:rPr>
+      </w:pPr>
+      <w:r>
+        <w:rPr>
+          <w:rFonts w:ascii="Times New Roman" w:hAnsi="Times New Roman"/>
+          <w:b w:val="0"/>
+          <w:sz w:val="22"/>
+        </w:rPr>
+        <w:t>3-</w:t>
+      </w:r>
+      <w:r>
+        <w:rPr>
+          <w:rFonts w:ascii="Times New Roman" w:hAnsi="Times New Roman"/>
+          <w:b w:val="0"/>
+          <w:sz w:val="22"/>
+        </w:rPr>
+        <w:tab/>
+        <w:t>O vendedor</w:t>
+      </w:r>
+      <w:r>
+        <w:rPr>
+          <w:rFonts w:ascii="Times New Roman" w:hAnsi="Times New Roman"/>
+          <w:b w:val="0"/>
+          <w:sz w:val="22"/>
+        </w:rPr>
+        <w:t xml:space="preserve"> </w:t>
+      </w:r>
+      <w:r>
+        <w:rPr>
+          <w:rFonts w:ascii="Times New Roman" w:hAnsi="Times New Roman"/>
+          <w:b w:val="0"/>
+          <w:sz w:val="22"/>
+        </w:rPr>
+        <w:t>gera o pedido</w:t>
+      </w:r>
+      <w:r>
+        <w:rPr>
+          <w:rFonts w:ascii="Times New Roman" w:hAnsi="Times New Roman"/>
+          <w:b w:val="0"/>
+          <w:sz w:val="22"/>
+        </w:rPr>
+        <w:t xml:space="preserve">, </w:t>
+      </w:r>
+      <w:r>
+        <w:rPr>
+          <w:rFonts w:ascii="Times New Roman" w:hAnsi="Times New Roman"/>
+          <w:b w:val="0"/>
+          <w:sz w:val="22"/>
+        </w:rPr>
+        <w:t>confirmando os produtos solicitados e valores</w:t>
+      </w:r>
+      <w:r>
+        <w:rPr>
+          <w:rFonts w:ascii="Times New Roman" w:hAnsi="Times New Roman"/>
+          <w:b w:val="0"/>
+          <w:sz w:val="22"/>
+        </w:rPr>
+        <w:t xml:space="preserve">  e</w:t>
+      </w:r>
+    </w:p>
+    <w:p>
+      <w:pPr>
+        <w:pStyle w:val="Requisito"/>
+        <w:outlineLvl w:val="0"/>
+        <w:rPr>
+          <w:rFonts w:ascii="Times New Roman" w:hAnsi="Times New Roman"/>
+          <w:b w:val="0"/>
+          <w:sz w:val="22"/>
+        </w:rPr>
+      </w:pPr>
+      <w:r>
+        <w:rPr>
+          <w:rFonts w:ascii="Times New Roman" w:hAnsi="Times New Roman"/>
+          <w:b w:val="0"/>
+          <w:sz w:val="22"/>
+        </w:rPr>
+        <w:t>4-</w:t>
+      </w:r>
+      <w:r>
+        <w:rPr>
+          <w:rFonts w:ascii="Times New Roman" w:hAnsi="Times New Roman"/>
+          <w:b w:val="0"/>
+          <w:sz w:val="22"/>
+        </w:rPr>
+        <w:tab/>
+      </w:r>
+      <w:r>
+        <w:rPr>
+          <w:rFonts w:ascii="Times New Roman" w:hAnsi="Times New Roman"/>
+          <w:b w:val="0"/>
+          <w:sz w:val="22"/>
+        </w:rPr>
+        <w:t>O Vendedor</w:t>
+      </w:r>
+      <w:r>
+        <w:rPr>
+          <w:rFonts w:ascii="Times New Roman" w:hAnsi="Times New Roman"/>
+          <w:b w:val="0"/>
+          <w:sz w:val="22"/>
+        </w:rPr>
+        <w:t xml:space="preserve"> </w:t>
+      </w:r>
+      <w:r>
+        <w:rPr>
+          <w:rFonts w:ascii="Times New Roman" w:hAnsi="Times New Roman"/>
+          <w:b w:val="0"/>
+          <w:sz w:val="22"/>
+        </w:rPr>
+        <w:t xml:space="preserve">gera a ordem de </w:t>
+      </w:r>
+      <w:r>
+        <w:rPr>
+          <w:rFonts w:ascii="Times New Roman" w:hAnsi="Times New Roman"/>
+          <w:b w:val="0"/>
+          <w:sz w:val="22"/>
+        </w:rPr>
+        <w:t>cobrança</w:t>
+      </w:r>
+      <w:r>
+        <w:rPr>
+          <w:rFonts w:ascii="Times New Roman" w:hAnsi="Times New Roman"/>
+          <w:b w:val="0"/>
+          <w:sz w:val="22"/>
+        </w:rPr>
+        <w:t xml:space="preserve"> e cadastra a mesma no sistema</w:t>
+      </w:r>
+      <w:r>
+        <w:rPr>
+          <w:rFonts w:ascii="Times New Roman" w:hAnsi="Times New Roman"/>
+          <w:b w:val="0"/>
+          <w:sz w:val="22"/>
+        </w:rPr>
+        <w:t xml:space="preserve">. </w:t>
+      </w:r>
+    </w:p>
+    <w:p/>
+    <w:p>
+      <w:pPr>
+        <w:pStyle w:val="Requisito"/>
+        <w:outlineLvl w:val="0"/>
+      </w:pPr>
+      <w:r>
+        <w:br w:type="page"/>
+      </w:r>
+      <w:r>
+        <w:lastRenderedPageBreak/>
+        <w:t>[RF</w:t>
+      </w:r>
+      <w:r>
+        <w:t>004</w:t>
+      </w:r>
+      <w:r>
+        <w:t xml:space="preserve">] Geração de </w:t>
+      </w:r>
+      <w:r>
+        <w:t>remessa para entrega</w:t>
+      </w:r>
+    </w:p>
+    <w:p>
+      <w:pPr>
+        <w:pStyle w:val="TextoNormal"/>
+      </w:pPr>
+      <w:r>
+        <w:t>O sistema deverá ter um ambiente onde o vendedor possa ver os pedidos com o status “Pago, Liberado”, onde ele irá poder gerar a remessa de entrega.</w:t>
+      </w:r>
+    </w:p>
+    <w:p>
+      <w:pPr>
+        <w:pStyle w:val="TextoNormal"/>
+      </w:pPr>
+      <w:r>
+        <w:rPr>
+          <w:b/>
+        </w:rPr>
+        <w:t>Ator</w:t>
+      </w:r>
+      <w:r>
+        <w:t>: Vendedor</w:t>
+      </w:r>
+    </w:p>
+    <w:tbl>
+      <w:tblPr>
+        <w:tblW w:w="0" w:type="auto"/>
+        <w:tblInd w:w="534" w:type="dxa"/>
+        <w:tblLayout w:type="fixed"/>
+        <w:tblLook w:val="0000" w:firstRow="0" w:lastRow="0" w:firstColumn="0" w:lastColumn="0" w:noHBand="0" w:noVBand="0"/>
+      </w:tblPr>
+      <w:tblGrid>
+        <w:gridCol w:w="1559"/>
+        <w:gridCol w:w="425"/>
+        <w:gridCol w:w="1701"/>
+        <w:gridCol w:w="425"/>
+        <w:gridCol w:w="1985"/>
+        <w:gridCol w:w="425"/>
+        <w:gridCol w:w="1381"/>
+      </w:tblGrid>
+      <w:tr>
+        <w:tc>
+          <w:tcPr>
+            <w:tcW w:w="1559" w:type="dxa"/>
+            <w:vAlign w:val="center"/>
+          </w:tcPr>
+          <w:p>
+            <w:pPr>
+              <w:pStyle w:val="TextoNormal"/>
+              <w:ind w:left="33"/>
+            </w:pPr>
+            <w:r>
+              <w:rPr>
+                <w:b/>
+              </w:rPr>
+              <w:t>Prioridade</w:t>
+            </w:r>
+            <w:r>
+              <w:t>:</w:t>
+            </w:r>
+          </w:p>
+        </w:tc>
+        <w:tc>
+          <w:tcPr>
+            <w:tcW w:w="425" w:type="dxa"/>
+            <w:vAlign w:val="center"/>
+          </w:tcPr>
+          <w:p>
+            <w:pPr>
+              <w:spacing w:before="240" w:after="240"/>
+              <w:jc w:val="right"/>
+            </w:pPr>
+            <w:r>
+              <w:sym w:font="Wingdings" w:char="F0FE"/>
+            </w:r>
+          </w:p>
+        </w:tc>
+        <w:tc>
+          <w:tcPr>
+            <w:tcW w:w="1701" w:type="dxa"/>
+            <w:vAlign w:val="center"/>
+          </w:tcPr>
+          <w:p>
+            <w:pPr>
+              <w:pStyle w:val="TextoNormal"/>
+              <w:ind w:left="0"/>
+            </w:pPr>
+            <w:r>
+              <w:t>Essencial</w:t>
+            </w:r>
+          </w:p>
+        </w:tc>
+        <w:tc>
+          <w:tcPr>
+            <w:tcW w:w="425" w:type="dxa"/>
+            <w:vAlign w:val="center"/>
+          </w:tcPr>
+          <w:p>
+            <w:pPr>
+              <w:spacing w:before="240" w:after="240"/>
+              <w:jc w:val="right"/>
+            </w:pPr>
+            <w:r>
+              <w:sym w:font="Wingdings" w:char="F0A8"/>
+            </w:r>
+          </w:p>
+        </w:tc>
+        <w:tc>
+          <w:tcPr>
+            <w:tcW w:w="1985" w:type="dxa"/>
+            <w:vAlign w:val="center"/>
+          </w:tcPr>
+          <w:p>
+            <w:pPr>
+              <w:pStyle w:val="TextoNormal"/>
+              <w:ind w:left="0"/>
+            </w:pPr>
+            <w:r>
+              <w:t>Importante</w:t>
+            </w:r>
+          </w:p>
+        </w:tc>
+        <w:tc>
+          <w:tcPr>
+            <w:tcW w:w="425" w:type="dxa"/>
+            <w:vAlign w:val="center"/>
+          </w:tcPr>
+          <w:p>
+            <w:pPr>
+              <w:spacing w:before="240" w:after="240"/>
+              <w:jc w:val="right"/>
+            </w:pPr>
+            <w:r>
+              <w:sym w:font="Wingdings" w:char="F0A8"/>
+            </w:r>
+          </w:p>
+        </w:tc>
+        <w:tc>
+          <w:tcPr>
+            <w:tcW w:w="1381" w:type="dxa"/>
+            <w:vAlign w:val="center"/>
+          </w:tcPr>
+          <w:p>
+            <w:pPr>
+              <w:pStyle w:val="TextoNormal"/>
+              <w:ind w:left="0"/>
+            </w:pPr>
+            <w:r>
+              <w:t>Desejável</w:t>
+            </w:r>
+          </w:p>
+        </w:tc>
+      </w:tr>
+    </w:tbl>
+    <w:p>
+      <w:pPr>
+        <w:pStyle w:val="TextoNormal"/>
+      </w:pPr>
+      <w:r>
+        <w:rPr>
+          <w:b/>
+        </w:rPr>
+        <w:t>Entradas e pré condições</w:t>
+      </w:r>
+      <w:r>
+        <w:t>: O vendedor deverá estar logado no sistema para que possa ver</w:t>
+      </w:r>
+      <w:r>
+        <w:t xml:space="preserve"> os pedidos com status “Pago, Liberado”</w:t>
+      </w:r>
+      <w:r>
+        <w:t>.</w:t>
+      </w:r>
+      <w:r>
+        <w:t xml:space="preserve"> Só sera permitida a geração da remessa de entrega quando o status do pedido for “Pago, Liberado”.</w:t>
+      </w:r>
+    </w:p>
+    <w:p>
+      <w:pPr>
+        <w:pStyle w:val="TextoNormal"/>
+      </w:pPr>
+      <w:r>
+        <w:rPr>
+          <w:b/>
+        </w:rPr>
+        <w:t>Saídas e pós condições</w:t>
+      </w:r>
+      <w:r>
+        <w:t>:</w:t>
+      </w:r>
+      <w:r>
+        <w:t xml:space="preserve">Após emitir </w:t>
+      </w:r>
+      <w:r>
+        <w:t>a ordem de remessa o cliente aguarda o produto chegar.</w:t>
+      </w:r>
+    </w:p>
+    <w:p>
+      <w:pPr>
+        <w:pStyle w:val="destaque1"/>
+        <w:outlineLvl w:val="0"/>
+      </w:pPr>
+      <w:r>
+        <w:t>Fluxo de eventos principal</w:t>
+      </w:r>
+    </w:p>
+    <w:p>
+      <w:pPr>
+        <w:pStyle w:val="Requisito"/>
+        <w:outlineLvl w:val="0"/>
+        <w:rPr>
+          <w:rFonts w:ascii="Times New Roman" w:hAnsi="Times New Roman"/>
+          <w:b w:val="0"/>
+          <w:sz w:val="22"/>
+        </w:rPr>
+      </w:pPr>
+      <w:r>
+        <w:rPr>
+          <w:rFonts w:ascii="Times New Roman" w:hAnsi="Times New Roman"/>
+          <w:b w:val="0"/>
+          <w:sz w:val="22"/>
+        </w:rPr>
+        <w:t>1-</w:t>
+      </w:r>
+      <w:r>
+        <w:rPr>
+          <w:rFonts w:ascii="Times New Roman" w:hAnsi="Times New Roman"/>
+          <w:b w:val="0"/>
+          <w:sz w:val="22"/>
+        </w:rPr>
+        <w:tab/>
+        <w:t>O vendedor</w:t>
+      </w:r>
+      <w:r>
+        <w:rPr>
+          <w:rFonts w:ascii="Times New Roman" w:hAnsi="Times New Roman"/>
+          <w:b w:val="0"/>
+          <w:sz w:val="22"/>
+        </w:rPr>
+        <w:t xml:space="preserve"> loga no sistema;</w:t>
+      </w:r>
+    </w:p>
+    <w:p>
+      <w:pPr>
+        <w:pStyle w:val="Requisito"/>
+        <w:outlineLvl w:val="0"/>
+        <w:rPr>
+          <w:rFonts w:ascii="Times New Roman" w:hAnsi="Times New Roman"/>
+          <w:b w:val="0"/>
+          <w:sz w:val="22"/>
+        </w:rPr>
+      </w:pPr>
+      <w:r>
+        <w:rPr>
+          <w:rFonts w:ascii="Times New Roman" w:hAnsi="Times New Roman"/>
+          <w:b w:val="0"/>
+          <w:sz w:val="22"/>
+        </w:rPr>
+        <w:t>2-</w:t>
+      </w:r>
+      <w:r>
+        <w:rPr>
+          <w:rFonts w:ascii="Times New Roman" w:hAnsi="Times New Roman"/>
+          <w:b w:val="0"/>
+          <w:sz w:val="22"/>
+        </w:rPr>
+        <w:tab/>
+        <w:t>O vendedor</w:t>
+      </w:r>
+      <w:r>
+        <w:rPr>
+          <w:rFonts w:ascii="Times New Roman" w:hAnsi="Times New Roman"/>
+          <w:b w:val="0"/>
+          <w:sz w:val="22"/>
+        </w:rPr>
+        <w:t xml:space="preserve"> </w:t>
+      </w:r>
+      <w:r>
+        <w:rPr>
+          <w:rFonts w:ascii="Times New Roman" w:hAnsi="Times New Roman"/>
+          <w:b w:val="0"/>
+          <w:sz w:val="22"/>
+        </w:rPr>
+        <w:t>escolher um pedido com status “Pago, Liberado”</w:t>
+      </w:r>
+      <w:r>
+        <w:rPr>
+          <w:rFonts w:ascii="Times New Roman" w:hAnsi="Times New Roman"/>
+          <w:b w:val="0"/>
+          <w:sz w:val="22"/>
+        </w:rPr>
+        <w:t>;</w:t>
+      </w:r>
+    </w:p>
+    <w:p>
+      <w:pPr>
+        <w:pStyle w:val="Requisito"/>
+        <w:outlineLvl w:val="0"/>
+        <w:rPr>
+          <w:rFonts w:ascii="Times New Roman" w:hAnsi="Times New Roman"/>
+          <w:b w:val="0"/>
+          <w:sz w:val="22"/>
+        </w:rPr>
+      </w:pPr>
+      <w:r>
+        <w:rPr>
+          <w:rFonts w:ascii="Times New Roman" w:hAnsi="Times New Roman"/>
+          <w:b w:val="0"/>
+          <w:sz w:val="22"/>
+        </w:rPr>
+        <w:t>3-</w:t>
+      </w:r>
+      <w:r>
+        <w:rPr>
+          <w:rFonts w:ascii="Times New Roman" w:hAnsi="Times New Roman"/>
+          <w:b w:val="0"/>
+          <w:sz w:val="22"/>
+        </w:rPr>
+        <w:tab/>
+        <w:t>O vendedor</w:t>
+      </w:r>
+      <w:r>
+        <w:rPr>
+          <w:rFonts w:ascii="Times New Roman" w:hAnsi="Times New Roman"/>
+          <w:b w:val="0"/>
+          <w:sz w:val="22"/>
+        </w:rPr>
+        <w:t xml:space="preserve"> confirma os dados de entrega</w:t>
+      </w:r>
+      <w:r>
+        <w:rPr>
+          <w:rFonts w:ascii="Times New Roman" w:hAnsi="Times New Roman"/>
+          <w:b w:val="0"/>
+          <w:sz w:val="22"/>
+        </w:rPr>
+        <w:t xml:space="preserve">  e</w:t>
+      </w:r>
+    </w:p>
+    <w:p>
+      <w:pPr>
+        <w:pStyle w:val="Requisito"/>
+        <w:outlineLvl w:val="0"/>
+        <w:rPr>
+          <w:rFonts w:ascii="Times New Roman" w:hAnsi="Times New Roman"/>
+          <w:b w:val="0"/>
+          <w:sz w:val="22"/>
+        </w:rPr>
+      </w:pPr>
+      <w:r>
+        <w:rPr>
+          <w:rFonts w:ascii="Times New Roman" w:hAnsi="Times New Roman"/>
+          <w:b w:val="0"/>
+          <w:sz w:val="22"/>
+        </w:rPr>
+        <w:t>4-</w:t>
+      </w:r>
+      <w:r>
+        <w:rPr>
+          <w:rFonts w:ascii="Times New Roman" w:hAnsi="Times New Roman"/>
+          <w:b w:val="0"/>
+          <w:sz w:val="22"/>
+        </w:rPr>
+        <w:tab/>
+      </w:r>
+      <w:r>
+        <w:rPr>
+          <w:rFonts w:ascii="Times New Roman" w:hAnsi="Times New Roman"/>
+          <w:b w:val="0"/>
+          <w:sz w:val="22"/>
+        </w:rPr>
+        <w:t>O Vendedor</w:t>
+      </w:r>
+      <w:r>
+        <w:rPr>
+          <w:rFonts w:ascii="Times New Roman" w:hAnsi="Times New Roman"/>
+          <w:b w:val="0"/>
+          <w:sz w:val="22"/>
+        </w:rPr>
+        <w:t xml:space="preserve"> </w:t>
+      </w:r>
+      <w:r>
+        <w:rPr>
+          <w:rFonts w:ascii="Times New Roman" w:hAnsi="Times New Roman"/>
+          <w:b w:val="0"/>
+          <w:sz w:val="22"/>
+        </w:rPr>
+        <w:t>emite a remessa de entrega</w:t>
+      </w:r>
+      <w:r>
+        <w:rPr>
+          <w:rFonts w:ascii="Times New Roman" w:hAnsi="Times New Roman"/>
+          <w:b w:val="0"/>
+          <w:sz w:val="22"/>
+        </w:rPr>
+        <w:t xml:space="preserve"> </w:t>
+      </w:r>
+      <w:r>
+        <w:rPr>
+          <w:rFonts w:ascii="Times New Roman" w:hAnsi="Times New Roman"/>
+          <w:b w:val="0"/>
+          <w:sz w:val="22"/>
+        </w:rPr>
+        <w:t>e cadastra</w:t>
+      </w:r>
+      <w:r>
+        <w:rPr>
+          <w:rFonts w:ascii="Times New Roman" w:hAnsi="Times New Roman"/>
+          <w:b w:val="0"/>
+          <w:sz w:val="22"/>
+        </w:rPr>
+        <w:t xml:space="preserve"> no sistema. </w:t>
+      </w:r>
+    </w:p>
+    <w:p>
+      <w:pPr>
+        <w:pStyle w:val="Requisito"/>
+        <w:outlineLvl w:val="0"/>
+      </w:pPr>
+      <w:r>
+        <w:t>[RF005] Gerenciamento ordem cobrança</w:t>
+      </w:r>
+    </w:p>
+    <w:p>
+      <w:pPr>
+        <w:pStyle w:val="TextoNormal"/>
+      </w:pPr>
+      <w:r>
+        <w:t>O sistema devera ter um ambiente onde o setor financeiro possa ver e gerenciar todas as ordens de cobrança dos pedidos emitidos.</w:t>
+      </w:r>
+    </w:p>
+    <w:p>
+      <w:pPr>
+        <w:pStyle w:val="TextoNormal"/>
+      </w:pPr>
+      <w:r>
+        <w:rPr>
+          <w:b/>
+        </w:rPr>
+        <w:t>Ator</w:t>
+      </w:r>
+      <w:r>
+        <w:t>: Financeiro</w:t>
+      </w:r>
+    </w:p>
+    <w:tbl>
+      <w:tblPr>
+        <w:tblW w:w="0" w:type="auto"/>
+        <w:tblInd w:w="534" w:type="dxa"/>
+        <w:tblLayout w:type="fixed"/>
+        <w:tblLook w:val="0000" w:firstRow="0" w:lastRow="0" w:firstColumn="0" w:lastColumn="0" w:noHBand="0" w:noVBand="0"/>
+      </w:tblPr>
+      <w:tblGrid>
+        <w:gridCol w:w="1559"/>
+        <w:gridCol w:w="425"/>
+        <w:gridCol w:w="1701"/>
+        <w:gridCol w:w="425"/>
+        <w:gridCol w:w="1985"/>
+        <w:gridCol w:w="425"/>
+        <w:gridCol w:w="1381"/>
+      </w:tblGrid>
+      <w:tr>
+        <w:tc>
+          <w:tcPr>
+            <w:tcW w:w="1559" w:type="dxa"/>
+            <w:vAlign w:val="center"/>
+          </w:tcPr>
+          <w:p>
+            <w:pPr>
+              <w:pStyle w:val="TextoNormal"/>
+              <w:ind w:left="33"/>
+            </w:pPr>
+            <w:r>
+              <w:rPr>
+                <w:b/>
+              </w:rPr>
+              <w:t>Prioridade</w:t>
+            </w:r>
+            <w:r>
+              <w:t>:</w:t>
+            </w:r>
+          </w:p>
+        </w:tc>
+        <w:tc>
+          <w:tcPr>
+            <w:tcW w:w="425" w:type="dxa"/>
+            <w:vAlign w:val="center"/>
+          </w:tcPr>
+          <w:p>
+            <w:pPr>
+              <w:spacing w:before="240" w:after="240"/>
+              <w:jc w:val="right"/>
+            </w:pPr>
+            <w:r>
+              <w:sym w:font="Wingdings" w:char="F0FE"/>
+            </w:r>
+          </w:p>
+        </w:tc>
+        <w:tc>
+          <w:tcPr>
+            <w:tcW w:w="1701" w:type="dxa"/>
+            <w:vAlign w:val="center"/>
+          </w:tcPr>
+          <w:p>
+            <w:pPr>
+              <w:pStyle w:val="TextoNormal"/>
+              <w:ind w:left="0"/>
+            </w:pPr>
+            <w:r>
+              <w:t>Essencial</w:t>
+            </w:r>
+          </w:p>
+        </w:tc>
+        <w:tc>
+          <w:tcPr>
+            <w:tcW w:w="425" w:type="dxa"/>
+            <w:vAlign w:val="center"/>
+          </w:tcPr>
+          <w:p>
+            <w:pPr>
+              <w:spacing w:before="240" w:after="240"/>
+              <w:jc w:val="right"/>
+            </w:pPr>
+            <w:r>
+              <w:sym w:font="Wingdings" w:char="F0A8"/>
+            </w:r>
+          </w:p>
+        </w:tc>
+        <w:tc>
+          <w:tcPr>
+            <w:tcW w:w="1985" w:type="dxa"/>
+            <w:vAlign w:val="center"/>
+          </w:tcPr>
+          <w:p>
+            <w:pPr>
+              <w:pStyle w:val="TextoNormal"/>
+              <w:ind w:left="0"/>
+            </w:pPr>
+            <w:r>
+              <w:t>Importante</w:t>
+            </w:r>
+          </w:p>
+        </w:tc>
+        <w:tc>
+          <w:tcPr>
+            <w:tcW w:w="425" w:type="dxa"/>
+            <w:vAlign w:val="center"/>
+          </w:tcPr>
+          <w:p>
+            <w:pPr>
+              <w:spacing w:before="240" w:after="240"/>
+              <w:jc w:val="right"/>
+            </w:pPr>
+            <w:r>
+              <w:sym w:font="Wingdings" w:char="F0A8"/>
+            </w:r>
+          </w:p>
+        </w:tc>
+        <w:tc>
+          <w:tcPr>
+            <w:tcW w:w="1381" w:type="dxa"/>
+            <w:vAlign w:val="center"/>
+          </w:tcPr>
+          <w:p>
+            <w:pPr>
+              <w:pStyle w:val="TextoNormal"/>
+              <w:ind w:left="0"/>
+            </w:pPr>
+            <w:r>
+              <w:t>Desejável</w:t>
+            </w:r>
+          </w:p>
+        </w:tc>
+      </w:tr>
+    </w:tbl>
+    <w:p>
+      <w:pPr>
+        <w:pStyle w:val="TextoNormal"/>
+      </w:pPr>
+      <w:r>
+        <w:rPr>
+          <w:b/>
+        </w:rPr>
+        <w:t>Entradas e pré condições</w:t>
+      </w:r>
+      <w:r>
+        <w:t>: O financeiro deverá estar logado no sistema para ver e gerenciar as ordens de cobrança. Só podera existir uma ordem de cobrança de um pedido gerado. A cobrança só podera ser finalizada quando o sistema receber o status “Pago” do meio de pagamento escolhido pelo cliente(usuario).</w:t>
+      </w:r>
+    </w:p>
+    <w:p>
+      <w:pPr>
+        <w:pStyle w:val="TextoNormal"/>
+      </w:pPr>
+      <w:r>
+        <w:rPr>
+          <w:b/>
+        </w:rPr>
+        <w:t>Saídas e pós condições</w:t>
+      </w:r>
+      <w:r>
+        <w:t>: O financeiro verifica todas a ordens de pagamento em aberto</w:t>
+      </w:r>
+      <w:r>
+        <w:t xml:space="preserve"> com o status de “Pago” e a libera para o vendedor com o status “Pago, Liberado” para ele dar sequencia ao pedido.</w:t>
+      </w:r>
+    </w:p>
+    <w:p>
+      <w:pPr>
+        <w:pStyle w:val="destaque1"/>
+        <w:outlineLvl w:val="0"/>
+      </w:pPr>
+      <w:r>
+        <w:t>Fluxo de eventos principal</w:t>
+      </w:r>
+    </w:p>
+    <w:p>
+      <w:pPr>
+        <w:pStyle w:val="Requisito"/>
+        <w:outlineLvl w:val="0"/>
+        <w:rPr>
+          <w:rFonts w:ascii="Times New Roman" w:hAnsi="Times New Roman"/>
+          <w:b w:val="0"/>
+          <w:sz w:val="22"/>
+        </w:rPr>
+      </w:pPr>
+      <w:r>
+        <w:rPr>
+          <w:rFonts w:ascii="Times New Roman" w:hAnsi="Times New Roman"/>
+          <w:b w:val="0"/>
+          <w:sz w:val="22"/>
+        </w:rPr>
+        <w:t>1-</w:t>
+      </w:r>
+      <w:r>
+        <w:rPr>
+          <w:rFonts w:ascii="Times New Roman" w:hAnsi="Times New Roman"/>
+          <w:b w:val="0"/>
+          <w:sz w:val="22"/>
+        </w:rPr>
+        <w:tab/>
+        <w:t xml:space="preserve">O </w:t>
+      </w:r>
+      <w:r>
+        <w:rPr>
+          <w:rFonts w:ascii="Times New Roman" w:hAnsi="Times New Roman"/>
+          <w:b w:val="0"/>
+          <w:sz w:val="22"/>
+        </w:rPr>
+        <w:t>financeiro</w:t>
+      </w:r>
+      <w:r>
+        <w:rPr>
+          <w:rFonts w:ascii="Times New Roman" w:hAnsi="Times New Roman"/>
+          <w:b w:val="0"/>
+          <w:sz w:val="22"/>
+        </w:rPr>
+        <w:t xml:space="preserve"> loga no sistema;</w:t>
+      </w:r>
+    </w:p>
+    <w:p>
+      <w:pPr>
+        <w:pStyle w:val="Requisito"/>
+        <w:outlineLvl w:val="0"/>
+        <w:rPr>
+          <w:rFonts w:ascii="Times New Roman" w:hAnsi="Times New Roman"/>
+          <w:b w:val="0"/>
+          <w:sz w:val="22"/>
+        </w:rPr>
+      </w:pPr>
+      <w:r>
+        <w:rPr>
+          <w:rFonts w:ascii="Times New Roman" w:hAnsi="Times New Roman"/>
+          <w:b w:val="0"/>
+          <w:sz w:val="22"/>
+        </w:rPr>
+        <w:t>2-</w:t>
+      </w:r>
+      <w:r>
+        <w:rPr>
+          <w:rFonts w:ascii="Times New Roman" w:hAnsi="Times New Roman"/>
+          <w:b w:val="0"/>
+          <w:sz w:val="22"/>
+        </w:rPr>
+        <w:tab/>
+      </w:r>
+      <w:r>
+        <w:rPr>
+          <w:rFonts w:ascii="Times New Roman" w:hAnsi="Times New Roman"/>
+          <w:b w:val="0"/>
+          <w:sz w:val="22"/>
+        </w:rPr>
+        <w:t>O financeiro verifica se há ordens de cobrança em aberto;</w:t>
+      </w:r>
+    </w:p>
+    <w:p>
+      <w:pPr>
+        <w:pStyle w:val="Requisito"/>
+        <w:outlineLvl w:val="0"/>
+        <w:rPr>
+          <w:rFonts w:ascii="Times New Roman" w:hAnsi="Times New Roman"/>
+          <w:b w:val="0"/>
+          <w:sz w:val="22"/>
+        </w:rPr>
+      </w:pPr>
+      <w:r>
+        <w:rPr>
+          <w:rFonts w:ascii="Times New Roman" w:hAnsi="Times New Roman"/>
+          <w:b w:val="0"/>
+          <w:sz w:val="22"/>
+        </w:rPr>
+        <w:t xml:space="preserve"> </w:t>
+      </w:r>
+      <w:r>
+        <w:rPr>
+          <w:rFonts w:ascii="Times New Roman" w:hAnsi="Times New Roman"/>
+          <w:b w:val="0"/>
+          <w:sz w:val="22"/>
+        </w:rPr>
+        <w:t>3-</w:t>
+      </w:r>
+      <w:r>
+        <w:rPr>
+          <w:rFonts w:ascii="Times New Roman" w:hAnsi="Times New Roman"/>
+          <w:b w:val="0"/>
+          <w:sz w:val="22"/>
+        </w:rPr>
+        <w:tab/>
+        <w:t xml:space="preserve">O </w:t>
+      </w:r>
+      <w:r>
+        <w:rPr>
+          <w:rFonts w:ascii="Times New Roman" w:hAnsi="Times New Roman"/>
+          <w:b w:val="0"/>
+          <w:sz w:val="22"/>
+        </w:rPr>
+        <w:t>financeiro verifica se a ordem escolhida esta com status “Pago” pelo meio de pagamento escolhido pelo cliente(usuario)</w:t>
+      </w:r>
+      <w:r>
+        <w:rPr>
+          <w:rFonts w:ascii="Times New Roman" w:hAnsi="Times New Roman"/>
+          <w:b w:val="0"/>
+          <w:sz w:val="22"/>
+        </w:rPr>
+        <w:t xml:space="preserve">  e</w:t>
+      </w:r>
+    </w:p>
+    <w:p>
+      <w:pPr>
+        <w:pStyle w:val="Requisito"/>
+        <w:outlineLvl w:val="0"/>
+        <w:rPr>
+          <w:rFonts w:ascii="Times New Roman" w:hAnsi="Times New Roman"/>
+          <w:b w:val="0"/>
+          <w:sz w:val="22"/>
+        </w:rPr>
+      </w:pPr>
+      <w:r>
+        <w:rPr>
+          <w:rFonts w:ascii="Times New Roman" w:hAnsi="Times New Roman"/>
+          <w:b w:val="0"/>
+          <w:sz w:val="22"/>
+        </w:rPr>
+        <w:t>4-</w:t>
+      </w:r>
+      <w:r>
+        <w:rPr>
+          <w:rFonts w:ascii="Times New Roman" w:hAnsi="Times New Roman"/>
+          <w:b w:val="0"/>
+          <w:sz w:val="22"/>
+        </w:rPr>
+        <w:tab/>
+      </w:r>
+      <w:r>
+        <w:rPr>
+          <w:rFonts w:ascii="Times New Roman" w:hAnsi="Times New Roman"/>
+          <w:b w:val="0"/>
+          <w:sz w:val="22"/>
+        </w:rPr>
+        <w:t xml:space="preserve">O </w:t>
+      </w:r>
+      <w:r>
+        <w:rPr>
+          <w:rFonts w:ascii="Times New Roman" w:hAnsi="Times New Roman"/>
+          <w:b w:val="0"/>
+          <w:sz w:val="22"/>
+        </w:rPr>
+        <w:t>Financeiro libera o pedido para o vendedor com o status “Pago,Liberado”, gravando a liberação no sistema</w:t>
+      </w:r>
+      <w:r>
+        <w:rPr>
+          <w:rFonts w:ascii="Times New Roman" w:hAnsi="Times New Roman"/>
+          <w:b w:val="0"/>
+          <w:sz w:val="22"/>
+        </w:rPr>
+        <w:t xml:space="preserve">. </w:t>
+      </w:r>
+    </w:p>
+    <w:p>
+      <w:pPr>
+        <w:rPr>
+          <w:rFonts w:ascii="Arial" w:hAnsi="Arial"/>
+          <w:b/>
+          <w:noProof/>
+          <w:sz w:val="24"/>
+        </w:rPr>
+      </w:pPr>
+      <w:r>
+        <w:br w:type="page"/>
+      </w:r>
+    </w:p>
+    <w:p>
+      <w:pPr>
+        <w:pStyle w:val="Requisito"/>
+        <w:outlineLvl w:val="0"/>
+      </w:pPr>
+      <w:r>
+        <w:lastRenderedPageBreak/>
+        <w:t>[RF004] Geração de remessa para entrega</w:t>
+      </w:r>
+    </w:p>
+    <w:p>
+      <w:pPr>
+        <w:pStyle w:val="TextoNormal"/>
+      </w:pPr>
+      <w:r>
+        <w:t>O sistema deverá ter um ambiente onde o vendedor possa ver os pedidos com o status “Pago, Liberado”, onde ele irá poder gerar a remessa de entrega.</w:t>
+      </w:r>
+    </w:p>
+    <w:p>
+      <w:pPr>
+        <w:pStyle w:val="TextoNormal"/>
+      </w:pPr>
+      <w:r>
+        <w:rPr>
+          <w:b/>
+        </w:rPr>
+        <w:t>Ator</w:t>
+      </w:r>
+      <w:r>
+        <w:t>: Vendedor</w:t>
+      </w:r>
+    </w:p>
+    <w:tbl>
+      <w:tblPr>
+        <w:tblW w:w="0" w:type="auto"/>
+        <w:tblInd w:w="534" w:type="dxa"/>
+        <w:tblLayout w:type="fixed"/>
+        <w:tblLook w:val="0000" w:firstRow="0" w:lastRow="0" w:firstColumn="0" w:lastColumn="0" w:noHBand="0" w:noVBand="0"/>
+      </w:tblPr>
+      <w:tblGrid>
+        <w:gridCol w:w="1559"/>
+        <w:gridCol w:w="425"/>
+        <w:gridCol w:w="1701"/>
+        <w:gridCol w:w="425"/>
+        <w:gridCol w:w="1985"/>
+        <w:gridCol w:w="425"/>
+        <w:gridCol w:w="1381"/>
+      </w:tblGrid>
+      <w:tr>
+        <w:tc>
+          <w:tcPr>
+            <w:tcW w:w="1559" w:type="dxa"/>
+            <w:vAlign w:val="center"/>
+          </w:tcPr>
+          <w:p>
+            <w:pPr>
+              <w:pStyle w:val="TextoNormal"/>
+              <w:ind w:left="33"/>
+            </w:pPr>
+            <w:r>
+              <w:rPr>
+                <w:b/>
+              </w:rPr>
+              <w:t>Prioridade</w:t>
+            </w:r>
+            <w:r>
+              <w:t>:</w:t>
+            </w:r>
+          </w:p>
+        </w:tc>
+        <w:tc>
+          <w:tcPr>
+            <w:tcW w:w="425" w:type="dxa"/>
+            <w:vAlign w:val="center"/>
+          </w:tcPr>
+          <w:p>
+            <w:pPr>
+              <w:spacing w:before="240" w:after="240"/>
+              <w:jc w:val="right"/>
+            </w:pPr>
+            <w:r>
+              <w:sym w:font="Wingdings" w:char="F0FE"/>
+            </w:r>
+          </w:p>
+        </w:tc>
+        <w:tc>
+          <w:tcPr>
+            <w:tcW w:w="1701" w:type="dxa"/>
+            <w:vAlign w:val="center"/>
+          </w:tcPr>
+          <w:p>
+            <w:pPr>
+              <w:pStyle w:val="TextoNormal"/>
+              <w:ind w:left="0"/>
+            </w:pPr>
+            <w:r>
+              <w:t>Essencial</w:t>
+            </w:r>
+          </w:p>
+        </w:tc>
+        <w:tc>
+          <w:tcPr>
+            <w:tcW w:w="425" w:type="dxa"/>
+            <w:vAlign w:val="center"/>
+          </w:tcPr>
+          <w:p>
+            <w:pPr>
+              <w:spacing w:before="240" w:after="240"/>
+              <w:jc w:val="right"/>
+            </w:pPr>
+            <w:r>
+              <w:sym w:font="Wingdings" w:char="F0A8"/>
+            </w:r>
+          </w:p>
+        </w:tc>
+        <w:tc>
+          <w:tcPr>
+            <w:tcW w:w="1985" w:type="dxa"/>
+            <w:vAlign w:val="center"/>
+          </w:tcPr>
+          <w:p>
+            <w:pPr>
+              <w:pStyle w:val="TextoNormal"/>
+              <w:ind w:left="0"/>
+            </w:pPr>
+            <w:r>
+              <w:t>Importante</w:t>
+            </w:r>
+          </w:p>
+        </w:tc>
+        <w:tc>
+          <w:tcPr>
+            <w:tcW w:w="425" w:type="dxa"/>
+            <w:vAlign w:val="center"/>
+          </w:tcPr>
+          <w:p>
+            <w:pPr>
+              <w:spacing w:before="240" w:after="240"/>
+              <w:jc w:val="right"/>
+            </w:pPr>
+            <w:r>
+              <w:sym w:font="Wingdings" w:char="F0A8"/>
+            </w:r>
+          </w:p>
+        </w:tc>
+        <w:tc>
+          <w:tcPr>
+            <w:tcW w:w="1381" w:type="dxa"/>
+            <w:vAlign w:val="center"/>
+          </w:tcPr>
+          <w:p>
+            <w:pPr>
+              <w:pStyle w:val="TextoNormal"/>
+              <w:ind w:left="0"/>
+            </w:pPr>
+            <w:r>
+              <w:t>Desejável</w:t>
+            </w:r>
+          </w:p>
+        </w:tc>
+      </w:tr>
+    </w:tbl>
+    <w:p>
+      <w:pPr>
+        <w:pStyle w:val="TextoNormal"/>
+      </w:pPr>
+      <w:r>
+        <w:rPr>
+          <w:b/>
+        </w:rPr>
+        <w:t>Entradas e pré condições</w:t>
+      </w:r>
+      <w:r>
+        <w:t>: O vendedor deverá estar logado no sistema para que possa ver os pedidos com status “Pago, Liberado”. Só sera permitida a geração da remessa de entrega quando o status do pedido for “Pago, Liberado”.</w:t>
+      </w:r>
+    </w:p>
+    <w:p>
+      <w:pPr>
+        <w:pStyle w:val="TextoNormal"/>
+      </w:pPr>
+      <w:r>
+        <w:rPr>
+          <w:b/>
+        </w:rPr>
+        <w:t>Saídas e pós condições</w:t>
+      </w:r>
+      <w:r>
+        <w:t>:Após emitir a ordem de remessa o cliente aguarda o produto chegar.</w:t>
+      </w:r>
+    </w:p>
+    <w:p>
+      <w:pPr>
+        <w:pStyle w:val="destaque1"/>
+        <w:outlineLvl w:val="0"/>
+      </w:pPr>
+      <w:r>
+        <w:t>Fluxo de eventos principal</w:t>
+      </w:r>
+    </w:p>
+    <w:p>
+      <w:pPr>
+        <w:pStyle w:val="Requisito"/>
+        <w:outlineLvl w:val="0"/>
+        <w:rPr>
+          <w:rFonts w:ascii="Times New Roman" w:hAnsi="Times New Roman"/>
+          <w:b w:val="0"/>
+          <w:sz w:val="22"/>
+        </w:rPr>
+      </w:pPr>
+      <w:r>
+        <w:rPr>
+          <w:rFonts w:ascii="Times New Roman" w:hAnsi="Times New Roman"/>
+          <w:b w:val="0"/>
+          <w:sz w:val="22"/>
+        </w:rPr>
+        <w:t>1-</w:t>
+      </w:r>
+      <w:r>
+        <w:rPr>
+          <w:rFonts w:ascii="Times New Roman" w:hAnsi="Times New Roman"/>
+          <w:b w:val="0"/>
+          <w:sz w:val="22"/>
+        </w:rPr>
+        <w:tab/>
+        <w:t>O vendedor</w:t>
+      </w:r>
+      <w:r>
+        <w:rPr>
+          <w:rFonts w:ascii="Times New Roman" w:hAnsi="Times New Roman"/>
+          <w:b w:val="0"/>
+          <w:sz w:val="22"/>
+        </w:rPr>
+        <w:t xml:space="preserve"> loga no sistema;</w:t>
+      </w:r>
+    </w:p>
+    <w:p>
+      <w:pPr>
+        <w:pStyle w:val="Requisito"/>
+        <w:outlineLvl w:val="0"/>
+        <w:rPr>
+          <w:rFonts w:ascii="Times New Roman" w:hAnsi="Times New Roman"/>
+          <w:b w:val="0"/>
+          <w:sz w:val="22"/>
+        </w:rPr>
+      </w:pPr>
+      <w:r>
+        <w:rPr>
+          <w:rFonts w:ascii="Times New Roman" w:hAnsi="Times New Roman"/>
+          <w:b w:val="0"/>
+          <w:sz w:val="22"/>
+        </w:rPr>
+        <w:t>2-</w:t>
+      </w:r>
+      <w:r>
+        <w:rPr>
+          <w:rFonts w:ascii="Times New Roman" w:hAnsi="Times New Roman"/>
+          <w:b w:val="0"/>
+          <w:sz w:val="22"/>
+        </w:rPr>
+        <w:tab/>
+        <w:t>O vendedor</w:t>
+      </w:r>
+      <w:r>
+        <w:rPr>
+          <w:rFonts w:ascii="Times New Roman" w:hAnsi="Times New Roman"/>
+          <w:b w:val="0"/>
+          <w:sz w:val="22"/>
+        </w:rPr>
+        <w:t xml:space="preserve"> </w:t>
+      </w:r>
+      <w:r>
+        <w:rPr>
+          <w:rFonts w:ascii="Times New Roman" w:hAnsi="Times New Roman"/>
+          <w:b w:val="0"/>
+          <w:sz w:val="22"/>
+        </w:rPr>
+        <w:t>escolher um pedido com status “Pago, Liberado”</w:t>
+      </w:r>
+      <w:r>
+        <w:rPr>
+          <w:rFonts w:ascii="Times New Roman" w:hAnsi="Times New Roman"/>
+          <w:b w:val="0"/>
+          <w:sz w:val="22"/>
+        </w:rPr>
+        <w:t>;</w:t>
+      </w:r>
+    </w:p>
+    <w:p>
+      <w:pPr>
+        <w:pStyle w:val="Requisito"/>
+        <w:outlineLvl w:val="0"/>
+        <w:rPr>
+          <w:rFonts w:ascii="Times New Roman" w:hAnsi="Times New Roman"/>
+          <w:b w:val="0"/>
+          <w:sz w:val="22"/>
+        </w:rPr>
+      </w:pPr>
+      <w:r>
+        <w:rPr>
+          <w:rFonts w:ascii="Times New Roman" w:hAnsi="Times New Roman"/>
+          <w:b w:val="0"/>
+          <w:sz w:val="22"/>
+        </w:rPr>
+        <w:t>3-</w:t>
+      </w:r>
+      <w:r>
+        <w:rPr>
+          <w:rFonts w:ascii="Times New Roman" w:hAnsi="Times New Roman"/>
+          <w:b w:val="0"/>
+          <w:sz w:val="22"/>
+        </w:rPr>
+        <w:tab/>
+        <w:t>O vendedor confirma os dados de entrega  e</w:t>
+      </w:r>
+    </w:p>
+    <w:p>
+      <w:pPr>
+        <w:pStyle w:val="Requisito"/>
+        <w:outlineLvl w:val="0"/>
+        <w:rPr>
+          <w:rFonts w:ascii="Times New Roman" w:hAnsi="Times New Roman"/>
+          <w:b w:val="0"/>
+          <w:sz w:val="22"/>
+        </w:rPr>
+      </w:pPr>
+      <w:r>
+        <w:rPr>
+          <w:rFonts w:ascii="Times New Roman" w:hAnsi="Times New Roman"/>
+          <w:b w:val="0"/>
+          <w:sz w:val="22"/>
+        </w:rPr>
+        <w:t>4-</w:t>
+      </w:r>
+      <w:r>
+        <w:rPr>
+          <w:rFonts w:ascii="Times New Roman" w:hAnsi="Times New Roman"/>
+          <w:b w:val="0"/>
+          <w:sz w:val="22"/>
+        </w:rPr>
+        <w:tab/>
+      </w:r>
+      <w:r>
+        <w:rPr>
+          <w:rFonts w:ascii="Times New Roman" w:hAnsi="Times New Roman"/>
+          <w:b w:val="0"/>
+          <w:sz w:val="22"/>
+        </w:rPr>
+        <w:t>O Vendedor</w:t>
+      </w:r>
+      <w:r>
+        <w:rPr>
+          <w:rFonts w:ascii="Times New Roman" w:hAnsi="Times New Roman"/>
+          <w:b w:val="0"/>
+          <w:sz w:val="22"/>
+        </w:rPr>
+        <w:t xml:space="preserve"> </w:t>
+      </w:r>
+      <w:r>
+        <w:rPr>
+          <w:rFonts w:ascii="Times New Roman" w:hAnsi="Times New Roman"/>
+          <w:b w:val="0"/>
+          <w:sz w:val="22"/>
+        </w:rPr>
+        <w:t>emite a remessa de entrega e cadastra</w:t>
+      </w:r>
+      <w:r>
+        <w:rPr>
+          <w:rFonts w:ascii="Times New Roman" w:hAnsi="Times New Roman"/>
+          <w:b w:val="0"/>
+          <w:sz w:val="22"/>
+        </w:rPr>
+        <w:t xml:space="preserve"> no sistema. </w:t>
+      </w:r>
+    </w:p>
+    <w:p>
+      <w:pPr>
+        <w:rPr>
+          <w:noProof/>
+          <w:sz w:val="22"/>
+        </w:rPr>
+      </w:pPr>
+      <w:r>
+        <w:rPr>
+          <w:noProof/>
+          <w:sz w:val="22"/>
+        </w:rPr>
+        <w:br w:type="page"/>
+      </w:r>
+    </w:p>
+    <w:p>
+      <w:pPr>
+        <w:pStyle w:val="TextoNormal"/>
+      </w:pPr>
+    </w:p>
+    <w:p>
+      <w:pPr>
+        <w:pStyle w:val="Ttulo2"/>
+        <w:jc w:val="center"/>
+      </w:pPr>
+      <w:r>
+        <w:t>FINANCEIRO</w:t>
+      </w:r>
+    </w:p>
+    <w:p>
+      <w:pPr>
+        <w:pStyle w:val="Requisito"/>
+      </w:pPr>
+      <w:r>
+        <w:t xml:space="preserve">[RF001] </w:t>
+      </w:r>
+      <w:r>
+        <w:t>Cadastro de Movimentações</w:t>
+      </w:r>
+    </w:p>
+    <w:p>
+      <w:pPr>
+        <w:pStyle w:val="TextoNormal"/>
+      </w:pPr>
+      <w:r>
+        <w:t>O sistema deverá ter um ambiente onde ele possa cadastrar e gerenciar todas as movimentações financeiras.</w:t>
+      </w:r>
+    </w:p>
+    <w:p>
+      <w:pPr>
+        <w:pStyle w:val="TextoNormal"/>
+      </w:pPr>
+      <w:r>
+        <w:rPr>
+          <w:b/>
+        </w:rPr>
+        <w:t>Ator</w:t>
+      </w:r>
+      <w:r>
+        <w:t xml:space="preserve">: </w:t>
+      </w:r>
+      <w:r>
+        <w:t>Financeiro</w:t>
+      </w:r>
+    </w:p>
+    <w:tbl>
+      <w:tblPr>
+        <w:tblW w:w="0" w:type="auto"/>
+        <w:tblInd w:w="534" w:type="dxa"/>
+        <w:tblLayout w:type="fixed"/>
+        <w:tblLook w:val="0000" w:firstRow="0" w:lastRow="0" w:firstColumn="0" w:lastColumn="0" w:noHBand="0" w:noVBand="0"/>
+      </w:tblPr>
+      <w:tblGrid>
+        <w:gridCol w:w="1559"/>
+        <w:gridCol w:w="425"/>
+        <w:gridCol w:w="1701"/>
+        <w:gridCol w:w="425"/>
+        <w:gridCol w:w="1985"/>
+        <w:gridCol w:w="425"/>
+        <w:gridCol w:w="1381"/>
+      </w:tblGrid>
+      <w:tr>
+        <w:tc>
+          <w:tcPr>
+            <w:tcW w:w="1559" w:type="dxa"/>
+            <w:vAlign w:val="center"/>
+          </w:tcPr>
+          <w:p>
+            <w:pPr>
+              <w:pStyle w:val="TextoNormal"/>
+              <w:ind w:left="33"/>
+            </w:pPr>
+            <w:r>
+              <w:rPr>
+                <w:b/>
+              </w:rPr>
+              <w:t>Prioridade</w:t>
+            </w:r>
+            <w:r>
+              <w:t>:</w:t>
+            </w:r>
+          </w:p>
+        </w:tc>
+        <w:tc>
+          <w:tcPr>
+            <w:tcW w:w="425" w:type="dxa"/>
+            <w:vAlign w:val="center"/>
+          </w:tcPr>
+          <w:p>
+            <w:pPr>
+              <w:spacing w:before="240" w:after="240"/>
+              <w:jc w:val="right"/>
+            </w:pPr>
+            <w:r>
+              <w:sym w:font="Wingdings" w:char="F0FE"/>
+            </w:r>
+          </w:p>
+        </w:tc>
+        <w:tc>
+          <w:tcPr>
+            <w:tcW w:w="1701" w:type="dxa"/>
+            <w:vAlign w:val="center"/>
+          </w:tcPr>
+          <w:p>
+            <w:pPr>
+              <w:pStyle w:val="TextoNormal"/>
+              <w:ind w:left="0"/>
+            </w:pPr>
+            <w:r>
+              <w:t>Essencial</w:t>
+            </w:r>
+          </w:p>
+        </w:tc>
+        <w:tc>
+          <w:tcPr>
+            <w:tcW w:w="425" w:type="dxa"/>
+            <w:vAlign w:val="center"/>
+          </w:tcPr>
+          <w:p>
+            <w:pPr>
+              <w:spacing w:before="240" w:after="240"/>
+              <w:jc w:val="right"/>
+            </w:pPr>
+            <w:r>
+              <w:sym w:font="Wingdings" w:char="F0A8"/>
+            </w:r>
+          </w:p>
+        </w:tc>
+        <w:tc>
+          <w:tcPr>
+            <w:tcW w:w="1985" w:type="dxa"/>
+            <w:vAlign w:val="center"/>
+          </w:tcPr>
+          <w:p>
+            <w:pPr>
+              <w:pStyle w:val="TextoNormal"/>
+              <w:ind w:left="0"/>
+            </w:pPr>
+            <w:r>
+              <w:t>Importante</w:t>
+            </w:r>
+          </w:p>
+        </w:tc>
+        <w:tc>
+          <w:tcPr>
+            <w:tcW w:w="425" w:type="dxa"/>
+            <w:vAlign w:val="center"/>
+          </w:tcPr>
+          <w:p>
+            <w:pPr>
+              <w:spacing w:before="240" w:after="240"/>
+              <w:jc w:val="right"/>
+            </w:pPr>
+            <w:r>
+              <w:sym w:font="Wingdings" w:char="F0A8"/>
+            </w:r>
+          </w:p>
+        </w:tc>
+        <w:tc>
+          <w:tcPr>
+            <w:tcW w:w="1381" w:type="dxa"/>
+            <w:vAlign w:val="center"/>
+          </w:tcPr>
+          <w:p>
+            <w:pPr>
+              <w:pStyle w:val="TextoNormal"/>
+              <w:ind w:left="0"/>
+            </w:pPr>
+            <w:r>
+              <w:t>Desejável</w:t>
+            </w:r>
+          </w:p>
+        </w:tc>
+      </w:tr>
+    </w:tbl>
+    <w:p>
+      <w:pPr>
+        <w:pStyle w:val="TextoNormal"/>
+      </w:pPr>
+      <w:r>
+        <w:rPr>
+          <w:b/>
+        </w:rPr>
+        <w:t>Entradas e pré condições</w:t>
+      </w:r>
+      <w:r>
+        <w:t xml:space="preserve">: O usuario deverá estar logado no sistema para que possa </w:t>
+      </w:r>
+      <w:r>
+        <w:t>cadastrar</w:t>
+      </w:r>
+      <w:r>
+        <w:t xml:space="preserve"> e gerenciar todas </w:t>
+      </w:r>
+      <w:r>
+        <w:t>as movimentações</w:t>
+      </w:r>
+      <w:r>
+        <w:t>.</w:t>
+      </w:r>
+      <w:r>
+        <w:t>Só existirá movimentação se ela for de um contrato de venda ou de compra.</w:t>
+      </w:r>
+      <w:bookmarkStart w:id="32" w:name="_GoBack"/>
       <w:bookmarkEnd w:id="32"/>
-      <w:bookmarkEnd w:id="33"/>
-      <w:bookmarkEnd w:id="34"/>
-      <w:bookmarkEnd w:id="35"/>
-      <w:bookmarkEnd w:id="36"/>
-      <w:bookmarkEnd w:id="37"/>
-      <w:bookmarkEnd w:id="38"/>
     </w:p>
     <w:p>
       <w:pPr>
         <w:pStyle w:val="TextoNormal"/>
       </w:pPr>
       <w:r>
-        <w:t>&lt;Utilize os mesmos campos mostrados no bloco anterior para descrever este e os demais requisitos funcionais (casos de uso) desta subseção.&gt;</w:t>
+        <w:rPr>
+          <w:b/>
+        </w:rPr>
+        <w:t>Saídas e pós condições</w:t>
+      </w:r>
+      <w:r>
+        <w:t xml:space="preserve">: </w:t>
+      </w:r>
+      <w:r>
+        <w:t>Após o usuario(financeiro) cadastrar novas movimentações ou editar antigas movimentações ele deverá gravar no sistema.</w:t>
+      </w:r>
+    </w:p>
+    <w:p>
+      <w:pPr>
+        <w:pStyle w:val="destaque1"/>
+        <w:outlineLvl w:val="0"/>
+      </w:pPr>
+      <w:r>
+        <w:t>Fluxo de eventos principal</w:t>
+      </w:r>
+    </w:p>
+    <w:p>
+      <w:pPr>
+        <w:pStyle w:val="Requisito"/>
+        <w:outlineLvl w:val="0"/>
+        <w:rPr>
+          <w:rFonts w:ascii="Times New Roman" w:hAnsi="Times New Roman"/>
+          <w:b w:val="0"/>
+          <w:sz w:val="22"/>
+        </w:rPr>
+      </w:pPr>
+      <w:r>
+        <w:rPr>
+          <w:rFonts w:ascii="Times New Roman" w:hAnsi="Times New Roman"/>
+          <w:b w:val="0"/>
+          <w:sz w:val="22"/>
+        </w:rPr>
+        <w:t>1-</w:t>
+      </w:r>
+      <w:r>
+        <w:rPr>
+          <w:rFonts w:ascii="Times New Roman" w:hAnsi="Times New Roman"/>
+          <w:b w:val="0"/>
+          <w:sz w:val="22"/>
+        </w:rPr>
+        <w:tab/>
+        <w:t>O financeiro</w:t>
+      </w:r>
+      <w:r>
+        <w:rPr>
+          <w:rFonts w:ascii="Times New Roman" w:hAnsi="Times New Roman"/>
+          <w:b w:val="0"/>
+          <w:sz w:val="22"/>
+        </w:rPr>
+        <w:t xml:space="preserve"> loga no sistema;</w:t>
+      </w:r>
+    </w:p>
+    <w:p>
+      <w:pPr>
+        <w:pStyle w:val="Requisito"/>
+        <w:outlineLvl w:val="0"/>
+        <w:rPr>
+          <w:rFonts w:ascii="Times New Roman" w:hAnsi="Times New Roman"/>
+          <w:b w:val="0"/>
+          <w:sz w:val="22"/>
+        </w:rPr>
+      </w:pPr>
+      <w:r>
+        <w:rPr>
+          <w:rFonts w:ascii="Times New Roman" w:hAnsi="Times New Roman"/>
+          <w:b w:val="0"/>
+          <w:sz w:val="22"/>
+        </w:rPr>
+        <w:t>2-</w:t>
+      </w:r>
+      <w:r>
+        <w:rPr>
+          <w:rFonts w:ascii="Times New Roman" w:hAnsi="Times New Roman"/>
+          <w:b w:val="0"/>
+          <w:sz w:val="22"/>
+        </w:rPr>
+        <w:tab/>
+        <w:t xml:space="preserve">O </w:t>
+      </w:r>
+      <w:r>
+        <w:rPr>
+          <w:rFonts w:ascii="Times New Roman" w:hAnsi="Times New Roman"/>
+          <w:b w:val="0"/>
+          <w:sz w:val="22"/>
+        </w:rPr>
+        <w:t>financeiro seleciona uma movimentação ou cadastra uma nova</w:t>
+      </w:r>
+      <w:r>
+        <w:rPr>
+          <w:rFonts w:ascii="Times New Roman" w:hAnsi="Times New Roman"/>
+          <w:b w:val="0"/>
+          <w:sz w:val="22"/>
+        </w:rPr>
+        <w:t>;</w:t>
+      </w:r>
+    </w:p>
+    <w:p>
+      <w:pPr>
+        <w:pStyle w:val="Requisito"/>
+        <w:outlineLvl w:val="0"/>
+        <w:rPr>
+          <w:rFonts w:ascii="Times New Roman" w:hAnsi="Times New Roman"/>
+          <w:b w:val="0"/>
+          <w:sz w:val="22"/>
+        </w:rPr>
+      </w:pPr>
+      <w:r>
+        <w:rPr>
+          <w:rFonts w:ascii="Times New Roman" w:hAnsi="Times New Roman"/>
+          <w:b w:val="0"/>
+          <w:sz w:val="22"/>
+        </w:rPr>
+        <w:t>3-</w:t>
+      </w:r>
+      <w:r>
+        <w:rPr>
+          <w:rFonts w:ascii="Times New Roman" w:hAnsi="Times New Roman"/>
+          <w:b w:val="0"/>
+          <w:sz w:val="22"/>
+        </w:rPr>
+        <w:tab/>
+      </w:r>
+      <w:r>
+        <w:rPr>
+          <w:rFonts w:ascii="Times New Roman" w:hAnsi="Times New Roman"/>
+          <w:b w:val="0"/>
+          <w:sz w:val="22"/>
+        </w:rPr>
+        <w:t>O financeiro faz as alterações desejaveis e ou cadastra as informações e grava tudo no sistema.</w:t>
+      </w:r>
+    </w:p>
+    <w:p>
+      <w:pPr>
+        <w:pStyle w:val="Requisito"/>
+      </w:pPr>
+      <w:r>
+        <w:t>[RF002</w:t>
+      </w:r>
+      <w:r>
+        <w:t xml:space="preserve">] </w:t>
+      </w:r>
+      <w:r>
+        <w:t>Cadastro de Contas</w:t>
       </w:r>
     </w:p>
     <w:p>
       <w:pPr>
         <w:pStyle w:val="TextoNormal"/>
-        <w:spacing w:before="0" w:after="0"/>
-        <w:ind w:left="0"/>
-        <w:jc w:val="right"/>
+      </w:pPr>
+      <w:r>
+        <w:t xml:space="preserve">O sistema deverá ter um ambiente onde ele possa cadastrar e gerenciar </w:t>
+      </w:r>
+      <w:r>
+        <w:t>todas as contas.</w:t>
+      </w:r>
+    </w:p>
+    <w:p>
+      <w:pPr>
+        <w:pStyle w:val="TextoNormal"/>
+      </w:pPr>
+      <w:r>
+        <w:rPr>
+          <w:b/>
+        </w:rPr>
+        <w:t>Ator</w:t>
+      </w:r>
+      <w:r>
+        <w:t>: Financeiro</w:t>
+      </w:r>
+    </w:p>
+    <w:tbl>
+      <w:tblPr>
+        <w:tblW w:w="0" w:type="auto"/>
+        <w:tblInd w:w="534" w:type="dxa"/>
+        <w:tblLayout w:type="fixed"/>
+        <w:tblLook w:val="0000" w:firstRow="0" w:lastRow="0" w:firstColumn="0" w:lastColumn="0" w:noHBand="0" w:noVBand="0"/>
+      </w:tblPr>
+      <w:tblGrid>
+        <w:gridCol w:w="1559"/>
+        <w:gridCol w:w="425"/>
+        <w:gridCol w:w="1701"/>
+        <w:gridCol w:w="425"/>
+        <w:gridCol w:w="1985"/>
+        <w:gridCol w:w="425"/>
+        <w:gridCol w:w="1381"/>
+      </w:tblGrid>
+      <w:tr>
+        <w:tc>
+          <w:tcPr>
+            <w:tcW w:w="1559" w:type="dxa"/>
+            <w:vAlign w:val="center"/>
+          </w:tcPr>
+          <w:p>
+            <w:pPr>
+              <w:pStyle w:val="TextoNormal"/>
+              <w:ind w:left="33"/>
+            </w:pPr>
+            <w:r>
+              <w:rPr>
+                <w:b/>
+              </w:rPr>
+              <w:t>Prioridade</w:t>
+            </w:r>
+            <w:r>
+              <w:t>:</w:t>
+            </w:r>
+          </w:p>
+        </w:tc>
+        <w:tc>
+          <w:tcPr>
+            <w:tcW w:w="425" w:type="dxa"/>
+            <w:vAlign w:val="center"/>
+          </w:tcPr>
+          <w:p>
+            <w:pPr>
+              <w:spacing w:before="240" w:after="240"/>
+              <w:jc w:val="right"/>
+            </w:pPr>
+            <w:r>
+              <w:sym w:font="Wingdings" w:char="F0FE"/>
+            </w:r>
+          </w:p>
+        </w:tc>
+        <w:tc>
+          <w:tcPr>
+            <w:tcW w:w="1701" w:type="dxa"/>
+            <w:vAlign w:val="center"/>
+          </w:tcPr>
+          <w:p>
+            <w:pPr>
+              <w:pStyle w:val="TextoNormal"/>
+              <w:ind w:left="0"/>
+            </w:pPr>
+            <w:r>
+              <w:t>Essencial</w:t>
+            </w:r>
+          </w:p>
+        </w:tc>
+        <w:tc>
+          <w:tcPr>
+            <w:tcW w:w="425" w:type="dxa"/>
+            <w:vAlign w:val="center"/>
+          </w:tcPr>
+          <w:p>
+            <w:pPr>
+              <w:spacing w:before="240" w:after="240"/>
+              <w:jc w:val="right"/>
+            </w:pPr>
+            <w:r>
+              <w:sym w:font="Wingdings" w:char="F0A8"/>
+            </w:r>
+          </w:p>
+        </w:tc>
+        <w:tc>
+          <w:tcPr>
+            <w:tcW w:w="1985" w:type="dxa"/>
+            <w:vAlign w:val="center"/>
+          </w:tcPr>
+          <w:p>
+            <w:pPr>
+              <w:pStyle w:val="TextoNormal"/>
+              <w:ind w:left="0"/>
+            </w:pPr>
+            <w:r>
+              <w:t>Importante</w:t>
+            </w:r>
+          </w:p>
+        </w:tc>
+        <w:tc>
+          <w:tcPr>
+            <w:tcW w:w="425" w:type="dxa"/>
+            <w:vAlign w:val="center"/>
+          </w:tcPr>
+          <w:p>
+            <w:pPr>
+              <w:spacing w:before="240" w:after="240"/>
+              <w:jc w:val="right"/>
+            </w:pPr>
+            <w:r>
+              <w:sym w:font="Wingdings" w:char="F0A8"/>
+            </w:r>
+          </w:p>
+        </w:tc>
+        <w:tc>
+          <w:tcPr>
+            <w:tcW w:w="1381" w:type="dxa"/>
+            <w:vAlign w:val="center"/>
+          </w:tcPr>
+          <w:p>
+            <w:pPr>
+              <w:pStyle w:val="TextoNormal"/>
+              <w:ind w:left="0"/>
+            </w:pPr>
+            <w:r>
+              <w:t>Desejável</w:t>
+            </w:r>
+          </w:p>
+        </w:tc>
+      </w:tr>
+    </w:tbl>
+    <w:p>
+      <w:pPr>
+        <w:pStyle w:val="TextoNormal"/>
+      </w:pPr>
+      <w:r>
+        <w:rPr>
+          <w:b/>
+        </w:rPr>
+        <w:t>Entradas e pré condições</w:t>
+      </w:r>
+      <w:r>
+        <w:t>: O usuario</w:t>
+      </w:r>
+      <w:r>
+        <w:t>(financeiro)</w:t>
+      </w:r>
+      <w:r>
+        <w:t xml:space="preserve"> deverá estar logado no sistema para que possa </w:t>
+      </w:r>
+      <w:r>
+        <w:t>cadastrar e gerenciar as contas</w:t>
+      </w:r>
+      <w:r>
+        <w:t>.</w:t>
+      </w:r>
+    </w:p>
+    <w:p>
+      <w:pPr>
+        <w:pStyle w:val="TextoNormal"/>
+      </w:pPr>
+      <w:r>
+        <w:rPr>
+          <w:b/>
+        </w:rPr>
+        <w:t>Saídas e pós condições</w:t>
+      </w:r>
+      <w:r>
+        <w:t xml:space="preserve">: </w:t>
+      </w:r>
+      <w:r>
+        <w:t>Após serem feitas as alterações ou ser feito o cadastro de uma nova conta o usuario(financeiro) deverá gravar as informaç</w:t>
+      </w:r>
+    </w:p>
+    <w:p>
+      <w:pPr>
+        <w:pStyle w:val="destaque1"/>
+        <w:outlineLvl w:val="0"/>
+      </w:pPr>
+      <w:r>
+        <w:t>Fluxo de eventos principal</w:t>
+      </w:r>
+    </w:p>
+    <w:p>
+      <w:pPr>
+        <w:pStyle w:val="Requisito"/>
+        <w:outlineLvl w:val="0"/>
+        <w:rPr>
+          <w:rFonts w:ascii="Times New Roman" w:hAnsi="Times New Roman"/>
+          <w:b w:val="0"/>
+          <w:sz w:val="22"/>
+        </w:rPr>
+      </w:pPr>
+      <w:r>
+        <w:rPr>
+          <w:rFonts w:ascii="Times New Roman" w:hAnsi="Times New Roman"/>
+          <w:b w:val="0"/>
+          <w:sz w:val="22"/>
+        </w:rPr>
+        <w:t>1-</w:t>
+      </w:r>
+      <w:r>
+        <w:rPr>
+          <w:rFonts w:ascii="Times New Roman" w:hAnsi="Times New Roman"/>
+          <w:b w:val="0"/>
+          <w:sz w:val="22"/>
+        </w:rPr>
+        <w:tab/>
+        <w:t>O financeiro</w:t>
+      </w:r>
+      <w:r>
+        <w:rPr>
+          <w:rFonts w:ascii="Times New Roman" w:hAnsi="Times New Roman"/>
+          <w:b w:val="0"/>
+          <w:sz w:val="22"/>
+        </w:rPr>
+        <w:t xml:space="preserve"> loga no sistema;</w:t>
+      </w:r>
+    </w:p>
+    <w:p>
+      <w:pPr>
+        <w:pStyle w:val="Requisito"/>
+        <w:outlineLvl w:val="0"/>
+        <w:rPr>
+          <w:rFonts w:ascii="Times New Roman" w:hAnsi="Times New Roman"/>
+          <w:b w:val="0"/>
+          <w:sz w:val="22"/>
+        </w:rPr>
+      </w:pPr>
+      <w:r>
+        <w:rPr>
+          <w:rFonts w:ascii="Times New Roman" w:hAnsi="Times New Roman"/>
+          <w:b w:val="0"/>
+          <w:sz w:val="22"/>
+        </w:rPr>
+        <w:t>2-</w:t>
+      </w:r>
+      <w:r>
+        <w:rPr>
+          <w:rFonts w:ascii="Times New Roman" w:hAnsi="Times New Roman"/>
+          <w:b w:val="0"/>
+          <w:sz w:val="22"/>
+        </w:rPr>
+        <w:tab/>
+        <w:t xml:space="preserve">O </w:t>
+      </w:r>
+      <w:r>
+        <w:rPr>
+          <w:rFonts w:ascii="Times New Roman" w:hAnsi="Times New Roman"/>
+          <w:b w:val="0"/>
+          <w:sz w:val="22"/>
+        </w:rPr>
+        <w:t>fin</w:t>
+      </w:r>
+      <w:r>
+        <w:rPr>
+          <w:rFonts w:ascii="Times New Roman" w:hAnsi="Times New Roman"/>
+          <w:b w:val="0"/>
+          <w:sz w:val="22"/>
+        </w:rPr>
+        <w:t>anceiro seleciona uma conta ou cadastra uma nova</w:t>
+      </w:r>
+      <w:r>
+        <w:rPr>
+          <w:rFonts w:ascii="Times New Roman" w:hAnsi="Times New Roman"/>
+          <w:b w:val="0"/>
+          <w:sz w:val="22"/>
+        </w:rPr>
+        <w:t>;</w:t>
+      </w:r>
+    </w:p>
+    <w:p>
+      <w:pPr>
+        <w:pStyle w:val="Requisito"/>
+        <w:outlineLvl w:val="0"/>
+        <w:rPr>
+          <w:rFonts w:ascii="Times New Roman" w:hAnsi="Times New Roman"/>
+          <w:b w:val="0"/>
+          <w:sz w:val="22"/>
+        </w:rPr>
+      </w:pPr>
+      <w:r>
+        <w:rPr>
+          <w:rFonts w:ascii="Times New Roman" w:hAnsi="Times New Roman"/>
+          <w:b w:val="0"/>
+          <w:sz w:val="22"/>
+        </w:rPr>
+        <w:t>3-</w:t>
+      </w:r>
+      <w:r>
+        <w:rPr>
+          <w:rFonts w:ascii="Times New Roman" w:hAnsi="Times New Roman"/>
+          <w:b w:val="0"/>
+          <w:sz w:val="22"/>
+        </w:rPr>
+        <w:tab/>
+      </w:r>
+      <w:r>
+        <w:rPr>
+          <w:rFonts w:ascii="Times New Roman" w:hAnsi="Times New Roman"/>
+          <w:b w:val="0"/>
+          <w:sz w:val="22"/>
+        </w:rPr>
+        <w:t>O financeiro faz as alterações desejaveis e ou cadastra as informações e grava tudo no sistema.</w:t>
+      </w:r>
+    </w:p>
+    <w:p>
+      <w:pPr>
+        <w:rPr>
+          <w:noProof/>
+          <w:sz w:val="22"/>
+        </w:rPr>
       </w:pPr>
     </w:p>
     <w:sectPr>
-      <w:headerReference w:type="default" r:id="rId10"/>
+      <w:headerReference w:type="default" r:id="rId11"/>
       <w:pgSz w:w="11906" w:h="16838" w:code="9"/>
       <w:pgMar w:top="1440" w:right="1440" w:bottom="1440" w:left="1440" w:header="720" w:footer="720" w:gutter="0"/>
       <w:pgNumType w:start="1"/>
@@ -443,7 +3389,7 @@
 </file>
 
 <file path=word/endnotes.xml><?xml version="1.0" encoding="utf-8"?>
-<w:endnotes xmlns:wpc="http://schemas.microsoft.com/office/word/2010/wordprocessingCanvas" xmlns:mc="http://schemas.openxmlformats.org/markup-compatibility/2006" xmlns:o="urn:schemas-microsoft-com:office:office" xmlns:r="http://schemas.openxmlformats.org/officeDocument/2006/relationships" xmlns:m="http://schemas.openxmlformats.org/officeDocument/2006/math" xmlns:v="urn:schemas-microsoft-com:vml" xmlns:wp14="http://schemas.microsoft.com/office/word/2010/wordprocessingDrawing" xmlns:wp="http://schemas.openxmlformats.org/drawingml/2006/wordprocessingDrawing" xmlns:w10="urn:schemas-microsoft-com:office:word" xmlns:w="http://schemas.openxmlformats.org/wordprocessingml/2006/main" xmlns:w14="http://schemas.microsoft.com/office/word/2010/wordml" xmlns:w15="http://schemas.microsoft.com/office/word/2012/wordml" xmlns:wpg="http://schemas.microsoft.com/office/word/2010/wordprocessingGroup" xmlns:wpi="http://schemas.microsoft.com/office/word/2010/wordprocessingInk" xmlns:wne="http://schemas.microsoft.com/office/word/2006/wordml" xmlns:wps="http://schemas.microsoft.com/office/word/2010/wordprocessingShape" mc:Ignorable="w14 w15 wp14">
+<w:endnotes xmlns:wpc="http://schemas.microsoft.com/office/word/2010/wordprocessingCanvas" xmlns:mc="http://schemas.openxmlformats.org/markup-compatibility/2006" xmlns:o="urn:schemas-microsoft-com:office:office" xmlns:r="http://schemas.openxmlformats.org/officeDocument/2006/relationships" xmlns:m="http://schemas.openxmlformats.org/officeDocument/2006/math" xmlns:v="urn:schemas-microsoft-com:vml" xmlns:wp14="http://schemas.microsoft.com/office/word/2010/wordprocessingDrawing" xmlns:wp="http://schemas.openxmlformats.org/drawingml/2006/wordprocessingDrawing" xmlns:w10="urn:schemas-microsoft-com:office:word" xmlns:w="http://schemas.openxmlformats.org/wordprocessingml/2006/main" xmlns:w14="http://schemas.microsoft.com/office/word/2010/wordml" xmlns:wpg="http://schemas.microsoft.com/office/word/2010/wordprocessingGroup" xmlns:wpi="http://schemas.microsoft.com/office/word/2010/wordprocessingInk" xmlns:wne="http://schemas.microsoft.com/office/word/2006/wordml" xmlns:wps="http://schemas.microsoft.com/office/word/2010/wordprocessingShape" mc:Ignorable="w14 wp14">
   <w:endnote w:type="separator" w:id="-1">
     <w:p>
       <w:r>
@@ -462,7 +3408,7 @@
 </file>
 
 <file path=word/footnotes.xml><?xml version="1.0" encoding="utf-8"?>
-<w:footnotes xmlns:wpc="http://schemas.microsoft.com/office/word/2010/wordprocessingCanvas" xmlns:mc="http://schemas.openxmlformats.org/markup-compatibility/2006" xmlns:o="urn:schemas-microsoft-com:office:office" xmlns:r="http://schemas.openxmlformats.org/officeDocument/2006/relationships" xmlns:m="http://schemas.openxmlformats.org/officeDocument/2006/math" xmlns:v="urn:schemas-microsoft-com:vml" xmlns:wp14="http://schemas.microsoft.com/office/word/2010/wordprocessingDrawing" xmlns:wp="http://schemas.openxmlformats.org/drawingml/2006/wordprocessingDrawing" xmlns:w10="urn:schemas-microsoft-com:office:word" xmlns:w="http://schemas.openxmlformats.org/wordprocessingml/2006/main" xmlns:w14="http://schemas.microsoft.com/office/word/2010/wordml" xmlns:w15="http://schemas.microsoft.com/office/word/2012/wordml" xmlns:wpg="http://schemas.microsoft.com/office/word/2010/wordprocessingGroup" xmlns:wpi="http://schemas.microsoft.com/office/word/2010/wordprocessingInk" xmlns:wne="http://schemas.microsoft.com/office/word/2006/wordml" xmlns:wps="http://schemas.microsoft.com/office/word/2010/wordprocessingShape" mc:Ignorable="w14 w15 wp14">
+<w:footnotes xmlns:wpc="http://schemas.microsoft.com/office/word/2010/wordprocessingCanvas" xmlns:mc="http://schemas.openxmlformats.org/markup-compatibility/2006" xmlns:o="urn:schemas-microsoft-com:office:office" xmlns:r="http://schemas.openxmlformats.org/officeDocument/2006/relationships" xmlns:m="http://schemas.openxmlformats.org/officeDocument/2006/math" xmlns:v="urn:schemas-microsoft-com:vml" xmlns:wp14="http://schemas.microsoft.com/office/word/2010/wordprocessingDrawing" xmlns:wp="http://schemas.openxmlformats.org/drawingml/2006/wordprocessingDrawing" xmlns:w10="urn:schemas-microsoft-com:office:word" xmlns:w="http://schemas.openxmlformats.org/wordprocessingml/2006/main" xmlns:w14="http://schemas.microsoft.com/office/word/2010/wordml" xmlns:wpg="http://schemas.microsoft.com/office/word/2010/wordprocessingGroup" xmlns:wpi="http://schemas.microsoft.com/office/word/2010/wordprocessingInk" xmlns:wne="http://schemas.microsoft.com/office/word/2006/wordml" xmlns:wps="http://schemas.microsoft.com/office/word/2010/wordprocessingShape" mc:Ignorable="w14 wp14">
   <w:footnote w:type="separator" w:id="-1">
     <w:p>
       <w:r>
@@ -481,7 +3427,7 @@
 </file>
 
 <file path=word/header1.xml><?xml version="1.0" encoding="utf-8"?>
-<w:hdr xmlns:wpc="http://schemas.microsoft.com/office/word/2010/wordprocessingCanvas" xmlns:mc="http://schemas.openxmlformats.org/markup-compatibility/2006" xmlns:o="urn:schemas-microsoft-com:office:office" xmlns:r="http://schemas.openxmlformats.org/officeDocument/2006/relationships" xmlns:m="http://schemas.openxmlformats.org/officeDocument/2006/math" xmlns:v="urn:schemas-microsoft-com:vml" xmlns:wp14="http://schemas.microsoft.com/office/word/2010/wordprocessingDrawing" xmlns:wp="http://schemas.openxmlformats.org/drawingml/2006/wordprocessingDrawing" xmlns:w10="urn:schemas-microsoft-com:office:word" xmlns:w="http://schemas.openxmlformats.org/wordprocessingml/2006/main" xmlns:w14="http://schemas.microsoft.com/office/word/2010/wordml" xmlns:w15="http://schemas.microsoft.com/office/word/2012/wordml" xmlns:wpg="http://schemas.microsoft.com/office/word/2010/wordprocessingGroup" xmlns:wpi="http://schemas.microsoft.com/office/word/2010/wordprocessingInk" xmlns:wne="http://schemas.microsoft.com/office/word/2006/wordml" xmlns:wps="http://schemas.microsoft.com/office/word/2010/wordprocessingShape" mc:Ignorable="w14 w15 wp14">
+<w:hdr xmlns:wpc="http://schemas.microsoft.com/office/word/2010/wordprocessingCanvas" xmlns:mc="http://schemas.openxmlformats.org/markup-compatibility/2006" xmlns:o="urn:schemas-microsoft-com:office:office" xmlns:r="http://schemas.openxmlformats.org/officeDocument/2006/relationships" xmlns:m="http://schemas.openxmlformats.org/officeDocument/2006/math" xmlns:v="urn:schemas-microsoft-com:vml" xmlns:wp14="http://schemas.microsoft.com/office/word/2010/wordprocessingDrawing" xmlns:wp="http://schemas.openxmlformats.org/drawingml/2006/wordprocessingDrawing" xmlns:w10="urn:schemas-microsoft-com:office:word" xmlns:w="http://schemas.openxmlformats.org/wordprocessingml/2006/main" xmlns:w14="http://schemas.microsoft.com/office/word/2010/wordml" xmlns:wpg="http://schemas.microsoft.com/office/word/2010/wordprocessingGroup" xmlns:wpi="http://schemas.microsoft.com/office/word/2010/wordprocessingInk" xmlns:wne="http://schemas.microsoft.com/office/word/2006/wordml" xmlns:wps="http://schemas.microsoft.com/office/word/2010/wordprocessingShape" mc:Ignorable="w14 wp14">
   <w:tbl>
     <w:tblPr>
       <w:tblW w:w="0" w:type="auto"/>
@@ -561,7 +3507,7 @@
               <w:snapToGrid w:val="0"/>
               <w:lang w:eastAsia="en-US"/>
             </w:rPr>
-            <w:t>1</w:t>
+            <w:t>5</w:t>
           </w:r>
           <w:r>
             <w:rPr>
@@ -610,7 +3556,7 @@
               <w:snapToGrid w:val="0"/>
               <w:lang w:eastAsia="en-US"/>
             </w:rPr>
-            <w:t>1</w:t>
+            <w:t>5</w:t>
           </w:r>
           <w:r>
             <w:rPr>
@@ -636,7 +3582,7 @@
 </file>
 
 <file path=word/numbering.xml><?xml version="1.0" encoding="utf-8"?>
-<w:numbering xmlns:wpc="http://schemas.microsoft.com/office/word/2010/wordprocessingCanvas" xmlns:mc="http://schemas.openxmlformats.org/markup-compatibility/2006" xmlns:o="urn:schemas-microsoft-com:office:office" xmlns:r="http://schemas.openxmlformats.org/officeDocument/2006/relationships" xmlns:m="http://schemas.openxmlformats.org/officeDocument/2006/math" xmlns:v="urn:schemas-microsoft-com:vml" xmlns:wp14="http://schemas.microsoft.com/office/word/2010/wordprocessingDrawing" xmlns:wp="http://schemas.openxmlformats.org/drawingml/2006/wordprocessingDrawing" xmlns:w10="urn:schemas-microsoft-com:office:word" xmlns:w="http://schemas.openxmlformats.org/wordprocessingml/2006/main" xmlns:w14="http://schemas.microsoft.com/office/word/2010/wordml" xmlns:w15="http://schemas.microsoft.com/office/word/2012/wordml" xmlns:wpg="http://schemas.microsoft.com/office/word/2010/wordprocessingGroup" xmlns:wpi="http://schemas.microsoft.com/office/word/2010/wordprocessingInk" xmlns:wne="http://schemas.microsoft.com/office/word/2006/wordml" xmlns:wps="http://schemas.microsoft.com/office/word/2010/wordprocessingShape" mc:Ignorable="w14 w15 wp14">
+<w:numbering xmlns:wpc="http://schemas.microsoft.com/office/word/2010/wordprocessingCanvas" xmlns:mc="http://schemas.openxmlformats.org/markup-compatibility/2006" xmlns:o="urn:schemas-microsoft-com:office:office" xmlns:r="http://schemas.openxmlformats.org/officeDocument/2006/relationships" xmlns:m="http://schemas.openxmlformats.org/officeDocument/2006/math" xmlns:v="urn:schemas-microsoft-com:vml" xmlns:wp14="http://schemas.microsoft.com/office/word/2010/wordprocessingDrawing" xmlns:wp="http://schemas.openxmlformats.org/drawingml/2006/wordprocessingDrawing" xmlns:w10="urn:schemas-microsoft-com:office:word" xmlns:w="http://schemas.openxmlformats.org/wordprocessingml/2006/main" xmlns:w14="http://schemas.microsoft.com/office/word/2010/wordml" xmlns:wpg="http://schemas.microsoft.com/office/word/2010/wordprocessingGroup" xmlns:wpi="http://schemas.microsoft.com/office/word/2010/wordprocessingInk" xmlns:wne="http://schemas.microsoft.com/office/word/2006/wordml" xmlns:wps="http://schemas.microsoft.com/office/word/2010/wordprocessingShape" mc:Ignorable="w14 wp14">
   <w:abstractNum w:abstractNumId="0">
     <w:nsid w:val="FFFFFF7F"/>
     <w:multiLevelType w:val="singleLevel"/>
@@ -1334,7 +4280,7 @@
 </file>
 
 <file path=word/styles.xml><?xml version="1.0" encoding="utf-8"?>
-<w:styles xmlns:mc="http://schemas.openxmlformats.org/markup-compatibility/2006" xmlns:r="http://schemas.openxmlformats.org/officeDocument/2006/relationships" xmlns:w="http://schemas.openxmlformats.org/wordprocessingml/2006/main" xmlns:w14="http://schemas.microsoft.com/office/word/2010/wordml" xmlns:w15="http://schemas.microsoft.com/office/word/2012/wordml" mc:Ignorable="w14 w15">
+<w:styles xmlns:mc="http://schemas.openxmlformats.org/markup-compatibility/2006" xmlns:r="http://schemas.openxmlformats.org/officeDocument/2006/relationships" xmlns:w="http://schemas.openxmlformats.org/wordprocessingml/2006/main" xmlns:w14="http://schemas.microsoft.com/office/word/2010/wordml" mc:Ignorable="w14">
   <w:docDefaults>
     <w:rPrDefault>
       <w:rPr>
@@ -1344,378 +4290,1038 @@
     </w:rPrDefault>
     <w:pPrDefault/>
   </w:docDefaults>
-  <w:latentStyles w:defLockedState="0" w:defUIPriority="99" w:defSemiHidden="0" w:defUnhideWhenUsed="0" w:defQFormat="0" w:count="371">
-    <w:lsdException w:name="Normal" w:uiPriority="0" w:qFormat="1"/>
-    <w:lsdException w:name="heading 1" w:uiPriority="9" w:qFormat="1"/>
-    <w:lsdException w:name="heading 2" w:uiPriority="9" w:qFormat="1"/>
-    <w:lsdException w:name="heading 3" w:uiPriority="9" w:qFormat="1"/>
-    <w:lsdException w:name="heading 4" w:uiPriority="9" w:qFormat="1"/>
-    <w:lsdException w:name="heading 5" w:uiPriority="9" w:qFormat="1"/>
-    <w:lsdException w:name="heading 6" w:uiPriority="9" w:qFormat="1"/>
-    <w:lsdException w:name="heading 7" w:uiPriority="9" w:qFormat="1"/>
-    <w:lsdException w:name="heading 8" w:uiPriority="9" w:qFormat="1"/>
-    <w:lsdException w:name="heading 9" w:uiPriority="9" w:qFormat="1"/>
-    <w:lsdException w:name="index 1" w:semiHidden="1" w:unhideWhenUsed="1"/>
-    <w:lsdException w:name="index 2" w:semiHidden="1" w:unhideWhenUsed="1"/>
-    <w:lsdException w:name="index 3" w:semiHidden="1" w:unhideWhenUsed="1"/>
-    <w:lsdException w:name="index 4" w:semiHidden="1" w:unhideWhenUsed="1"/>
-    <w:lsdException w:name="index 5" w:semiHidden="1" w:unhideWhenUsed="1"/>
-    <w:lsdException w:name="index 6" w:semiHidden="1" w:unhideWhenUsed="1"/>
-    <w:lsdException w:name="index 7" w:semiHidden="1" w:unhideWhenUsed="1"/>
-    <w:lsdException w:name="index 8" w:semiHidden="1" w:unhideWhenUsed="1"/>
-    <w:lsdException w:name="index 9" w:semiHidden="1" w:unhideWhenUsed="1"/>
-    <w:lsdException w:name="toc 1" w:semiHidden="1" w:uiPriority="39" w:unhideWhenUsed="1"/>
-    <w:lsdException w:name="toc 2" w:semiHidden="1" w:uiPriority="39" w:unhideWhenUsed="1"/>
-    <w:lsdException w:name="toc 3" w:semiHidden="1" w:uiPriority="39" w:unhideWhenUsed="1"/>
-    <w:lsdException w:name="toc 4" w:semiHidden="1" w:uiPriority="39" w:unhideWhenUsed="1"/>
-    <w:lsdException w:name="toc 5" w:semiHidden="1" w:uiPriority="39" w:unhideWhenUsed="1"/>
-    <w:lsdException w:name="toc 6" w:semiHidden="1" w:uiPriority="39" w:unhideWhenUsed="1"/>
-    <w:lsdException w:name="toc 7" w:semiHidden="1" w:uiPriority="39" w:unhideWhenUsed="1"/>
-    <w:lsdException w:name="toc 8" w:semiHidden="1" w:uiPriority="39" w:unhideWhenUsed="1"/>
-    <w:lsdException w:name="toc 9" w:semiHidden="1" w:uiPriority="39" w:unhideWhenUsed="1"/>
-    <w:lsdException w:name="Normal Indent" w:semiHidden="1" w:unhideWhenUsed="1"/>
-    <w:lsdException w:name="footnote text" w:semiHidden="1" w:unhideWhenUsed="1"/>
-    <w:lsdException w:name="annotation text" w:semiHidden="1" w:unhideWhenUsed="1"/>
-    <w:lsdException w:name="header" w:semiHidden="1" w:unhideWhenUsed="1"/>
-    <w:lsdException w:name="footer" w:semiHidden="1" w:unhideWhenUsed="1"/>
-    <w:lsdException w:name="index heading" w:semiHidden="1" w:unhideWhenUsed="1"/>
-    <w:lsdException w:name="caption" w:semiHidden="1" w:uiPriority="35" w:unhideWhenUsed="1" w:qFormat="1"/>
-    <w:lsdException w:name="table of figures" w:semiHidden="1" w:unhideWhenUsed="1"/>
-    <w:lsdException w:name="envelope address" w:semiHidden="1" w:unhideWhenUsed="1"/>
-    <w:lsdException w:name="envelope return" w:semiHidden="1" w:unhideWhenUsed="1"/>
-    <w:lsdException w:name="footnote reference" w:semiHidden="1" w:unhideWhenUsed="1"/>
-    <w:lsdException w:name="annotation reference" w:semiHidden="1" w:unhideWhenUsed="1"/>
-    <w:lsdException w:name="line number" w:semiHidden="1" w:unhideWhenUsed="1"/>
-    <w:lsdException w:name="page number" w:semiHidden="1" w:unhideWhenUsed="1"/>
-    <w:lsdException w:name="endnote reference" w:semiHidden="1" w:unhideWhenUsed="1"/>
-    <w:lsdException w:name="endnote text" w:semiHidden="1" w:unhideWhenUsed="1"/>
-    <w:lsdException w:name="table of authorities" w:semiHidden="1" w:unhideWhenUsed="1"/>
-    <w:lsdException w:name="macro" w:semiHidden="1" w:unhideWhenUsed="1"/>
-    <w:lsdException w:name="toa heading" w:semiHidden="1" w:unhideWhenUsed="1"/>
-    <w:lsdException w:name="List" w:semiHidden="1" w:unhideWhenUsed="1"/>
-    <w:lsdException w:name="List Bullet" w:semiHidden="1" w:unhideWhenUsed="1"/>
-    <w:lsdException w:name="List Number" w:semiHidden="1" w:unhideWhenUsed="1"/>
-    <w:lsdException w:name="List 2" w:semiHidden="1" w:unhideWhenUsed="1"/>
-    <w:lsdException w:name="List 3" w:semiHidden="1" w:unhideWhenUsed="1"/>
-    <w:lsdException w:name="List 4" w:semiHidden="1" w:unhideWhenUsed="1"/>
-    <w:lsdException w:name="List 5" w:semiHidden="1" w:unhideWhenUsed="1"/>
-    <w:lsdException w:name="List Bullet 2" w:semiHidden="1" w:unhideWhenUsed="1"/>
-    <w:lsdException w:name="List Bullet 3" w:semiHidden="1" w:unhideWhenUsed="1"/>
-    <w:lsdException w:name="List Bullet 4" w:semiHidden="1" w:unhideWhenUsed="1"/>
-    <w:lsdException w:name="List Bullet 5" w:semiHidden="1" w:unhideWhenUsed="1"/>
-    <w:lsdException w:name="List Number 2" w:semiHidden="1" w:unhideWhenUsed="1"/>
-    <w:lsdException w:name="List Number 3" w:semiHidden="1" w:unhideWhenUsed="1"/>
-    <w:lsdException w:name="List Number 4" w:semiHidden="1" w:unhideWhenUsed="1"/>
-    <w:lsdException w:name="List Number 5" w:semiHidden="1" w:unhideWhenUsed="1"/>
-    <w:lsdException w:name="Title" w:uiPriority="10" w:qFormat="1"/>
-    <w:lsdException w:name="Closing" w:semiHidden="1" w:unhideWhenUsed="1"/>
-    <w:lsdException w:name="Signature" w:semiHidden="1" w:unhideWhenUsed="1"/>
-    <w:lsdException w:name="Default Paragraph Font" w:semiHidden="1" w:uiPriority="1" w:unhideWhenUsed="1"/>
-    <w:lsdException w:name="Body Text" w:semiHidden="1" w:unhideWhenUsed="1"/>
-    <w:lsdException w:name="Body Text Indent" w:semiHidden="1" w:unhideWhenUsed="1"/>
-    <w:lsdException w:name="List Continue" w:semiHidden="1" w:unhideWhenUsed="1"/>
-    <w:lsdException w:name="List Continue 2" w:semiHidden="1" w:unhideWhenUsed="1"/>
-    <w:lsdException w:name="List Continue 3" w:semiHidden="1" w:unhideWhenUsed="1"/>
-    <w:lsdException w:name="List Continue 4" w:semiHidden="1" w:unhideWhenUsed="1"/>
-    <w:lsdException w:name="List Continue 5" w:semiHidden="1" w:unhideWhenUsed="1"/>
-    <w:lsdException w:name="Message Header" w:semiHidden="1" w:unhideWhenUsed="1"/>
-    <w:lsdException w:name="Subtitle" w:uiPriority="11" w:qFormat="1"/>
-    <w:lsdException w:name="Salutation" w:semiHidden="1" w:unhideWhenUsed="1"/>
-    <w:lsdException w:name="Date" w:semiHidden="1" w:unhideWhenUsed="1"/>
-    <w:lsdException w:name="Body Text First Indent" w:semiHidden="1" w:unhideWhenUsed="1"/>
-    <w:lsdException w:name="Body Text First Indent 2" w:semiHidden="1" w:unhideWhenUsed="1"/>
-    <w:lsdException w:name="Note Heading" w:semiHidden="1" w:unhideWhenUsed="1"/>
-    <w:lsdException w:name="Body Text 2" w:semiHidden="1" w:unhideWhenUsed="1"/>
-    <w:lsdException w:name="Body Text 3" w:semiHidden="1" w:unhideWhenUsed="1"/>
-    <w:lsdException w:name="Body Text Indent 2" w:semiHidden="1" w:unhideWhenUsed="1"/>
-    <w:lsdException w:name="Body Text Indent 3" w:semiHidden="1" w:unhideWhenUsed="1"/>
-    <w:lsdException w:name="Block Text" w:semiHidden="1" w:unhideWhenUsed="1"/>
-    <w:lsdException w:name="Hyperlink" w:semiHidden="1" w:unhideWhenUsed="1"/>
-    <w:lsdException w:name="FollowedHyperlink" w:semiHidden="1" w:unhideWhenUsed="1"/>
-    <w:lsdException w:name="Strong" w:uiPriority="22" w:qFormat="1"/>
-    <w:lsdException w:name="Emphasis" w:uiPriority="20" w:qFormat="1"/>
-    <w:lsdException w:name="Document Map" w:semiHidden="1" w:unhideWhenUsed="1"/>
-    <w:lsdException w:name="Plain Text" w:semiHidden="1" w:unhideWhenUsed="1"/>
-    <w:lsdException w:name="E-mail Signature" w:semiHidden="1" w:unhideWhenUsed="1"/>
-    <w:lsdException w:name="HTML Top of Form" w:semiHidden="1" w:unhideWhenUsed="1"/>
-    <w:lsdException w:name="HTML Bottom of Form" w:semiHidden="1" w:unhideWhenUsed="1"/>
-    <w:lsdException w:name="Normal (Web)" w:semiHidden="1" w:unhideWhenUsed="1"/>
-    <w:lsdException w:name="HTML Acronym" w:semiHidden="1" w:unhideWhenUsed="1"/>
-    <w:lsdException w:name="HTML Address" w:semiHidden="1" w:unhideWhenUsed="1"/>
-    <w:lsdException w:name="HTML Cite" w:semiHidden="1" w:unhideWhenUsed="1"/>
-    <w:lsdException w:name="HTML Code" w:semiHidden="1" w:unhideWhenUsed="1"/>
-    <w:lsdException w:name="HTML Definition" w:semiHidden="1" w:unhideWhenUsed="1"/>
-    <w:lsdException w:name="HTML Keyboard" w:semiHidden="1" w:unhideWhenUsed="1"/>
-    <w:lsdException w:name="HTML Preformatted" w:semiHidden="1" w:unhideWhenUsed="1"/>
-    <w:lsdException w:name="HTML Sample" w:semiHidden="1" w:unhideWhenUsed="1"/>
-    <w:lsdException w:name="HTML Typewriter" w:semiHidden="1" w:unhideWhenUsed="1"/>
-    <w:lsdException w:name="HTML Variable" w:semiHidden="1" w:unhideWhenUsed="1"/>
-    <w:lsdException w:name="Normal Table" w:semiHidden="1" w:unhideWhenUsed="1"/>
-    <w:lsdException w:name="annotation subject" w:semiHidden="1" w:unhideWhenUsed="1"/>
-    <w:lsdException w:name="No List" w:semiHidden="1" w:unhideWhenUsed="1"/>
-    <w:lsdException w:name="Outline List 1" w:semiHidden="1" w:unhideWhenUsed="1"/>
-    <w:lsdException w:name="Outline List 2" w:semiHidden="1" w:unhideWhenUsed="1"/>
-    <w:lsdException w:name="Outline List 3" w:semiHidden="1" w:unhideWhenUsed="1"/>
-    <w:lsdException w:name="Table Simple 1" w:semiHidden="1" w:unhideWhenUsed="1"/>
-    <w:lsdException w:name="Table Simple 2" w:semiHidden="1" w:unhideWhenUsed="1"/>
-    <w:lsdException w:name="Table Simple 3" w:semiHidden="1" w:unhideWhenUsed="1"/>
-    <w:lsdException w:name="Table Classic 1" w:semiHidden="1" w:unhideWhenUsed="1"/>
-    <w:lsdException w:name="Table Classic 2" w:semiHidden="1" w:unhideWhenUsed="1"/>
-    <w:lsdException w:name="Table Classic 3" w:semiHidden="1" w:unhideWhenUsed="1"/>
-    <w:lsdException w:name="Table Classic 4" w:semiHidden="1" w:unhideWhenUsed="1"/>
-    <w:lsdException w:name="Table Colorful 1" w:semiHidden="1" w:unhideWhenUsed="1"/>
-    <w:lsdException w:name="Table Colorful 2" w:semiHidden="1" w:unhideWhenUsed="1"/>
-    <w:lsdException w:name="Table Colorful 3" w:semiHidden="1" w:unhideWhenUsed="1"/>
-    <w:lsdException w:name="Table Columns 1" w:semiHidden="1" w:unhideWhenUsed="1"/>
-    <w:lsdException w:name="Table Columns 2" w:semiHidden="1" w:unhideWhenUsed="1"/>
-    <w:lsdException w:name="Table Columns 3" w:semiHidden="1" w:unhideWhenUsed="1"/>
-    <w:lsdException w:name="Table Columns 4" w:semiHidden="1" w:unhideWhenUsed="1"/>
-    <w:lsdException w:name="Table Columns 5" w:semiHidden="1" w:unhideWhenUsed="1"/>
-    <w:lsdException w:name="Table Grid 1" w:semiHidden="1" w:unhideWhenUsed="1"/>
-    <w:lsdException w:name="Table Grid 2" w:semiHidden="1" w:unhideWhenUsed="1"/>
-    <w:lsdException w:name="Table Grid 3" w:semiHidden="1" w:unhideWhenUsed="1"/>
-    <w:lsdException w:name="Table Grid 4" w:semiHidden="1" w:unhideWhenUsed="1"/>
-    <w:lsdException w:name="Table Grid 5" w:semiHidden="1" w:unhideWhenUsed="1"/>
-    <w:lsdException w:name="Table Grid 6" w:semiHidden="1" w:unhideWhenUsed="1"/>
-    <w:lsdException w:name="Table Grid 7" w:semiHidden="1" w:unhideWhenUsed="1"/>
-    <w:lsdException w:name="Table Grid 8" w:semiHidden="1" w:unhideWhenUsed="1"/>
-    <w:lsdException w:name="Table List 1" w:semiHidden="1" w:unhideWhenUsed="1"/>
-    <w:lsdException w:name="Table List 2" w:semiHidden="1" w:unhideWhenUsed="1"/>
-    <w:lsdException w:name="Table List 3" w:semiHidden="1" w:unhideWhenUsed="1"/>
-    <w:lsdException w:name="Table List 4" w:semiHidden="1" w:unhideWhenUsed="1"/>
-    <w:lsdException w:name="Table List 5" w:semiHidden="1" w:unhideWhenUsed="1"/>
-    <w:lsdException w:name="Table List 6" w:semiHidden="1" w:unhideWhenUsed="1"/>
-    <w:lsdException w:name="Table List 7" w:semiHidden="1" w:unhideWhenUsed="1"/>
-    <w:lsdException w:name="Table List 8" w:semiHidden="1" w:unhideWhenUsed="1"/>
-    <w:lsdException w:name="Table 3D effects 1" w:semiHidden="1" w:unhideWhenUsed="1"/>
-    <w:lsdException w:name="Table 3D effects 2" w:semiHidden="1" w:unhideWhenUsed="1"/>
-    <w:lsdException w:name="Table 3D effects 3" w:semiHidden="1" w:unhideWhenUsed="1"/>
-    <w:lsdException w:name="Table Contemporary" w:semiHidden="1" w:unhideWhenUsed="1"/>
-    <w:lsdException w:name="Table Elegant" w:semiHidden="1" w:unhideWhenUsed="1"/>
-    <w:lsdException w:name="Table Professional" w:semiHidden="1" w:unhideWhenUsed="1"/>
-    <w:lsdException w:name="Table Subtle 1" w:semiHidden="1" w:unhideWhenUsed="1"/>
-    <w:lsdException w:name="Table Subtle 2" w:semiHidden="1" w:unhideWhenUsed="1"/>
-    <w:lsdException w:name="Table Web 1" w:semiHidden="1" w:unhideWhenUsed="1"/>
-    <w:lsdException w:name="Table Web 2" w:semiHidden="1" w:unhideWhenUsed="1"/>
-    <w:lsdException w:name="Table Web 3" w:semiHidden="1" w:unhideWhenUsed="1"/>
-    <w:lsdException w:name="Balloon Text" w:semiHidden="1" w:unhideWhenUsed="1"/>
-    <w:lsdException w:name="Table Grid" w:uiPriority="39"/>
-    <w:lsdException w:name="Table Theme" w:semiHidden="1" w:unhideWhenUsed="1"/>
-    <w:lsdException w:name="Placeholder Text" w:semiHidden="1"/>
-    <w:lsdException w:name="No Spacing" w:uiPriority="1" w:qFormat="1"/>
-    <w:lsdException w:name="Light Shading" w:uiPriority="60"/>
-    <w:lsdException w:name="Light List" w:uiPriority="61"/>
-    <w:lsdException w:name="Light Grid" w:uiPriority="62"/>
-    <w:lsdException w:name="Medium Shading 1" w:uiPriority="63"/>
-    <w:lsdException w:name="Medium Shading 2" w:uiPriority="64"/>
-    <w:lsdException w:name="Medium List 1" w:uiPriority="65"/>
-    <w:lsdException w:name="Medium List 2" w:uiPriority="66"/>
-    <w:lsdException w:name="Medium Grid 1" w:uiPriority="67"/>
-    <w:lsdException w:name="Medium Grid 2" w:uiPriority="68"/>
-    <w:lsdException w:name="Medium Grid 3" w:uiPriority="69"/>
-    <w:lsdException w:name="Dark List" w:uiPriority="70"/>
-    <w:lsdException w:name="Colorful Shading" w:uiPriority="71"/>
-    <w:lsdException w:name="Colorful List" w:uiPriority="72"/>
-    <w:lsdException w:name="Colorful Grid" w:uiPriority="73"/>
-    <w:lsdException w:name="Light Shading Accent 1" w:uiPriority="60"/>
-    <w:lsdException w:name="Light List Accent 1" w:uiPriority="61"/>
-    <w:lsdException w:name="Light Grid Accent 1" w:uiPriority="62"/>
-    <w:lsdException w:name="Medium Shading 1 Accent 1" w:uiPriority="63"/>
-    <w:lsdException w:name="Medium Shading 2 Accent 1" w:uiPriority="64"/>
-    <w:lsdException w:name="Medium List 1 Accent 1" w:uiPriority="65"/>
-    <w:lsdException w:name="Revision" w:semiHidden="1"/>
-    <w:lsdException w:name="List Paragraph" w:uiPriority="34" w:qFormat="1"/>
-    <w:lsdException w:name="Quote" w:uiPriority="29" w:qFormat="1"/>
-    <w:lsdException w:name="Intense Quote" w:uiPriority="30" w:qFormat="1"/>
-    <w:lsdException w:name="Medium List 2 Accent 1" w:uiPriority="66"/>
-    <w:lsdException w:name="Medium Grid 1 Accent 1" w:uiPriority="67"/>
-    <w:lsdException w:name="Medium Grid 2 Accent 1" w:uiPriority="68"/>
-    <w:lsdException w:name="Medium Grid 3 Accent 1" w:uiPriority="69"/>
-    <w:lsdException w:name="Dark List Accent 1" w:uiPriority="70"/>
-    <w:lsdException w:name="Colorful Shading Accent 1" w:uiPriority="71"/>
-    <w:lsdException w:name="Colorful List Accent 1" w:uiPriority="72"/>
-    <w:lsdException w:name="Colorful Grid Accent 1" w:uiPriority="73"/>
-    <w:lsdException w:name="Light Shading Accent 2" w:uiPriority="60"/>
-    <w:lsdException w:name="Light List Accent 2" w:uiPriority="61"/>
-    <w:lsdException w:name="Light Grid Accent 2" w:uiPriority="62"/>
-    <w:lsdException w:name="Medium Shading 1 Accent 2" w:uiPriority="63"/>
-    <w:lsdException w:name="Medium Shading 2 Accent 2" w:uiPriority="64"/>
-    <w:lsdException w:name="Medium List 1 Accent 2" w:uiPriority="65"/>
-    <w:lsdException w:name="Medium List 2 Accent 2" w:uiPriority="66"/>
-    <w:lsdException w:name="Medium Grid 1 Accent 2" w:uiPriority="67"/>
-    <w:lsdException w:name="Medium Grid 2 Accent 2" w:uiPriority="68"/>
-    <w:lsdException w:name="Medium Grid 3 Accent 2" w:uiPriority="69"/>
-    <w:lsdException w:name="Dark List Accent 2" w:uiPriority="70"/>
-    <w:lsdException w:name="Colorful Shading Accent 2" w:uiPriority="71"/>
-    <w:lsdException w:name="Colorful List Accent 2" w:uiPriority="72"/>
-    <w:lsdException w:name="Colorful Grid Accent 2" w:uiPriority="73"/>
-    <w:lsdException w:name="Light Shading Accent 3" w:uiPriority="60"/>
-    <w:lsdException w:name="Light List Accent 3" w:uiPriority="61"/>
-    <w:lsdException w:name="Light Grid Accent 3" w:uiPriority="62"/>
-    <w:lsdException w:name="Medium Shading 1 Accent 3" w:uiPriority="63"/>
-    <w:lsdException w:name="Medium Shading 2 Accent 3" w:uiPriority="64"/>
-    <w:lsdException w:name="Medium List 1 Accent 3" w:uiPriority="65"/>
-    <w:lsdException w:name="Medium List 2 Accent 3" w:uiPriority="66"/>
-    <w:lsdException w:name="Medium Grid 1 Accent 3" w:uiPriority="67"/>
-    <w:lsdException w:name="Medium Grid 2 Accent 3" w:uiPriority="68"/>
-    <w:lsdException w:name="Medium Grid 3 Accent 3" w:uiPriority="69"/>
-    <w:lsdException w:name="Dark List Accent 3" w:uiPriority="70"/>
-    <w:lsdException w:name="Colorful Shading Accent 3" w:uiPriority="71"/>
-    <w:lsdException w:name="Colorful List Accent 3" w:uiPriority="72"/>
-    <w:lsdException w:name="Colorful Grid Accent 3" w:uiPriority="73"/>
-    <w:lsdException w:name="Light Shading Accent 4" w:uiPriority="60"/>
-    <w:lsdException w:name="Light List Accent 4" w:uiPriority="61"/>
-    <w:lsdException w:name="Light Grid Accent 4" w:uiPriority="62"/>
-    <w:lsdException w:name="Medium Shading 1 Accent 4" w:uiPriority="63"/>
-    <w:lsdException w:name="Medium Shading 2 Accent 4" w:uiPriority="64"/>
-    <w:lsdException w:name="Medium List 1 Accent 4" w:uiPriority="65"/>
-    <w:lsdException w:name="Medium List 2 Accent 4" w:uiPriority="66"/>
-    <w:lsdException w:name="Medium Grid 1 Accent 4" w:uiPriority="67"/>
-    <w:lsdException w:name="Medium Grid 2 Accent 4" w:uiPriority="68"/>
-    <w:lsdException w:name="Medium Grid 3 Accent 4" w:uiPriority="69"/>
-    <w:lsdException w:name="Dark List Accent 4" w:uiPriority="70"/>
-    <w:lsdException w:name="Colorful Shading Accent 4" w:uiPriority="71"/>
-    <w:lsdException w:name="Colorful List Accent 4" w:uiPriority="72"/>
-    <w:lsdException w:name="Colorful Grid Accent 4" w:uiPriority="73"/>
-    <w:lsdException w:name="Light Shading Accent 5" w:uiPriority="60"/>
-    <w:lsdException w:name="Light List Accent 5" w:uiPriority="61"/>
-    <w:lsdException w:name="Light Grid Accent 5" w:uiPriority="62"/>
-    <w:lsdException w:name="Medium Shading 1 Accent 5" w:uiPriority="63"/>
-    <w:lsdException w:name="Medium Shading 2 Accent 5" w:uiPriority="64"/>
-    <w:lsdException w:name="Medium List 1 Accent 5" w:uiPriority="65"/>
-    <w:lsdException w:name="Medium List 2 Accent 5" w:uiPriority="66"/>
-    <w:lsdException w:name="Medium Grid 1 Accent 5" w:uiPriority="67"/>
-    <w:lsdException w:name="Medium Grid 2 Accent 5" w:uiPriority="68"/>
-    <w:lsdException w:name="Medium Grid 3 Accent 5" w:uiPriority="69"/>
-    <w:lsdException w:name="Dark List Accent 5" w:uiPriority="70"/>
-    <w:lsdException w:name="Colorful Shading Accent 5" w:uiPriority="71"/>
-    <w:lsdException w:name="Colorful List Accent 5" w:uiPriority="72"/>
-    <w:lsdException w:name="Colorful Grid Accent 5" w:uiPriority="73"/>
-    <w:lsdException w:name="Light Shading Accent 6" w:uiPriority="60"/>
-    <w:lsdException w:name="Light List Accent 6" w:uiPriority="61"/>
-    <w:lsdException w:name="Light Grid Accent 6" w:uiPriority="62"/>
-    <w:lsdException w:name="Medium Shading 1 Accent 6" w:uiPriority="63"/>
-    <w:lsdException w:name="Medium Shading 2 Accent 6" w:uiPriority="64"/>
-    <w:lsdException w:name="Medium List 1 Accent 6" w:uiPriority="65"/>
-    <w:lsdException w:name="Medium List 2 Accent 6" w:uiPriority="66"/>
-    <w:lsdException w:name="Medium Grid 1 Accent 6" w:uiPriority="67"/>
-    <w:lsdException w:name="Medium Grid 2 Accent 6" w:uiPriority="68"/>
-    <w:lsdException w:name="Medium Grid 3 Accent 6" w:uiPriority="69"/>
-    <w:lsdException w:name="Dark List Accent 6" w:uiPriority="70"/>
-    <w:lsdException w:name="Colorful Shading Accent 6" w:uiPriority="71"/>
-    <w:lsdException w:name="Colorful List Accent 6" w:uiPriority="72"/>
-    <w:lsdException w:name="Colorful Grid Accent 6" w:uiPriority="73"/>
-    <w:lsdException w:name="Subtle Emphasis" w:uiPriority="19" w:qFormat="1"/>
-    <w:lsdException w:name="Intense Emphasis" w:uiPriority="21" w:qFormat="1"/>
-    <w:lsdException w:name="Subtle Reference" w:uiPriority="31" w:qFormat="1"/>
-    <w:lsdException w:name="Intense Reference" w:uiPriority="32" w:qFormat="1"/>
-    <w:lsdException w:name="Book Title" w:uiPriority="33" w:qFormat="1"/>
-    <w:lsdException w:name="Bibliography" w:semiHidden="1" w:uiPriority="37" w:unhideWhenUsed="1"/>
-    <w:lsdException w:name="TOC Heading" w:semiHidden="1" w:uiPriority="39" w:unhideWhenUsed="1" w:qFormat="1"/>
-    <w:lsdException w:name="Plain Table 1" w:uiPriority="41"/>
-    <w:lsdException w:name="Plain Table 2" w:uiPriority="42"/>
-    <w:lsdException w:name="Plain Table 3" w:uiPriority="43"/>
-    <w:lsdException w:name="Plain Table 4" w:uiPriority="44"/>
-    <w:lsdException w:name="Plain Table 5" w:uiPriority="45"/>
-    <w:lsdException w:name="Grid Table Light" w:uiPriority="40"/>
-    <w:lsdException w:name="Grid Table 1 Light" w:uiPriority="46"/>
-    <w:lsdException w:name="Grid Table 2" w:uiPriority="47"/>
-    <w:lsdException w:name="Grid Table 3" w:uiPriority="48"/>
-    <w:lsdException w:name="Grid Table 4" w:uiPriority="49"/>
-    <w:lsdException w:name="Grid Table 5 Dark" w:uiPriority="50"/>
-    <w:lsdException w:name="Grid Table 6 Colorful" w:uiPriority="51"/>
-    <w:lsdException w:name="Grid Table 7 Colorful" w:uiPriority="52"/>
-    <w:lsdException w:name="Grid Table 1 Light Accent 1" w:uiPriority="46"/>
-    <w:lsdException w:name="Grid Table 2 Accent 1" w:uiPriority="47"/>
-    <w:lsdException w:name="Grid Table 3 Accent 1" w:uiPriority="48"/>
-    <w:lsdException w:name="Grid Table 4 Accent 1" w:uiPriority="49"/>
-    <w:lsdException w:name="Grid Table 5 Dark Accent 1" w:uiPriority="50"/>
-    <w:lsdException w:name="Grid Table 6 Colorful Accent 1" w:uiPriority="51"/>
-    <w:lsdException w:name="Grid Table 7 Colorful Accent 1" w:uiPriority="52"/>
-    <w:lsdException w:name="Grid Table 1 Light Accent 2" w:uiPriority="46"/>
-    <w:lsdException w:name="Grid Table 2 Accent 2" w:uiPriority="47"/>
-    <w:lsdException w:name="Grid Table 3 Accent 2" w:uiPriority="48"/>
-    <w:lsdException w:name="Grid Table 4 Accent 2" w:uiPriority="49"/>
-    <w:lsdException w:name="Grid Table 5 Dark Accent 2" w:uiPriority="50"/>
-    <w:lsdException w:name="Grid Table 6 Colorful Accent 2" w:uiPriority="51"/>
-    <w:lsdException w:name="Grid Table 7 Colorful Accent 2" w:uiPriority="52"/>
-    <w:lsdException w:name="Grid Table 1 Light Accent 3" w:uiPriority="46"/>
-    <w:lsdException w:name="Grid Table 2 Accent 3" w:uiPriority="47"/>
-    <w:lsdException w:name="Grid Table 3 Accent 3" w:uiPriority="48"/>
-    <w:lsdException w:name="Grid Table 4 Accent 3" w:uiPriority="49"/>
-    <w:lsdException w:name="Grid Table 5 Dark Accent 3" w:uiPriority="50"/>
-    <w:lsdException w:name="Grid Table 6 Colorful Accent 3" w:uiPriority="51"/>
-    <w:lsdException w:name="Grid Table 7 Colorful Accent 3" w:uiPriority="52"/>
-    <w:lsdException w:name="Grid Table 1 Light Accent 4" w:uiPriority="46"/>
-    <w:lsdException w:name="Grid Table 2 Accent 4" w:uiPriority="47"/>
-    <w:lsdException w:name="Grid Table 3 Accent 4" w:uiPriority="48"/>
-    <w:lsdException w:name="Grid Table 4 Accent 4" w:uiPriority="49"/>
-    <w:lsdException w:name="Grid Table 5 Dark Accent 4" w:uiPriority="50"/>
-    <w:lsdException w:name="Grid Table 6 Colorful Accent 4" w:uiPriority="51"/>
-    <w:lsdException w:name="Grid Table 7 Colorful Accent 4" w:uiPriority="52"/>
-    <w:lsdException w:name="Grid Table 1 Light Accent 5" w:uiPriority="46"/>
-    <w:lsdException w:name="Grid Table 2 Accent 5" w:uiPriority="47"/>
-    <w:lsdException w:name="Grid Table 3 Accent 5" w:uiPriority="48"/>
-    <w:lsdException w:name="Grid Table 4 Accent 5" w:uiPriority="49"/>
-    <w:lsdException w:name="Grid Table 5 Dark Accent 5" w:uiPriority="50"/>
-    <w:lsdException w:name="Grid Table 6 Colorful Accent 5" w:uiPriority="51"/>
-    <w:lsdException w:name="Grid Table 7 Colorful Accent 5" w:uiPriority="52"/>
-    <w:lsdException w:name="Grid Table 1 Light Accent 6" w:uiPriority="46"/>
-    <w:lsdException w:name="Grid Table 2 Accent 6" w:uiPriority="47"/>
-    <w:lsdException w:name="Grid Table 3 Accent 6" w:uiPriority="48"/>
-    <w:lsdException w:name="Grid Table 4 Accent 6" w:uiPriority="49"/>
-    <w:lsdException w:name="Grid Table 5 Dark Accent 6" w:uiPriority="50"/>
-    <w:lsdException w:name="Grid Table 6 Colorful Accent 6" w:uiPriority="51"/>
-    <w:lsdException w:name="Grid Table 7 Colorful Accent 6" w:uiPriority="52"/>
-    <w:lsdException w:name="List Table 1 Light" w:uiPriority="46"/>
-    <w:lsdException w:name="List Table 2" w:uiPriority="47"/>
-    <w:lsdException w:name="List Table 3" w:uiPriority="48"/>
-    <w:lsdException w:name="List Table 4" w:uiPriority="49"/>
-    <w:lsdException w:name="List Table 5 Dark" w:uiPriority="50"/>
-    <w:lsdException w:name="List Table 6 Colorful" w:uiPriority="51"/>
-    <w:lsdException w:name="List Table 7 Colorful" w:uiPriority="52"/>
-    <w:lsdException w:name="List Table 1 Light Accent 1" w:uiPriority="46"/>
-    <w:lsdException w:name="List Table 2 Accent 1" w:uiPriority="47"/>
-    <w:lsdException w:name="List Table 3 Accent 1" w:uiPriority="48"/>
-    <w:lsdException w:name="List Table 4 Accent 1" w:uiPriority="49"/>
-    <w:lsdException w:name="List Table 5 Dark Accent 1" w:uiPriority="50"/>
-    <w:lsdException w:name="List Table 6 Colorful Accent 1" w:uiPriority="51"/>
-    <w:lsdException w:name="List Table 7 Colorful Accent 1" w:uiPriority="52"/>
-    <w:lsdException w:name="List Table 1 Light Accent 2" w:uiPriority="46"/>
-    <w:lsdException w:name="List Table 2 Accent 2" w:uiPriority="47"/>
-    <w:lsdException w:name="List Table 3 Accent 2" w:uiPriority="48"/>
-    <w:lsdException w:name="List Table 4 Accent 2" w:uiPriority="49"/>
-    <w:lsdException w:name="List Table 5 Dark Accent 2" w:uiPriority="50"/>
-    <w:lsdException w:name="List Table 6 Colorful Accent 2" w:uiPriority="51"/>
-    <w:lsdException w:name="List Table 7 Colorful Accent 2" w:uiPriority="52"/>
-    <w:lsdException w:name="List Table 1 Light Accent 3" w:uiPriority="46"/>
-    <w:lsdException w:name="List Table 2 Accent 3" w:uiPriority="47"/>
-    <w:lsdException w:name="List Table 3 Accent 3" w:uiPriority="48"/>
-    <w:lsdException w:name="List Table 4 Accent 3" w:uiPriority="49"/>
-    <w:lsdException w:name="List Table 5 Dark Accent 3" w:uiPriority="50"/>
-    <w:lsdException w:name="List Table 6 Colorful Accent 3" w:uiPriority="51"/>
-    <w:lsdException w:name="List Table 7 Colorful Accent 3" w:uiPriority="52"/>
-    <w:lsdException w:name="List Table 1 Light Accent 4" w:uiPriority="46"/>
-    <w:lsdException w:name="List Table 2 Accent 4" w:uiPriority="47"/>
-    <w:lsdException w:name="List Table 3 Accent 4" w:uiPriority="48"/>
-    <w:lsdException w:name="List Table 4 Accent 4" w:uiPriority="49"/>
-    <w:lsdException w:name="List Table 5 Dark Accent 4" w:uiPriority="50"/>
-    <w:lsdException w:name="List Table 6 Colorful Accent 4" w:uiPriority="51"/>
-    <w:lsdException w:name="List Table 7 Colorful Accent 4" w:uiPriority="52"/>
-    <w:lsdException w:name="List Table 1 Light Accent 5" w:uiPriority="46"/>
-    <w:lsdException w:name="List Table 2 Accent 5" w:uiPriority="47"/>
-    <w:lsdException w:name="List Table 3 Accent 5" w:uiPriority="48"/>
-    <w:lsdException w:name="List Table 4 Accent 5" w:uiPriority="49"/>
-    <w:lsdException w:name="List Table 5 Dark Accent 5" w:uiPriority="50"/>
-    <w:lsdException w:name="List Table 6 Colorful Accent 5" w:uiPriority="51"/>
-    <w:lsdException w:name="List Table 7 Colorful Accent 5" w:uiPriority="52"/>
-    <w:lsdException w:name="List Table 1 Light Accent 6" w:uiPriority="46"/>
-    <w:lsdException w:name="List Table 2 Accent 6" w:uiPriority="47"/>
-    <w:lsdException w:name="List Table 3 Accent 6" w:uiPriority="48"/>
-    <w:lsdException w:name="List Table 4 Accent 6" w:uiPriority="49"/>
-    <w:lsdException w:name="List Table 5 Dark Accent 6" w:uiPriority="50"/>
-    <w:lsdException w:name="List Table 6 Colorful Accent 6" w:uiPriority="51"/>
-    <w:lsdException w:name="List Table 7 Colorful Accent 6" w:uiPriority="52"/>
+  <w:latentStyles w:defLockedState="0" w:defUIPriority="99" w:defSemiHidden="1" w:defUnhideWhenUsed="1" w:defQFormat="0" w:count="267">
+    <w:lsdException w:name="Normal" w:semiHidden="0" w:uiPriority="0" w:unhideWhenUsed="0" w:qFormat="1"/>
+    <w:lsdException w:name="heading 1" w:semiHidden="0" w:uiPriority="9" w:unhideWhenUsed="0" w:qFormat="1"/>
+    <w:lsdException w:name="heading 2" w:semiHidden="0" w:uiPriority="9" w:unhideWhenUsed="0" w:qFormat="1"/>
+    <w:lsdException w:name="heading 3" w:semiHidden="0" w:uiPriority="9" w:unhideWhenUsed="0" w:qFormat="1"/>
+    <w:lsdException w:name="heading 4" w:semiHidden="0" w:uiPriority="9" w:unhideWhenUsed="0" w:qFormat="1"/>
+    <w:lsdException w:name="heading 5" w:semiHidden="0" w:uiPriority="9" w:unhideWhenUsed="0" w:qFormat="1"/>
+    <w:lsdException w:name="heading 6" w:semiHidden="0" w:uiPriority="9" w:unhideWhenUsed="0" w:qFormat="1"/>
+    <w:lsdException w:name="heading 7" w:semiHidden="0" w:uiPriority="9" w:unhideWhenUsed="0" w:qFormat="1"/>
+    <w:lsdException w:name="heading 8" w:semiHidden="0" w:uiPriority="9" w:unhideWhenUsed="0" w:qFormat="1"/>
+    <w:lsdException w:name="heading 9" w:semiHidden="0" w:uiPriority="9" w:unhideWhenUsed="0" w:qFormat="1"/>
+    <w:lsdException w:name="toc 1" w:uiPriority="39"/>
+    <w:lsdException w:name="toc 2" w:uiPriority="39"/>
+    <w:lsdException w:name="toc 3" w:uiPriority="39"/>
+    <w:lsdException w:name="toc 4" w:uiPriority="39"/>
+    <w:lsdException w:name="toc 5" w:uiPriority="39"/>
+    <w:lsdException w:name="toc 6" w:uiPriority="39"/>
+    <w:lsdException w:name="toc 7" w:uiPriority="39"/>
+    <w:lsdException w:name="toc 8" w:uiPriority="39"/>
+    <w:lsdException w:name="toc 9" w:uiPriority="39"/>
+    <w:lsdException w:name="caption" w:uiPriority="35" w:qFormat="1"/>
+    <w:lsdException w:name="Title" w:semiHidden="0" w:uiPriority="10" w:unhideWhenUsed="0" w:qFormat="1"/>
+    <w:lsdException w:name="Default Paragraph Font" w:uiPriority="1"/>
+    <w:lsdException w:name="Subtitle" w:semiHidden="0" w:uiPriority="11" w:unhideWhenUsed="0" w:qFormat="1"/>
+    <w:lsdException w:name="Strong" w:semiHidden="0" w:uiPriority="22" w:unhideWhenUsed="0" w:qFormat="1"/>
+    <w:lsdException w:name="Emphasis" w:semiHidden="0" w:uiPriority="20" w:unhideWhenUsed="0" w:qFormat="1"/>
+    <w:lsdException w:name="Table Grid" w:semiHidden="0" w:uiPriority="39" w:unhideWhenUsed="0"/>
+    <w:lsdException w:name="Placeholder Text" w:unhideWhenUsed="0"/>
+    <w:lsdException w:name="No Spacing" w:semiHidden="0" w:uiPriority="1" w:unhideWhenUsed="0" w:qFormat="1"/>
+    <w:lsdException w:name="Light Shading" w:semiHidden="0" w:uiPriority="60" w:unhideWhenUsed="0"/>
+    <w:lsdException w:name="Light List" w:semiHidden="0" w:uiPriority="61" w:unhideWhenUsed="0"/>
+    <w:lsdException w:name="Light Grid" w:semiHidden="0" w:uiPriority="62" w:unhideWhenUsed="0"/>
+    <w:lsdException w:name="Medium Shading 1" w:semiHidden="0" w:uiPriority="63" w:unhideWhenUsed="0"/>
+    <w:lsdException w:name="Medium Shading 2" w:semiHidden="0" w:uiPriority="64" w:unhideWhenUsed="0"/>
+    <w:lsdException w:name="Medium List 1" w:semiHidden="0" w:uiPriority="65" w:unhideWhenUsed="0"/>
+    <w:lsdException w:name="Medium List 2" w:semiHidden="0" w:uiPriority="66" w:unhideWhenUsed="0"/>
+    <w:lsdException w:name="Medium Grid 1" w:semiHidden="0" w:uiPriority="67" w:unhideWhenUsed="0"/>
+    <w:lsdException w:name="Medium Grid 2" w:semiHidden="0" w:uiPriority="68" w:unhideWhenUsed="0"/>
+    <w:lsdException w:name="Medium Grid 3" w:semiHidden="0" w:uiPriority="69" w:unhideWhenUsed="0"/>
+    <w:lsdException w:name="Dark List" w:semiHidden="0" w:uiPriority="70" w:unhideWhenUsed="0"/>
+    <w:lsdException w:name="Colorful Shading" w:semiHidden="0" w:uiPriority="71" w:unhideWhenUsed="0"/>
+    <w:lsdException w:name="Colorful List" w:semiHidden="0" w:uiPriority="72" w:unhideWhenUsed="0"/>
+    <w:lsdException w:name="Colorful Grid" w:semiHidden="0" w:uiPriority="73" w:unhideWhenUsed="0"/>
+    <w:lsdException w:name="Light Shading Accent 1" w:semiHidden="0" w:uiPriority="60" w:unhideWhenUsed="0"/>
+    <w:lsdException w:name="Light List Accent 1" w:semiHidden="0" w:uiPriority="61" w:unhideWhenUsed="0"/>
+    <w:lsdException w:name="Light Grid Accent 1" w:semiHidden="0" w:uiPriority="62" w:unhideWhenUsed="0"/>
+    <w:lsdException w:name="Medium Shading 1 Accent 1" w:semiHidden="0" w:uiPriority="63" w:unhideWhenUsed="0"/>
+    <w:lsdException w:name="Medium Shading 2 Accent 1" w:semiHidden="0" w:uiPriority="64" w:unhideWhenUsed="0"/>
+    <w:lsdException w:name="Medium List 1 Accent 1" w:semiHidden="0" w:uiPriority="65" w:unhideWhenUsed="0"/>
+    <w:lsdException w:name="Revision" w:unhideWhenUsed="0"/>
+    <w:lsdException w:name="List Paragraph" w:semiHidden="0" w:uiPriority="34" w:unhideWhenUsed="0" w:qFormat="1"/>
+    <w:lsdException w:name="Quote" w:semiHidden="0" w:uiPriority="29" w:unhideWhenUsed="0" w:qFormat="1"/>
+    <w:lsdException w:name="Intense Quote" w:semiHidden="0" w:uiPriority="30" w:unhideWhenUsed="0" w:qFormat="1"/>
+    <w:lsdException w:name="Medium List 2 Accent 1" w:semiHidden="0" w:uiPriority="66" w:unhideWhenUsed="0"/>
+    <w:lsdException w:name="Medium Grid 1 Accent 1" w:semiHidden="0" w:uiPriority="67" w:unhideWhenUsed="0"/>
+    <w:lsdException w:name="Medium Grid 2 Accent 1" w:semiHidden="0" w:uiPriority="68" w:unhideWhenUsed="0"/>
+    <w:lsdException w:name="Medium Grid 3 Accent 1" w:semiHidden="0" w:uiPriority="69" w:unhideWhenUsed="0"/>
+    <w:lsdException w:name="Dark List Accent 1" w:semiHidden="0" w:uiPriority="70" w:unhideWhenUsed="0"/>
+    <w:lsdException w:name="Colorful Shading Accent 1" w:semiHidden="0" w:uiPriority="71" w:unhideWhenUsed="0"/>
+    <w:lsdException w:name="Colorful List Accent 1" w:semiHidden="0" w:uiPriority="72" w:unhideWhenUsed="0"/>
+    <w:lsdException w:name="Colorful Grid Accent 1" w:semiHidden="0" w:uiPriority="73" w:unhideWhenUsed="0"/>
+    <w:lsdException w:name="Light Shading Accent 2" w:semiHidden="0" w:uiPriority="60" w:unhideWhenUsed="0"/>
+    <w:lsdException w:name="Light List Accent 2" w:semiHidden="0" w:uiPriority="61" w:unhideWhenUsed="0"/>
+    <w:lsdException w:name="Light Grid Accent 2" w:semiHidden="0" w:uiPriority="62" w:unhideWhenUsed="0"/>
+    <w:lsdException w:name="Medium Shading 1 Accent 2" w:semiHidden="0" w:uiPriority="63" w:unhideWhenUsed="0"/>
+    <w:lsdException w:name="Medium Shading 2 Accent 2" w:semiHidden="0" w:uiPriority="64" w:unhideWhenUsed="0"/>
+    <w:lsdException w:name="Medium List 1 Accent 2" w:semiHidden="0" w:uiPriority="65" w:unhideWhenUsed="0"/>
+    <w:lsdException w:name="Medium List 2 Accent 2" w:semiHidden="0" w:uiPriority="66" w:unhideWhenUsed="0"/>
+    <w:lsdException w:name="Medium Grid 1 Accent 2" w:semiHidden="0" w:uiPriority="67" w:unhideWhenUsed="0"/>
+    <w:lsdException w:name="Medium Grid 2 Accent 2" w:semiHidden="0" w:uiPriority="68" w:unhideWhenUsed="0"/>
+    <w:lsdException w:name="Medium Grid 3 Accent 2" w:semiHidden="0" w:uiPriority="69" w:unhideWhenUsed="0"/>
+    <w:lsdException w:name="Dark List Accent 2" w:semiHidden="0" w:uiPriority="70" w:unhideWhenUsed="0"/>
+    <w:lsdException w:name="Colorful Shading Accent 2" w:semiHidden="0" w:uiPriority="71" w:unhideWhenUsed="0"/>
+    <w:lsdException w:name="Colorful List Accent 2" w:semiHidden="0" w:uiPriority="72" w:unhideWhenUsed="0"/>
+    <w:lsdException w:name="Colorful Grid Accent 2" w:semiHidden="0" w:uiPriority="73" w:unhideWhenUsed="0"/>
+    <w:lsdException w:name="Light Shading Accent 3" w:semiHidden="0" w:uiPriority="60" w:unhideWhenUsed="0"/>
+    <w:lsdException w:name="Light List Accent 3" w:semiHidden="0" w:uiPriority="61" w:unhideWhenUsed="0"/>
+    <w:lsdException w:name="Light Grid Accent 3" w:semiHidden="0" w:uiPriority="62" w:unhideWhenUsed="0"/>
+    <w:lsdException w:name="Medium Shading 1 Accent 3" w:semiHidden="0" w:uiPriority="63" w:unhideWhenUsed="0"/>
+    <w:lsdException w:name="Medium Shading 2 Accent 3" w:semiHidden="0" w:uiPriority="64" w:unhideWhenUsed="0"/>
+    <w:lsdException w:name="Medium List 1 Accent 3" w:semiHidden="0" w:uiPriority="65" w:unhideWhenUsed="0"/>
+    <w:lsdException w:name="Medium List 2 Accent 3" w:semiHidden="0" w:uiPriority="66" w:unhideWhenUsed="0"/>
+    <w:lsdException w:name="Medium Grid 1 Accent 3" w:semiHidden="0" w:uiPriority="67" w:unhideWhenUsed="0"/>
+    <w:lsdException w:name="Medium Grid 2 Accent 3" w:semiHidden="0" w:uiPriority="68" w:unhideWhenUsed="0"/>
+    <w:lsdException w:name="Medium Grid 3 Accent 3" w:semiHidden="0" w:uiPriority="69" w:unhideWhenUsed="0"/>
+    <w:lsdException w:name="Dark List Accent 3" w:semiHidden="0" w:uiPriority="70" w:unhideWhenUsed="0"/>
+    <w:lsdException w:name="Colorful Shading Accent 3" w:semiHidden="0" w:uiPriority="71" w:unhideWhenUsed="0"/>
+    <w:lsdException w:name="Colorful List Accent 3" w:semiHidden="0" w:uiPriority="72" w:unhideWhenUsed="0"/>
+    <w:lsdException w:name="Colorful Grid Accent 3" w:semiHidden="0" w:uiPriority="73" w:unhideWhenUsed="0"/>
+    <w:lsdException w:name="Light Shading Accent 4" w:semiHidden="0" w:uiPriority="60" w:unhideWhenUsed="0"/>
+    <w:lsdException w:name="Light List Accent 4" w:semiHidden="0" w:uiPriority="61" w:unhideWhenUsed="0"/>
+    <w:lsdException w:name="Light Grid Accent 4" w:semiHidden="0" w:uiPriority="62" w:unhideWhenUsed="0"/>
+    <w:lsdException w:name="Medium Shading 1 Accent 4" w:semiHidden="0" w:uiPriority="63" w:unhideWhenUsed="0"/>
+    <w:lsdException w:name="Medium Shading 2 Accent 4" w:semiHidden="0" w:uiPriority="64" w:unhideWhenUsed="0"/>
+    <w:lsdException w:name="Medium List 1 Accent 4" w:semiHidden="0" w:uiPriority="65" w:unhideWhenUsed="0"/>
+    <w:lsdException w:name="Medium List 2 Accent 4" w:semiHidden="0" w:uiPriority="66" w:unhideWhenUsed="0"/>
+    <w:lsdException w:name="Medium Grid 1 Accent 4" w:semiHidden="0" w:uiPriority="67" w:unhideWhenUsed="0"/>
+    <w:lsdException w:name="Medium Grid 2 Accent 4" w:semiHidden="0" w:uiPriority="68" w:unhideWhenUsed="0"/>
+    <w:lsdException w:name="Medium Grid 3 Accent 4" w:semiHidden="0" w:uiPriority="69" w:unhideWhenUsed="0"/>
+    <w:lsdException w:name="Dark List Accent 4" w:semiHidden="0" w:uiPriority="70" w:unhideWhenUsed="0"/>
+    <w:lsdException w:name="Colorful Shading Accent 4" w:semiHidden="0" w:uiPriority="71" w:unhideWhenUsed="0"/>
+    <w:lsdException w:name="Colorful List Accent 4" w:semiHidden="0" w:uiPriority="72" w:unhideWhenUsed="0"/>
+    <w:lsdException w:name="Colorful Grid Accent 4" w:semiHidden="0" w:uiPriority="73" w:unhideWhenUsed="0"/>
+    <w:lsdException w:name="Light Shading Accent 5" w:semiHidden="0" w:uiPriority="60" w:unhideWhenUsed="0"/>
+    <w:lsdException w:name="Light List Accent 5" w:semiHidden="0" w:uiPriority="61" w:unhideWhenUsed="0"/>
+    <w:lsdException w:name="Light Grid Accent 5" w:semiHidden="0" w:uiPriority="62" w:unhideWhenUsed="0"/>
+    <w:lsdException w:name="Medium Shading 1 Accent 5" w:semiHidden="0" w:uiPriority="63" w:unhideWhenUsed="0"/>
+    <w:lsdException w:name="Medium Shading 2 Accent 5" w:semiHidden="0" w:uiPriority="64" w:unhideWhenUsed="0"/>
+    <w:lsdException w:name="Medium List 1 Accent 5" w:semiHidden="0" w:uiPriority="65" w:unhideWhenUsed="0"/>
+    <w:lsdException w:name="Medium List 2 Accent 5" w:semiHidden="0" w:uiPriority="66" w:unhideWhenUsed="0"/>
+    <w:lsdException w:name="Medium Grid 1 Accent 5" w:semiHidden="0" w:uiPriority="67" w:unhideWhenUsed="0"/>
+    <w:lsdException w:name="Medium Grid 2 Accent 5" w:semiHidden="0" w:uiPriority="68" w:unhideWhenUsed="0"/>
+    <w:lsdException w:name="Medium Grid 3 Accent 5" w:semiHidden="0" w:uiPriority="69" w:unhideWhenUsed="0"/>
+    <w:lsdException w:name="Dark List Accent 5" w:semiHidden="0" w:uiPriority="70" w:unhideWhenUsed="0"/>
+    <w:lsdException w:name="Colorful Shading Accent 5" w:semiHidden="0" w:uiPriority="71" w:unhideWhenUsed="0"/>
+    <w:lsdException w:name="Colorful List Accent 5" w:semiHidden="0" w:uiPriority="72" w:unhideWhenUsed="0"/>
+    <w:lsdException w:name="Colorful Grid Accent 5" w:semiHidden="0" w:uiPriority="73" w:unhideWhenUsed="0"/>
+    <w:lsdException w:name="Light Shading Accent 6" w:semiHidden="0" w:uiPriority="60" w:unhideWhenUsed="0"/>
+    <w:lsdException w:name="Light List Accent 6" w:semiHidden="0" w:uiPriority="61" w:unhideWhenUsed="0"/>
+    <w:lsdException w:name="Light Grid Accent 6" w:semiHidden="0" w:uiPriority="62" w:unhideWhenUsed="0"/>
+    <w:lsdException w:name="Medium Shading 1 Accent 6" w:semiHidden="0" w:uiPriority="63" w:unhideWhenUsed="0"/>
+    <w:lsdException w:name="Medium Shading 2 Accent 6" w:semiHidden="0" w:uiPriority="64" w:unhideWhenUsed="0"/>
+    <w:lsdException w:name="Medium List 1 Accent 6" w:semiHidden="0" w:uiPriority="65" w:unhideWhenUsed="0"/>
+    <w:lsdException w:name="Medium List 2 Accent 6" w:semiHidden="0" w:uiPriority="66" w:unhideWhenUsed="0"/>
+    <w:lsdException w:name="Medium Grid 1 Accent 6" w:semiHidden="0" w:uiPriority="67" w:unhideWhenUsed="0"/>
+    <w:lsdException w:name="Medium Grid 2 Accent 6" w:semiHidden="0" w:uiPriority="68" w:unhideWhenUsed="0"/>
+    <w:lsdException w:name="Medium Grid 3 Accent 6" w:semiHidden="0" w:uiPriority="69" w:unhideWhenUsed="0"/>
+    <w:lsdException w:name="Dark List Accent 6" w:semiHidden="0" w:uiPriority="70" w:unhideWhenUsed="0"/>
+    <w:lsdException w:name="Colorful Shading Accent 6" w:semiHidden="0" w:uiPriority="71" w:unhideWhenUsed="0"/>
+    <w:lsdException w:name="Colorful List Accent 6" w:semiHidden="0" w:uiPriority="72" w:unhideWhenUsed="0"/>
+    <w:lsdException w:name="Colorful Grid Accent 6" w:semiHidden="0" w:uiPriority="73" w:unhideWhenUsed="0"/>
+    <w:lsdException w:name="Subtle Emphasis" w:semiHidden="0" w:uiPriority="19" w:unhideWhenUsed="0" w:qFormat="1"/>
+    <w:lsdException w:name="Intense Emphasis" w:semiHidden="0" w:uiPriority="21" w:unhideWhenUsed="0" w:qFormat="1"/>
+    <w:lsdException w:name="Subtle Reference" w:semiHidden="0" w:uiPriority="31" w:unhideWhenUsed="0" w:qFormat="1"/>
+    <w:lsdException w:name="Intense Reference" w:semiHidden="0" w:uiPriority="32" w:unhideWhenUsed="0" w:qFormat="1"/>
+    <w:lsdException w:name="Book Title" w:semiHidden="0" w:uiPriority="33" w:unhideWhenUsed="0" w:qFormat="1"/>
+    <w:lsdException w:name="Bibliography" w:uiPriority="37"/>
+    <w:lsdException w:name="TOC Heading" w:uiPriority="39" w:qFormat="1"/>
+  </w:latentStyles>
+  <w:style w:type="paragraph" w:default="1" w:styleId="Normal">
+    <w:name w:val="Normal"/>
+    <w:qFormat/>
+  </w:style>
+  <w:style w:type="paragraph" w:styleId="Ttulo1">
+    <w:name w:val="heading 1"/>
+    <w:basedOn w:val="Normal"/>
+    <w:next w:val="TextoNormal"/>
+    <w:qFormat/>
+    <w:pPr>
+      <w:keepNext/>
+      <w:numPr>
+        <w:numId w:val="1"/>
+      </w:numPr>
+      <w:spacing w:after="480"/>
+      <w:jc w:val="right"/>
+      <w:outlineLvl w:val="0"/>
+    </w:pPr>
+    <w:rPr>
+      <w:rFonts w:ascii="Arial" w:hAnsi="Arial"/>
+      <w:b/>
+      <w:kern w:val="28"/>
+      <w:sz w:val="40"/>
+    </w:rPr>
+  </w:style>
+  <w:style w:type="paragraph" w:styleId="Ttulo2">
+    <w:name w:val="heading 2"/>
+    <w:next w:val="TextoNormal"/>
+    <w:qFormat/>
+    <w:pPr>
+      <w:keepNext/>
+      <w:numPr>
+        <w:ilvl w:val="1"/>
+        <w:numId w:val="1"/>
+      </w:numPr>
+      <w:shd w:val="pct20" w:color="auto" w:fill="auto"/>
+      <w:spacing w:before="360" w:after="120"/>
+      <w:outlineLvl w:val="1"/>
+    </w:pPr>
+    <w:rPr>
+      <w:rFonts w:ascii="Arial" w:hAnsi="Arial"/>
+      <w:b/>
+      <w:noProof/>
+      <w:sz w:val="28"/>
+    </w:rPr>
+  </w:style>
+  <w:style w:type="paragraph" w:styleId="Ttulo3">
+    <w:name w:val="heading 3"/>
+    <w:next w:val="TextoNormal"/>
+    <w:qFormat/>
+    <w:pPr>
+      <w:keepNext/>
+      <w:numPr>
+        <w:ilvl w:val="2"/>
+        <w:numId w:val="1"/>
+      </w:numPr>
+      <w:spacing w:before="240" w:after="60"/>
+      <w:outlineLvl w:val="2"/>
+    </w:pPr>
+    <w:rPr>
+      <w:rFonts w:ascii="Arial" w:hAnsi="Arial"/>
+      <w:b/>
+      <w:noProof/>
+      <w:sz w:val="24"/>
+    </w:rPr>
+  </w:style>
+  <w:style w:type="paragraph" w:styleId="Ttulo4">
+    <w:name w:val="heading 4"/>
+    <w:basedOn w:val="Normal"/>
+    <w:next w:val="Normal"/>
+    <w:qFormat/>
+    <w:pPr>
+      <w:keepNext/>
+      <w:numPr>
+        <w:ilvl w:val="3"/>
+        <w:numId w:val="1"/>
+      </w:numPr>
+      <w:spacing w:before="240" w:after="60"/>
+      <w:outlineLvl w:val="3"/>
+    </w:pPr>
+    <w:rPr>
+      <w:rFonts w:ascii="Arial" w:hAnsi="Arial"/>
+      <w:b/>
+    </w:rPr>
+  </w:style>
+  <w:style w:type="paragraph" w:styleId="Ttulo5">
+    <w:name w:val="heading 5"/>
+    <w:basedOn w:val="Normal"/>
+    <w:next w:val="Normal"/>
+    <w:qFormat/>
+    <w:pPr>
+      <w:numPr>
+        <w:ilvl w:val="4"/>
+        <w:numId w:val="1"/>
+      </w:numPr>
+      <w:spacing w:before="240" w:after="60"/>
+      <w:ind w:left="1152"/>
+      <w:outlineLvl w:val="4"/>
+    </w:pPr>
+    <w:rPr>
+      <w:rFonts w:ascii="Arial" w:hAnsi="Arial"/>
+      <w:sz w:val="22"/>
+    </w:rPr>
+  </w:style>
+  <w:style w:type="paragraph" w:styleId="Ttulo6">
+    <w:name w:val="heading 6"/>
+    <w:basedOn w:val="Normal"/>
+    <w:next w:val="Normal"/>
+    <w:qFormat/>
+    <w:pPr>
+      <w:numPr>
+        <w:ilvl w:val="5"/>
+        <w:numId w:val="1"/>
+      </w:numPr>
+      <w:spacing w:before="240" w:after="60"/>
+      <w:ind w:left="1152"/>
+      <w:outlineLvl w:val="5"/>
+    </w:pPr>
+    <w:rPr>
+      <w:i/>
+      <w:sz w:val="22"/>
+    </w:rPr>
+  </w:style>
+  <w:style w:type="paragraph" w:styleId="Ttulo7">
+    <w:name w:val="heading 7"/>
+    <w:basedOn w:val="Normal"/>
+    <w:next w:val="Normal"/>
+    <w:qFormat/>
+    <w:pPr>
+      <w:numPr>
+        <w:ilvl w:val="6"/>
+        <w:numId w:val="1"/>
+      </w:numPr>
+      <w:spacing w:before="240" w:after="60"/>
+      <w:ind w:left="1152"/>
+      <w:outlineLvl w:val="6"/>
+    </w:pPr>
+    <w:rPr>
+      <w:rFonts w:ascii="Arial" w:hAnsi="Arial"/>
+    </w:rPr>
+  </w:style>
+  <w:style w:type="paragraph" w:styleId="Ttulo8">
+    <w:name w:val="heading 8"/>
+    <w:basedOn w:val="Normal"/>
+    <w:next w:val="Normal"/>
+    <w:qFormat/>
+    <w:pPr>
+      <w:numPr>
+        <w:ilvl w:val="7"/>
+        <w:numId w:val="1"/>
+      </w:numPr>
+      <w:spacing w:before="240" w:after="60"/>
+      <w:ind w:left="1152"/>
+      <w:outlineLvl w:val="7"/>
+    </w:pPr>
+    <w:rPr>
+      <w:rFonts w:ascii="Arial" w:hAnsi="Arial"/>
+      <w:i/>
+    </w:rPr>
+  </w:style>
+  <w:style w:type="paragraph" w:styleId="Ttulo9">
+    <w:name w:val="heading 9"/>
+    <w:basedOn w:val="Normal"/>
+    <w:next w:val="Normal"/>
+    <w:qFormat/>
+    <w:pPr>
+      <w:numPr>
+        <w:ilvl w:val="8"/>
+        <w:numId w:val="1"/>
+      </w:numPr>
+      <w:spacing w:before="240" w:after="60"/>
+      <w:ind w:left="1152"/>
+      <w:outlineLvl w:val="8"/>
+    </w:pPr>
+    <w:rPr>
+      <w:rFonts w:ascii="Arial" w:hAnsi="Arial"/>
+      <w:b/>
+      <w:i/>
+      <w:sz w:val="18"/>
+    </w:rPr>
+  </w:style>
+  <w:style w:type="character" w:default="1" w:styleId="Fontepargpadro">
+    <w:name w:val="Default Paragraph Font"/>
+    <w:uiPriority w:val="1"/>
+    <w:semiHidden/>
+    <w:unhideWhenUsed/>
+  </w:style>
+  <w:style w:type="table" w:default="1" w:styleId="Tabelanormal">
+    <w:name w:val="Normal Table"/>
+    <w:uiPriority w:val="99"/>
+    <w:semiHidden/>
+    <w:unhideWhenUsed/>
+    <w:tblPr>
+      <w:tblInd w:w="0" w:type="dxa"/>
+      <w:tblCellMar>
+        <w:top w:w="0" w:type="dxa"/>
+        <w:left w:w="108" w:type="dxa"/>
+        <w:bottom w:w="0" w:type="dxa"/>
+        <w:right w:w="108" w:type="dxa"/>
+      </w:tblCellMar>
+    </w:tblPr>
+  </w:style>
+  <w:style w:type="numbering" w:default="1" w:styleId="Semlista">
+    <w:name w:val="No List"/>
+    <w:uiPriority w:val="99"/>
+    <w:semiHidden/>
+    <w:unhideWhenUsed/>
+  </w:style>
+  <w:style w:type="paragraph" w:customStyle="1" w:styleId="TextoNormal">
+    <w:name w:val="Texto Normal"/>
+    <w:pPr>
+      <w:spacing w:before="60" w:after="60"/>
+      <w:ind w:left="578"/>
+      <w:jc w:val="both"/>
+    </w:pPr>
+    <w:rPr>
+      <w:noProof/>
+      <w:sz w:val="22"/>
+    </w:rPr>
+  </w:style>
+  <w:style w:type="paragraph" w:customStyle="1" w:styleId="Corponico">
+    <w:name w:val="Corpo Único"/>
+    <w:pPr>
+      <w:spacing w:before="60" w:after="60"/>
+      <w:ind w:left="720"/>
+    </w:pPr>
+    <w:rPr>
+      <w:rFonts w:ascii="Arial" w:hAnsi="Arial"/>
+      <w:color w:val="000000"/>
+      <w:lang w:val="en-US"/>
+    </w:rPr>
+  </w:style>
+  <w:style w:type="paragraph" w:customStyle="1" w:styleId="Captulo">
+    <w:name w:val="Capítulo"/>
+    <w:next w:val="TextoNormal"/>
+    <w:pPr>
+      <w:keepNext/>
+      <w:spacing w:after="480"/>
+      <w:jc w:val="right"/>
+    </w:pPr>
+    <w:rPr>
+      <w:rFonts w:ascii="Arial" w:hAnsi="Arial"/>
+      <w:b/>
+      <w:noProof/>
+      <w:sz w:val="40"/>
+    </w:rPr>
+  </w:style>
+  <w:style w:type="paragraph" w:customStyle="1" w:styleId="Sumrio-Captulo">
+    <w:name w:val="Sumário - Capítulo"/>
+    <w:pPr>
+      <w:spacing w:after="480"/>
+      <w:jc w:val="right"/>
+    </w:pPr>
+    <w:rPr>
+      <w:rFonts w:ascii="Arial" w:hAnsi="Arial"/>
+      <w:b/>
+      <w:noProof/>
+      <w:sz w:val="40"/>
+    </w:rPr>
+  </w:style>
+  <w:style w:type="paragraph" w:customStyle="1" w:styleId="Sumrio-Item">
+    <w:name w:val="Sumário - Item"/>
+    <w:basedOn w:val="Sumrio-Captulo"/>
+    <w:pPr>
+      <w:spacing w:before="60" w:after="60"/>
+      <w:ind w:left="1152"/>
+    </w:pPr>
+    <w:rPr>
+      <w:sz w:val="20"/>
+    </w:rPr>
+  </w:style>
+  <w:style w:type="paragraph" w:customStyle="1" w:styleId="Sumrio-Subitem">
+    <w:name w:val="Sumário - Subitem"/>
+    <w:basedOn w:val="Sumrio-Item"/>
+    <w:pPr>
+      <w:spacing w:before="0" w:after="0"/>
+      <w:ind w:left="1728"/>
+    </w:pPr>
+  </w:style>
+  <w:style w:type="paragraph" w:customStyle="1" w:styleId="Ttulo-Item">
+    <w:name w:val="Título - Item"/>
+    <w:next w:val="TextoNormal"/>
+    <w:pPr>
+      <w:spacing w:before="60"/>
+    </w:pPr>
+    <w:rPr>
+      <w:rFonts w:ascii="Arial" w:hAnsi="Arial"/>
+      <w:b/>
+      <w:noProof/>
+    </w:rPr>
+  </w:style>
+  <w:style w:type="paragraph" w:styleId="Numerada">
+    <w:name w:val="List Number"/>
+    <w:next w:val="TextoNormal"/>
+    <w:semiHidden/>
+    <w:pPr>
+      <w:numPr>
+        <w:numId w:val="26"/>
+      </w:numPr>
+      <w:spacing w:before="240" w:after="120"/>
+      <w:ind w:left="851" w:hanging="288"/>
+    </w:pPr>
+    <w:rPr>
+      <w:noProof/>
+      <w:sz w:val="22"/>
+    </w:rPr>
+  </w:style>
+  <w:style w:type="paragraph" w:styleId="Commarcadores3">
+    <w:name w:val="List Bullet 3"/>
+    <w:semiHidden/>
+    <w:pPr>
+      <w:ind w:left="859" w:hanging="283"/>
+    </w:pPr>
+    <w:rPr>
+      <w:noProof/>
+    </w:rPr>
+  </w:style>
+  <w:style w:type="paragraph" w:customStyle="1" w:styleId="Ttulo-Subitem">
+    <w:name w:val="Título - Subitem"/>
+    <w:next w:val="TextoNormal"/>
+    <w:pPr>
+      <w:keepNext/>
+      <w:spacing w:before="240" w:after="120"/>
+      <w:ind w:left="576" w:hanging="576"/>
+    </w:pPr>
+    <w:rPr>
+      <w:rFonts w:ascii="Arial" w:hAnsi="Arial"/>
+      <w:b/>
+      <w:noProof/>
+      <w:sz w:val="24"/>
+    </w:rPr>
+  </w:style>
+  <w:style w:type="paragraph" w:customStyle="1" w:styleId="TtuloFigura">
+    <w:name w:val="Título Figura"/>
+    <w:next w:val="TextoNormal"/>
+    <w:pPr>
+      <w:keepNext/>
+      <w:spacing w:before="240" w:after="60"/>
+      <w:jc w:val="center"/>
+    </w:pPr>
+    <w:rPr>
+      <w:rFonts w:ascii="Arial" w:hAnsi="Arial"/>
+      <w:b/>
+      <w:noProof/>
+    </w:rPr>
+  </w:style>
+  <w:style w:type="paragraph" w:customStyle="1" w:styleId="Bullet1">
+    <w:name w:val="Bullet 1"/>
+    <w:pPr>
+      <w:ind w:left="859" w:hanging="283"/>
+    </w:pPr>
+    <w:rPr>
+      <w:noProof/>
+    </w:rPr>
+  </w:style>
+  <w:style w:type="paragraph" w:customStyle="1" w:styleId="Bullet2">
+    <w:name w:val="Bullet 2"/>
+    <w:pPr>
+      <w:spacing w:after="60"/>
+      <w:ind w:left="859" w:hanging="283"/>
+    </w:pPr>
+    <w:rPr>
+      <w:noProof/>
+    </w:rPr>
+  </w:style>
+  <w:style w:type="paragraph" w:customStyle="1" w:styleId="TtuloCapa">
+    <w:name w:val="Título Capa"/>
+    <w:next w:val="Verso"/>
+    <w:pPr>
+      <w:spacing w:before="6000" w:after="6840"/>
+      <w:jc w:val="center"/>
+    </w:pPr>
+    <w:rPr>
+      <w:rFonts w:ascii="Arial Black" w:hAnsi="Arial Black"/>
+      <w:noProof/>
+      <w:color w:val="0000FF"/>
+      <w:sz w:val="48"/>
+    </w:rPr>
+  </w:style>
+  <w:style w:type="paragraph" w:customStyle="1" w:styleId="Verso">
+    <w:name w:val="Versão"/>
+    <w:pPr>
+      <w:jc w:val="center"/>
+    </w:pPr>
+    <w:rPr>
+      <w:rFonts w:ascii="Arial" w:hAnsi="Arial"/>
+      <w:noProof/>
+      <w:sz w:val="24"/>
+    </w:rPr>
+  </w:style>
+  <w:style w:type="paragraph" w:customStyle="1" w:styleId="Objeto">
+    <w:name w:val="Objeto"/>
+    <w:next w:val="TextoNormal"/>
+    <w:pPr>
+      <w:keepNext/>
+      <w:shd w:val="pct20" w:color="auto" w:fill="auto"/>
+      <w:spacing w:before="360" w:after="120"/>
+    </w:pPr>
+    <w:rPr>
+      <w:rFonts w:ascii="Arial" w:hAnsi="Arial"/>
+      <w:b/>
+      <w:color w:val="000000"/>
+      <w:sz w:val="28"/>
+      <w:lang w:val="en-US"/>
+    </w:rPr>
+  </w:style>
+  <w:style w:type="paragraph" w:customStyle="1" w:styleId="Item">
+    <w:name w:val="Item"/>
+    <w:pPr>
+      <w:ind w:left="576"/>
+    </w:pPr>
+    <w:rPr>
+      <w:noProof/>
+    </w:rPr>
+  </w:style>
+  <w:style w:type="paragraph" w:styleId="Cabealho">
+    <w:name w:val="header"/>
+    <w:basedOn w:val="Normal"/>
+    <w:semiHidden/>
+    <w:pPr>
+      <w:tabs>
+        <w:tab w:val="center" w:pos="4320"/>
+        <w:tab w:val="right" w:pos="8640"/>
+      </w:tabs>
+    </w:pPr>
+    <w:rPr>
+      <w:rFonts w:ascii="Arial" w:hAnsi="Arial"/>
+      <w:sz w:val="16"/>
+    </w:rPr>
+  </w:style>
+  <w:style w:type="paragraph" w:customStyle="1" w:styleId="TtuloCapa2">
+    <w:name w:val="Título Capa 2"/>
+    <w:pPr>
+      <w:spacing w:before="5760" w:after="6280"/>
+      <w:jc w:val="center"/>
+    </w:pPr>
+    <w:rPr>
+      <w:rFonts w:ascii="Arial" w:hAnsi="Arial"/>
+      <w:b/>
+      <w:noProof/>
+      <w:color w:val="0000FF"/>
+      <w:sz w:val="56"/>
+    </w:rPr>
+  </w:style>
+  <w:style w:type="paragraph" w:customStyle="1" w:styleId="Ttulo-Subitemsemnumerao">
+    <w:name w:val="Título - Subitem sem numeração"/>
+    <w:next w:val="TextoNormal"/>
+    <w:pPr>
+      <w:spacing w:before="240" w:after="120"/>
+      <w:ind w:left="576"/>
+    </w:pPr>
+    <w:rPr>
+      <w:rFonts w:ascii="Arial" w:hAnsi="Arial"/>
+      <w:b/>
+      <w:noProof/>
+      <w:sz w:val="24"/>
+    </w:rPr>
+  </w:style>
+  <w:style w:type="paragraph" w:styleId="Rodap">
+    <w:name w:val="footer"/>
+    <w:basedOn w:val="Normal"/>
+    <w:semiHidden/>
+    <w:pPr>
+      <w:tabs>
+        <w:tab w:val="center" w:pos="4320"/>
+        <w:tab w:val="right" w:pos="8640"/>
+      </w:tabs>
+    </w:pPr>
+    <w:rPr>
+      <w:rFonts w:ascii="Arial" w:hAnsi="Arial"/>
+      <w:sz w:val="16"/>
+    </w:rPr>
+  </w:style>
+  <w:style w:type="character" w:styleId="Nmerodepgina">
+    <w:name w:val="page number"/>
+    <w:basedOn w:val="Fontepargpadro"/>
+    <w:semiHidden/>
+  </w:style>
+  <w:style w:type="paragraph" w:styleId="Sumrio1">
+    <w:name w:val="toc 1"/>
+    <w:basedOn w:val="Normal"/>
+    <w:next w:val="Normal"/>
+    <w:semiHidden/>
+    <w:pPr>
+      <w:tabs>
+        <w:tab w:val="right" w:leader="dot" w:pos="9029"/>
+      </w:tabs>
+      <w:spacing w:before="360"/>
+    </w:pPr>
+    <w:rPr>
+      <w:rFonts w:ascii="Arial" w:hAnsi="Arial"/>
+      <w:b/>
+      <w:caps/>
+      <w:sz w:val="24"/>
+    </w:rPr>
+  </w:style>
+  <w:style w:type="paragraph" w:styleId="Sumrio2">
+    <w:name w:val="toc 2"/>
+    <w:basedOn w:val="Normal"/>
+    <w:next w:val="Normal"/>
+    <w:semiHidden/>
+    <w:pPr>
+      <w:tabs>
+        <w:tab w:val="right" w:leader="dot" w:pos="9029"/>
+      </w:tabs>
+      <w:spacing w:before="240" w:after="60"/>
+      <w:ind w:left="576"/>
+    </w:pPr>
+    <w:rPr>
+      <w:rFonts w:ascii="Arial" w:hAnsi="Arial"/>
+      <w:b/>
+    </w:rPr>
+  </w:style>
+  <w:style w:type="paragraph" w:styleId="Sumrio3">
+    <w:name w:val="toc 3"/>
+    <w:basedOn w:val="Normal"/>
+    <w:next w:val="Normal"/>
+    <w:semiHidden/>
+    <w:pPr>
+      <w:tabs>
+        <w:tab w:val="right" w:leader="dot" w:pos="9029"/>
+      </w:tabs>
+      <w:spacing w:before="60" w:after="60"/>
+      <w:ind w:left="1152"/>
+    </w:pPr>
+    <w:rPr>
+      <w:rFonts w:ascii="Arial" w:hAnsi="Arial"/>
+    </w:rPr>
+  </w:style>
+  <w:style w:type="paragraph" w:styleId="Sumrio4">
+    <w:name w:val="toc 4"/>
+    <w:basedOn w:val="Normal"/>
+    <w:next w:val="Normal"/>
+    <w:semiHidden/>
+    <w:pPr>
+      <w:tabs>
+        <w:tab w:val="right" w:leader="dot" w:pos="9029"/>
+      </w:tabs>
+      <w:ind w:left="400"/>
+    </w:pPr>
+  </w:style>
+  <w:style w:type="paragraph" w:styleId="Sumrio5">
+    <w:name w:val="toc 5"/>
+    <w:basedOn w:val="Normal"/>
+    <w:next w:val="Normal"/>
+    <w:semiHidden/>
+    <w:pPr>
+      <w:tabs>
+        <w:tab w:val="right" w:leader="dot" w:pos="9029"/>
+      </w:tabs>
+      <w:ind w:left="600"/>
+    </w:pPr>
+  </w:style>
+  <w:style w:type="paragraph" w:styleId="Sumrio6">
+    <w:name w:val="toc 6"/>
+    <w:basedOn w:val="Normal"/>
+    <w:next w:val="Normal"/>
+    <w:semiHidden/>
+    <w:pPr>
+      <w:tabs>
+        <w:tab w:val="right" w:leader="dot" w:pos="9029"/>
+      </w:tabs>
+      <w:ind w:left="800"/>
+    </w:pPr>
+  </w:style>
+  <w:style w:type="paragraph" w:styleId="Sumrio7">
+    <w:name w:val="toc 7"/>
+    <w:basedOn w:val="Normal"/>
+    <w:next w:val="Normal"/>
+    <w:semiHidden/>
+    <w:pPr>
+      <w:tabs>
+        <w:tab w:val="right" w:leader="dot" w:pos="9029"/>
+      </w:tabs>
+      <w:ind w:left="1000"/>
+    </w:pPr>
+  </w:style>
+  <w:style w:type="paragraph" w:styleId="Sumrio8">
+    <w:name w:val="toc 8"/>
+    <w:basedOn w:val="Normal"/>
+    <w:next w:val="Normal"/>
+    <w:semiHidden/>
+    <w:pPr>
+      <w:tabs>
+        <w:tab w:val="right" w:leader="dot" w:pos="9029"/>
+      </w:tabs>
+      <w:ind w:left="1200"/>
+    </w:pPr>
+  </w:style>
+  <w:style w:type="paragraph" w:styleId="Sumrio9">
+    <w:name w:val="toc 9"/>
+    <w:basedOn w:val="Normal"/>
+    <w:next w:val="Normal"/>
+    <w:semiHidden/>
+    <w:pPr>
+      <w:tabs>
+        <w:tab w:val="right" w:leader="dot" w:pos="9029"/>
+      </w:tabs>
+      <w:ind w:left="1400"/>
+    </w:pPr>
+  </w:style>
+  <w:style w:type="paragraph" w:customStyle="1" w:styleId="Padrao">
+    <w:name w:val="Padrao"/>
+    <w:pPr>
+      <w:keepNext/>
+      <w:spacing w:before="240" w:after="240"/>
+      <w:ind w:left="720" w:hanging="720"/>
+    </w:pPr>
+    <w:rPr>
+      <w:b/>
+      <w:color w:val="000000"/>
+      <w:sz w:val="24"/>
+      <w:lang w:val="en-US"/>
+    </w:rPr>
+  </w:style>
+  <w:style w:type="paragraph" w:customStyle="1" w:styleId="Observao">
+    <w:name w:val="Observação"/>
+    <w:next w:val="TextoNormal"/>
+    <w:pPr>
+      <w:spacing w:before="120" w:after="120"/>
+      <w:ind w:left="1152" w:hanging="576"/>
+    </w:pPr>
+    <w:rPr>
+      <w:noProof/>
+      <w:sz w:val="21"/>
+    </w:rPr>
+  </w:style>
+  <w:style w:type="paragraph" w:customStyle="1" w:styleId="CabealhoCapa1">
+    <w:name w:val="Cabeçalho Capa 1"/>
+    <w:rPr>
+      <w:rFonts w:ascii="Arial" w:hAnsi="Arial"/>
+      <w:b/>
+      <w:noProof/>
+    </w:rPr>
+  </w:style>
+  <w:style w:type="paragraph" w:customStyle="1" w:styleId="CabealhoCapa2">
+    <w:name w:val="Cabeçalho Capa 2"/>
+    <w:rPr>
+      <w:rFonts w:ascii="Arial" w:hAnsi="Arial"/>
+      <w:noProof/>
+      <w:sz w:val="16"/>
+    </w:rPr>
+  </w:style>
+  <w:style w:type="paragraph" w:styleId="Commarcadores">
+    <w:name w:val="List Bullet"/>
+    <w:basedOn w:val="Normal"/>
+    <w:autoRedefine/>
+    <w:semiHidden/>
+    <w:pPr>
+      <w:numPr>
+        <w:numId w:val="3"/>
+      </w:numPr>
+      <w:tabs>
+        <w:tab w:val="clear" w:pos="360"/>
+        <w:tab w:val="num" w:pos="567"/>
+      </w:tabs>
+      <w:spacing w:before="60" w:after="60"/>
+      <w:ind w:left="993"/>
+    </w:pPr>
+    <w:rPr>
+      <w:b/>
+      <w:sz w:val="22"/>
+    </w:rPr>
+  </w:style>
+  <w:style w:type="paragraph" w:customStyle="1" w:styleId="Requisito">
+    <w:name w:val="Requisito"/>
+    <w:basedOn w:val="Ttulo3"/>
+    <w:next w:val="Normal"/>
+    <w:pPr>
+      <w:numPr>
+        <w:ilvl w:val="0"/>
+        <w:numId w:val="0"/>
+      </w:numPr>
+      <w:spacing w:after="120"/>
+    </w:pPr>
+  </w:style>
+  <w:style w:type="paragraph" w:customStyle="1" w:styleId="destaque1">
+    <w:name w:val="destaque 1"/>
+    <w:next w:val="Normal"/>
+    <w:pPr>
+      <w:keepNext/>
+      <w:spacing w:before="240" w:after="120"/>
+      <w:outlineLvl w:val="3"/>
+    </w:pPr>
+    <w:rPr>
+      <w:rFonts w:ascii="Arial" w:hAnsi="Arial"/>
+      <w:b/>
+      <w:noProof/>
+      <w:sz w:val="24"/>
+    </w:rPr>
+  </w:style>
+  <w:style w:type="paragraph" w:customStyle="1" w:styleId="destaque2">
+    <w:name w:val="destaque 2"/>
+    <w:basedOn w:val="destaque1"/>
+    <w:next w:val="Normal"/>
+    <w:pPr>
+      <w:outlineLvl w:val="4"/>
+    </w:pPr>
+    <w:rPr>
+      <w:b w:val="0"/>
+      <w:i/>
+    </w:rPr>
+  </w:style>
+  <w:style w:type="character" w:styleId="Hyperlink">
+    <w:name w:val="Hyperlink"/>
+    <w:basedOn w:val="Fontepargpadro"/>
+    <w:uiPriority w:val="99"/>
+    <w:unhideWhenUsed/>
+    <w:rsid w:val="00241352"/>
+    <w:rPr>
+      <w:color w:val="0563C1" w:themeColor="hyperlink"/>
+      <w:u w:val="single"/>
+    </w:rPr>
+  </w:style>
+  <w:style w:type="paragraph" w:styleId="Textodebalo">
+    <w:name w:val="Balloon Text"/>
+    <w:basedOn w:val="Normal"/>
+    <w:link w:val="TextodebaloChar"/>
+    <w:uiPriority w:val="99"/>
+    <w:semiHidden/>
+    <w:unhideWhenUsed/>
+    <w:rsid w:val="00B44FE1"/>
+    <w:rPr>
+      <w:rFonts w:ascii="Segoe UI" w:hAnsi="Segoe UI" w:cs="Segoe UI"/>
+      <w:sz w:val="18"/>
+      <w:szCs w:val="18"/>
+    </w:rPr>
+  </w:style>
+  <w:style w:type="character" w:customStyle="1" w:styleId="TextodebaloChar">
+    <w:name w:val="Texto de balão Char"/>
+    <w:basedOn w:val="Fontepargpadro"/>
+    <w:link w:val="Textodebalo"/>
+    <w:uiPriority w:val="99"/>
+    <w:semiHidden/>
+    <w:rsid w:val="00B44FE1"/>
+    <w:rPr>
+      <w:rFonts w:ascii="Segoe UI" w:hAnsi="Segoe UI" w:cs="Segoe UI"/>
+      <w:sz w:val="18"/>
+      <w:szCs w:val="18"/>
+    </w:rPr>
+  </w:style>
+</w:styles>
+</file>
+
+<file path=word/stylesWithEffects.xml><?xml version="1.0" encoding="utf-8"?>
+<w:styles xmlns:wpc="http://schemas.microsoft.com/office/word/2010/wordprocessingCanvas" xmlns:mc="http://schemas.openxmlformats.org/markup-compatibility/2006" xmlns:o="urn:schemas-microsoft-com:office:office" xmlns:r="http://schemas.openxmlformats.org/officeDocument/2006/relationships" xmlns:m="http://schemas.openxmlformats.org/officeDocument/2006/math" xmlns:v="urn:schemas-microsoft-com:vml" xmlns:wp14="http://schemas.microsoft.com/office/word/2010/wordprocessingDrawing" xmlns:wp="http://schemas.openxmlformats.org/drawingml/2006/wordprocessingDrawing" xmlns:w10="urn:schemas-microsoft-com:office:word" xmlns:w="http://schemas.openxmlformats.org/wordprocessingml/2006/main" xmlns:w14="http://schemas.microsoft.com/office/word/2010/wordml" xmlns:wpg="http://schemas.microsoft.com/office/word/2010/wordprocessingGroup" xmlns:wpi="http://schemas.microsoft.com/office/word/2010/wordprocessingInk" xmlns:wne="http://schemas.microsoft.com/office/word/2006/wordml" xmlns:wps="http://schemas.microsoft.com/office/word/2010/wordprocessingShape" mc:Ignorable="w14 wp14">
+  <w:docDefaults>
+    <w:rPrDefault>
+      <w:rPr>
+        <w:rFonts w:ascii="Times New Roman" w:eastAsia="Times New Roman" w:hAnsi="Times New Roman" w:cs="Times New Roman"/>
+        <w:lang w:val="pt-BR" w:eastAsia="pt-BR" w:bidi="ar-SA"/>
+      </w:rPr>
+    </w:rPrDefault>
+    <w:pPrDefault/>
+  </w:docDefaults>
+  <w:latentStyles w:defLockedState="0" w:defUIPriority="99" w:defSemiHidden="1" w:defUnhideWhenUsed="1" w:defQFormat="0" w:count="267">
+    <w:lsdException w:name="Normal" w:semiHidden="0" w:uiPriority="0" w:unhideWhenUsed="0" w:qFormat="1"/>
+    <w:lsdException w:name="heading 1" w:semiHidden="0" w:uiPriority="9" w:unhideWhenUsed="0" w:qFormat="1"/>
+    <w:lsdException w:name="heading 2" w:semiHidden="0" w:uiPriority="9" w:unhideWhenUsed="0" w:qFormat="1"/>
+    <w:lsdException w:name="heading 3" w:semiHidden="0" w:uiPriority="9" w:unhideWhenUsed="0" w:qFormat="1"/>
+    <w:lsdException w:name="heading 4" w:semiHidden="0" w:uiPriority="9" w:unhideWhenUsed="0" w:qFormat="1"/>
+    <w:lsdException w:name="heading 5" w:semiHidden="0" w:uiPriority="9" w:unhideWhenUsed="0" w:qFormat="1"/>
+    <w:lsdException w:name="heading 6" w:semiHidden="0" w:uiPriority="9" w:unhideWhenUsed="0" w:qFormat="1"/>
+    <w:lsdException w:name="heading 7" w:semiHidden="0" w:uiPriority="9" w:unhideWhenUsed="0" w:qFormat="1"/>
+    <w:lsdException w:name="heading 8" w:semiHidden="0" w:uiPriority="9" w:unhideWhenUsed="0" w:qFormat="1"/>
+    <w:lsdException w:name="heading 9" w:semiHidden="0" w:uiPriority="9" w:unhideWhenUsed="0" w:qFormat="1"/>
+    <w:lsdException w:name="toc 1" w:uiPriority="39"/>
+    <w:lsdException w:name="toc 2" w:uiPriority="39"/>
+    <w:lsdException w:name="toc 3" w:uiPriority="39"/>
+    <w:lsdException w:name="toc 4" w:uiPriority="39"/>
+    <w:lsdException w:name="toc 5" w:uiPriority="39"/>
+    <w:lsdException w:name="toc 6" w:uiPriority="39"/>
+    <w:lsdException w:name="toc 7" w:uiPriority="39"/>
+    <w:lsdException w:name="toc 8" w:uiPriority="39"/>
+    <w:lsdException w:name="toc 9" w:uiPriority="39"/>
+    <w:lsdException w:name="caption" w:uiPriority="35" w:qFormat="1"/>
+    <w:lsdException w:name="Title" w:semiHidden="0" w:uiPriority="10" w:unhideWhenUsed="0" w:qFormat="1"/>
+    <w:lsdException w:name="Default Paragraph Font" w:uiPriority="1"/>
+    <w:lsdException w:name="Subtitle" w:semiHidden="0" w:uiPriority="11" w:unhideWhenUsed="0" w:qFormat="1"/>
+    <w:lsdException w:name="Strong" w:semiHidden="0" w:uiPriority="22" w:unhideWhenUsed="0" w:qFormat="1"/>
+    <w:lsdException w:name="Emphasis" w:semiHidden="0" w:uiPriority="20" w:unhideWhenUsed="0" w:qFormat="1"/>
+    <w:lsdException w:name="Table Grid" w:semiHidden="0" w:uiPriority="39" w:unhideWhenUsed="0"/>
+    <w:lsdException w:name="Placeholder Text" w:unhideWhenUsed="0"/>
+    <w:lsdException w:name="No Spacing" w:semiHidden="0" w:uiPriority="1" w:unhideWhenUsed="0" w:qFormat="1"/>
+    <w:lsdException w:name="Light Shading" w:semiHidden="0" w:uiPriority="60" w:unhideWhenUsed="0"/>
+    <w:lsdException w:name="Light List" w:semiHidden="0" w:uiPriority="61" w:unhideWhenUsed="0"/>
+    <w:lsdException w:name="Light Grid" w:semiHidden="0" w:uiPriority="62" w:unhideWhenUsed="0"/>
+    <w:lsdException w:name="Medium Shading 1" w:semiHidden="0" w:uiPriority="63" w:unhideWhenUsed="0"/>
+    <w:lsdException w:name="Medium Shading 2" w:semiHidden="0" w:uiPriority="64" w:unhideWhenUsed="0"/>
+    <w:lsdException w:name="Medium List 1" w:semiHidden="0" w:uiPriority="65" w:unhideWhenUsed="0"/>
+    <w:lsdException w:name="Medium List 2" w:semiHidden="0" w:uiPriority="66" w:unhideWhenUsed="0"/>
+    <w:lsdException w:name="Medium Grid 1" w:semiHidden="0" w:uiPriority="67" w:unhideWhenUsed="0"/>
+    <w:lsdException w:name="Medium Grid 2" w:semiHidden="0" w:uiPriority="68" w:unhideWhenUsed="0"/>
+    <w:lsdException w:name="Medium Grid 3" w:semiHidden="0" w:uiPriority="69" w:unhideWhenUsed="0"/>
+    <w:lsdException w:name="Dark List" w:semiHidden="0" w:uiPriority="70" w:unhideWhenUsed="0"/>
+    <w:lsdException w:name="Colorful Shading" w:semiHidden="0" w:uiPriority="71" w:unhideWhenUsed="0"/>
+    <w:lsdException w:name="Colorful List" w:semiHidden="0" w:uiPriority="72" w:unhideWhenUsed="0"/>
+    <w:lsdException w:name="Colorful Grid" w:semiHidden="0" w:uiPriority="73" w:unhideWhenUsed="0"/>
+    <w:lsdException w:name="Light Shading Accent 1" w:semiHidden="0" w:uiPriority="60" w:unhideWhenUsed="0"/>
+    <w:lsdException w:name="Light List Accent 1" w:semiHidden="0" w:uiPriority="61" w:unhideWhenUsed="0"/>
+    <w:lsdException w:name="Light Grid Accent 1" w:semiHidden="0" w:uiPriority="62" w:unhideWhenUsed="0"/>
+    <w:lsdException w:name="Medium Shading 1 Accent 1" w:semiHidden="0" w:uiPriority="63" w:unhideWhenUsed="0"/>
+    <w:lsdException w:name="Medium Shading 2 Accent 1" w:semiHidden="0" w:uiPriority="64" w:unhideWhenUsed="0"/>
+    <w:lsdException w:name="Medium List 1 Accent 1" w:semiHidden="0" w:uiPriority="65" w:unhideWhenUsed="0"/>
+    <w:lsdException w:name="Revision" w:unhideWhenUsed="0"/>
+    <w:lsdException w:name="List Paragraph" w:semiHidden="0" w:uiPriority="34" w:unhideWhenUsed="0" w:qFormat="1"/>
+    <w:lsdException w:name="Quote" w:semiHidden="0" w:uiPriority="29" w:unhideWhenUsed="0" w:qFormat="1"/>
+    <w:lsdException w:name="Intense Quote" w:semiHidden="0" w:uiPriority="30" w:unhideWhenUsed="0" w:qFormat="1"/>
+    <w:lsdException w:name="Medium List 2 Accent 1" w:semiHidden="0" w:uiPriority="66" w:unhideWhenUsed="0"/>
+    <w:lsdException w:name="Medium Grid 1 Accent 1" w:semiHidden="0" w:uiPriority="67" w:unhideWhenUsed="0"/>
+    <w:lsdException w:name="Medium Grid 2 Accent 1" w:semiHidden="0" w:uiPriority="68" w:unhideWhenUsed="0"/>
+    <w:lsdException w:name="Medium Grid 3 Accent 1" w:semiHidden="0" w:uiPriority="69" w:unhideWhenUsed="0"/>
+    <w:lsdException w:name="Dark List Accent 1" w:semiHidden="0" w:uiPriority="70" w:unhideWhenUsed="0"/>
+    <w:lsdException w:name="Colorful Shading Accent 1" w:semiHidden="0" w:uiPriority="71" w:unhideWhenUsed="0"/>
+    <w:lsdException w:name="Colorful List Accent 1" w:semiHidden="0" w:uiPriority="72" w:unhideWhenUsed="0"/>
+    <w:lsdException w:name="Colorful Grid Accent 1" w:semiHidden="0" w:uiPriority="73" w:unhideWhenUsed="0"/>
+    <w:lsdException w:name="Light Shading Accent 2" w:semiHidden="0" w:uiPriority="60" w:unhideWhenUsed="0"/>
+    <w:lsdException w:name="Light List Accent 2" w:semiHidden="0" w:uiPriority="61" w:unhideWhenUsed="0"/>
+    <w:lsdException w:name="Light Grid Accent 2" w:semiHidden="0" w:uiPriority="62" w:unhideWhenUsed="0"/>
+    <w:lsdException w:name="Medium Shading 1 Accent 2" w:semiHidden="0" w:uiPriority="63" w:unhideWhenUsed="0"/>
+    <w:lsdException w:name="Medium Shading 2 Accent 2" w:semiHidden="0" w:uiPriority="64" w:unhideWhenUsed="0"/>
+    <w:lsdException w:name="Medium List 1 Accent 2" w:semiHidden="0" w:uiPriority="65" w:unhideWhenUsed="0"/>
+    <w:lsdException w:name="Medium List 2 Accent 2" w:semiHidden="0" w:uiPriority="66" w:unhideWhenUsed="0"/>
+    <w:lsdException w:name="Medium Grid 1 Accent 2" w:semiHidden="0" w:uiPriority="67" w:unhideWhenUsed="0"/>
+    <w:lsdException w:name="Medium Grid 2 Accent 2" w:semiHidden="0" w:uiPriority="68" w:unhideWhenUsed="0"/>
+    <w:lsdException w:name="Medium Grid 3 Accent 2" w:semiHidden="0" w:uiPriority="69" w:unhideWhenUsed="0"/>
+    <w:lsdException w:name="Dark List Accent 2" w:semiHidden="0" w:uiPriority="70" w:unhideWhenUsed="0"/>
+    <w:lsdException w:name="Colorful Shading Accent 2" w:semiHidden="0" w:uiPriority="71" w:unhideWhenUsed="0"/>
+    <w:lsdException w:name="Colorful List Accent 2" w:semiHidden="0" w:uiPriority="72" w:unhideWhenUsed="0"/>
+    <w:lsdException w:name="Colorful Grid Accent 2" w:semiHidden="0" w:uiPriority="73" w:unhideWhenUsed="0"/>
+    <w:lsdException w:name="Light Shading Accent 3" w:semiHidden="0" w:uiPriority="60" w:unhideWhenUsed="0"/>
+    <w:lsdException w:name="Light List Accent 3" w:semiHidden="0" w:uiPriority="61" w:unhideWhenUsed="0"/>
+    <w:lsdException w:name="Light Grid Accent 3" w:semiHidden="0" w:uiPriority="62" w:unhideWhenUsed="0"/>
+    <w:lsdException w:name="Medium Shading 1 Accent 3" w:semiHidden="0" w:uiPriority="63" w:unhideWhenUsed="0"/>
+    <w:lsdException w:name="Medium Shading 2 Accent 3" w:semiHidden="0" w:uiPriority="64" w:unhideWhenUsed="0"/>
+    <w:lsdException w:name="Medium List 1 Accent 3" w:semiHidden="0" w:uiPriority="65" w:unhideWhenUsed="0"/>
+    <w:lsdException w:name="Medium List 2 Accent 3" w:semiHidden="0" w:uiPriority="66" w:unhideWhenUsed="0"/>
+    <w:lsdException w:name="Medium Grid 1 Accent 3" w:semiHidden="0" w:uiPriority="67" w:unhideWhenUsed="0"/>
+    <w:lsdException w:name="Medium Grid 2 Accent 3" w:semiHidden="0" w:uiPriority="68" w:unhideWhenUsed="0"/>
+    <w:lsdException w:name="Medium Grid 3 Accent 3" w:semiHidden="0" w:uiPriority="69" w:unhideWhenUsed="0"/>
+    <w:lsdException w:name="Dark List Accent 3" w:semiHidden="0" w:uiPriority="70" w:unhideWhenUsed="0"/>
+    <w:lsdException w:name="Colorful Shading Accent 3" w:semiHidden="0" w:uiPriority="71" w:unhideWhenUsed="0"/>
+    <w:lsdException w:name="Colorful List Accent 3" w:semiHidden="0" w:uiPriority="72" w:unhideWhenUsed="0"/>
+    <w:lsdException w:name="Colorful Grid Accent 3" w:semiHidden="0" w:uiPriority="73" w:unhideWhenUsed="0"/>
+    <w:lsdException w:name="Light Shading Accent 4" w:semiHidden="0" w:uiPriority="60" w:unhideWhenUsed="0"/>
+    <w:lsdException w:name="Light List Accent 4" w:semiHidden="0" w:uiPriority="61" w:unhideWhenUsed="0"/>
+    <w:lsdException w:name="Light Grid Accent 4" w:semiHidden="0" w:uiPriority="62" w:unhideWhenUsed="0"/>
+    <w:lsdException w:name="Medium Shading 1 Accent 4" w:semiHidden="0" w:uiPriority="63" w:unhideWhenUsed="0"/>
+    <w:lsdException w:name="Medium Shading 2 Accent 4" w:semiHidden="0" w:uiPriority="64" w:unhideWhenUsed="0"/>
+    <w:lsdException w:name="Medium List 1 Accent 4" w:semiHidden="0" w:uiPriority="65" w:unhideWhenUsed="0"/>
+    <w:lsdException w:name="Medium List 2 Accent 4" w:semiHidden="0" w:uiPriority="66" w:unhideWhenUsed="0"/>
+    <w:lsdException w:name="Medium Grid 1 Accent 4" w:semiHidden="0" w:uiPriority="67" w:unhideWhenUsed="0"/>
+    <w:lsdException w:name="Medium Grid 2 Accent 4" w:semiHidden="0" w:uiPriority="68" w:unhideWhenUsed="0"/>
+    <w:lsdException w:name="Medium Grid 3 Accent 4" w:semiHidden="0" w:uiPriority="69" w:unhideWhenUsed="0"/>
+    <w:lsdException w:name="Dark List Accent 4" w:semiHidden="0" w:uiPriority="70" w:unhideWhenUsed="0"/>
+    <w:lsdException w:name="Colorful Shading Accent 4" w:semiHidden="0" w:uiPriority="71" w:unhideWhenUsed="0"/>
+    <w:lsdException w:name="Colorful List Accent 4" w:semiHidden="0" w:uiPriority="72" w:unhideWhenUsed="0"/>
+    <w:lsdException w:name="Colorful Grid Accent 4" w:semiHidden="0" w:uiPriority="73" w:unhideWhenUsed="0"/>
+    <w:lsdException w:name="Light Shading Accent 5" w:semiHidden="0" w:uiPriority="60" w:unhideWhenUsed="0"/>
+    <w:lsdException w:name="Light List Accent 5" w:semiHidden="0" w:uiPriority="61" w:unhideWhenUsed="0"/>
+    <w:lsdException w:name="Light Grid Accent 5" w:semiHidden="0" w:uiPriority="62" w:unhideWhenUsed="0"/>
+    <w:lsdException w:name="Medium Shading 1 Accent 5" w:semiHidden="0" w:uiPriority="63" w:unhideWhenUsed="0"/>
+    <w:lsdException w:name="Medium Shading 2 Accent 5" w:semiHidden="0" w:uiPriority="64" w:unhideWhenUsed="0"/>
+    <w:lsdException w:name="Medium List 1 Accent 5" w:semiHidden="0" w:uiPriority="65" w:unhideWhenUsed="0"/>
+    <w:lsdException w:name="Medium List 2 Accent 5" w:semiHidden="0" w:uiPriority="66" w:unhideWhenUsed="0"/>
+    <w:lsdException w:name="Medium Grid 1 Accent 5" w:semiHidden="0" w:uiPriority="67" w:unhideWhenUsed="0"/>
+    <w:lsdException w:name="Medium Grid 2 Accent 5" w:semiHidden="0" w:uiPriority="68" w:unhideWhenUsed="0"/>
+    <w:lsdException w:name="Medium Grid 3 Accent 5" w:semiHidden="0" w:uiPriority="69" w:unhideWhenUsed="0"/>
+    <w:lsdException w:name="Dark List Accent 5" w:semiHidden="0" w:uiPriority="70" w:unhideWhenUsed="0"/>
+    <w:lsdException w:name="Colorful Shading Accent 5" w:semiHidden="0" w:uiPriority="71" w:unhideWhenUsed="0"/>
+    <w:lsdException w:name="Colorful List Accent 5" w:semiHidden="0" w:uiPriority="72" w:unhideWhenUsed="0"/>
+    <w:lsdException w:name="Colorful Grid Accent 5" w:semiHidden="0" w:uiPriority="73" w:unhideWhenUsed="0"/>
+    <w:lsdException w:name="Light Shading Accent 6" w:semiHidden="0" w:uiPriority="60" w:unhideWhenUsed="0"/>
+    <w:lsdException w:name="Light List Accent 6" w:semiHidden="0" w:uiPriority="61" w:unhideWhenUsed="0"/>
+    <w:lsdException w:name="Light Grid Accent 6" w:semiHidden="0" w:uiPriority="62" w:unhideWhenUsed="0"/>
+    <w:lsdException w:name="Medium Shading 1 Accent 6" w:semiHidden="0" w:uiPriority="63" w:unhideWhenUsed="0"/>
+    <w:lsdException w:name="Medium Shading 2 Accent 6" w:semiHidden="0" w:uiPriority="64" w:unhideWhenUsed="0"/>
+    <w:lsdException w:name="Medium List 1 Accent 6" w:semiHidden="0" w:uiPriority="65" w:unhideWhenUsed="0"/>
+    <w:lsdException w:name="Medium List 2 Accent 6" w:semiHidden="0" w:uiPriority="66" w:unhideWhenUsed="0"/>
+    <w:lsdException w:name="Medium Grid 1 Accent 6" w:semiHidden="0" w:uiPriority="67" w:unhideWhenUsed="0"/>
+    <w:lsdException w:name="Medium Grid 2 Accent 6" w:semiHidden="0" w:uiPriority="68" w:unhideWhenUsed="0"/>
+    <w:lsdException w:name="Medium Grid 3 Accent 6" w:semiHidden="0" w:uiPriority="69" w:unhideWhenUsed="0"/>
+    <w:lsdException w:name="Dark List Accent 6" w:semiHidden="0" w:uiPriority="70" w:unhideWhenUsed="0"/>
+    <w:lsdException w:name="Colorful Shading Accent 6" w:semiHidden="0" w:uiPriority="71" w:unhideWhenUsed="0"/>
+    <w:lsdException w:name="Colorful List Accent 6" w:semiHidden="0" w:uiPriority="72" w:unhideWhenUsed="0"/>
+    <w:lsdException w:name="Colorful Grid Accent 6" w:semiHidden="0" w:uiPriority="73" w:unhideWhenUsed="0"/>
+    <w:lsdException w:name="Subtle Emphasis" w:semiHidden="0" w:uiPriority="19" w:unhideWhenUsed="0" w:qFormat="1"/>
+    <w:lsdException w:name="Intense Emphasis" w:semiHidden="0" w:uiPriority="21" w:unhideWhenUsed="0" w:qFormat="1"/>
+    <w:lsdException w:name="Subtle Reference" w:semiHidden="0" w:uiPriority="31" w:unhideWhenUsed="0" w:qFormat="1"/>
+    <w:lsdException w:name="Intense Reference" w:semiHidden="0" w:uiPriority="32" w:unhideWhenUsed="0" w:qFormat="1"/>
+    <w:lsdException w:name="Book Title" w:semiHidden="0" w:uiPriority="33" w:unhideWhenUsed="0" w:qFormat="1"/>
+    <w:lsdException w:name="Bibliography" w:uiPriority="37"/>
+    <w:lsdException w:name="TOC Heading" w:uiPriority="39" w:qFormat="1"/>
   </w:latentStyles>
   <w:style w:type="paragraph" w:default="1" w:styleId="Normal">
     <w:name w:val="Normal"/>
@@ -2504,7 +6110,7 @@
     </a:clrScheme>
     <a:fontScheme name="Office">
       <a:majorFont>
-        <a:latin typeface="Calibri Light" panose="020F0302020204030204"/>
+        <a:latin typeface="Calibri Light"/>
         <a:ea typeface=""/>
         <a:cs typeface=""/>
         <a:font script="Jpan" typeface="游ゴシック Light"/>
@@ -2556,7 +6162,7 @@
         <a:font script="Tfng" typeface="Ebrima"/>
       </a:majorFont>
       <a:minorFont>
-        <a:latin typeface="Calibri" panose="020F0502020204030204"/>
+        <a:latin typeface="Calibri"/>
         <a:ea typeface=""/>
         <a:cs typeface=""/>
         <a:font script="Jpan" typeface="游明朝"/>
@@ -2750,7 +6356,7 @@
   <a:extraClrSchemeLst/>
   <a:extLst>
     <a:ext uri="{05A4C25C-085E-4340-85A3-A5531E510DB2}">
-      <thm15:themeFamily xmlns:thm15="http://schemas.microsoft.com/office/thememl/2012/main" name="Office Theme" id="{62F939B6-93AF-4DB8-9C6B-D6C7DFDC589F}" vid="{4A3C46E8-61CC-4603-A589-7422A47A8E4A}"/>
+      <thm15:themeFamily xmlns="" xmlns:thm15="http://schemas.microsoft.com/office/thememl/2012/main" name="Office Theme" id="{62F939B6-93AF-4DB8-9C6B-D6C7DFDC589F}" vid="{4A3C46E8-61CC-4603-A589-7422A47A8E4A}"/>
     </a:ext>
   </a:extLst>
 </a:theme>
@@ -2761,7 +6367,7 @@
 </file>
 
 <file path=customXml/itemProps1.xml><?xml version="1.0" encoding="utf-8"?>
-<ds:datastoreItem xmlns:ds="http://schemas.openxmlformats.org/officeDocument/2006/customXml" ds:itemID="{AB158FC5-3FBF-4C88-B135-6660C00DE370}">
+<ds:datastoreItem xmlns:ds="http://schemas.openxmlformats.org/officeDocument/2006/customXml" ds:itemID="{60F0E058-A0CB-47F7-A248-64B06C632D04}">
   <ds:schemaRefs>
     <ds:schemaRef ds:uri="http://schemas.openxmlformats.org/officeDocument/2006/bibliography"/>
   </ds:schemaRefs>

</xml_diff>